<commit_message>
CSU14 - ManterAlmoxarifado revisado
</commit_message>
<xml_diff>
--- a/Requisitos/descricao_casos_de_uso/nivel_sistema/CSU14 - ManterAlmoxarifado.docx
+++ b/Requisitos/descricao_casos_de_uso/nivel_sistema/CSU14 - ManterAlmoxarifado.docx
@@ -1,12 +1,13 @@
 
 <file path=word/document.xml><?xml version="1.0" encoding="utf-8"?>
-<w:document xmlns:wpc="http://schemas.microsoft.com/office/word/2010/wordprocessingCanvas" xmlns:cx="http://schemas.microsoft.com/office/drawing/2014/chartex" xmlns:cx1="http://schemas.microsoft.com/office/drawing/2015/9/8/chartex" xmlns:cx2="http://schemas.microsoft.com/office/drawing/2015/10/21/chartex" xmlns:cx3="http://schemas.microsoft.com/office/drawing/2016/5/9/chartex" xmlns:cx4="http://schemas.microsoft.com/office/drawing/2016/5/10/chartex" xmlns:cx5="http://schemas.microsoft.com/office/drawing/2016/5/11/chartex" xmlns:cx6="http://schemas.microsoft.com/office/drawing/2016/5/12/chartex" xmlns:cx7="http://schemas.microsoft.com/office/drawing/2016/5/13/chartex" xmlns:cx8="http://schemas.microsoft.com/office/drawing/2016/5/14/chartex" xmlns:mc="http://schemas.openxmlformats.org/markup-compatibility/2006" xmlns:aink="http://schemas.microsoft.com/office/drawing/2016/ink" xmlns:am3d="http://schemas.microsoft.com/office/drawing/2017/model3d" xmlns:o="urn:schemas-microsoft-com:office:office" xmlns:r="http://schemas.openxmlformats.org/officeDocument/2006/relationships" xmlns:m="http://schemas.openxmlformats.org/officeDocument/2006/math" xmlns:v="urn:schemas-microsoft-com:vml" xmlns:wp14="http://schemas.microsoft.com/office/word/2010/wordprocessingDrawing" xmlns:wp="http://schemas.openxmlformats.org/drawingml/2006/wordprocessingDrawing" xmlns:w10="urn:schemas-microsoft-com:office:word" xmlns:w="http://schemas.openxmlformats.org/wordprocessingml/2006/main" xmlns:w14="http://schemas.microsoft.com/office/word/2010/wordml" xmlns:w15="http://schemas.microsoft.com/office/word/2012/wordml" xmlns:w16cex="http://schemas.microsoft.com/office/word/2018/wordml/cex" xmlns:w16cid="http://schemas.microsoft.com/office/word/2016/wordml/cid" xmlns:w16="http://schemas.microsoft.com/office/word/2018/wordml" xmlns:w16se="http://schemas.microsoft.com/office/word/2015/wordml/symex" xmlns:wpg="http://schemas.microsoft.com/office/word/2010/wordprocessingGroup" xmlns:wpi="http://schemas.microsoft.com/office/word/2010/wordprocessingInk" xmlns:wne="http://schemas.microsoft.com/office/word/2006/wordml" xmlns:wps="http://schemas.microsoft.com/office/word/2010/wordprocessingShape" mc:Ignorable="w14 w15 w16se w16cid w16 w16cex wp14">
+<w:document xmlns:wpc="http://schemas.microsoft.com/office/word/2010/wordprocessingCanvas" xmlns:mc="http://schemas.openxmlformats.org/markup-compatibility/2006" xmlns:o="urn:schemas-microsoft-com:office:office" xmlns:r="http://schemas.openxmlformats.org/officeDocument/2006/relationships" xmlns:m="http://schemas.openxmlformats.org/officeDocument/2006/math" xmlns:v="urn:schemas-microsoft-com:vml" xmlns:wp14="http://schemas.microsoft.com/office/word/2010/wordprocessingDrawing" xmlns:wp="http://schemas.openxmlformats.org/drawingml/2006/wordprocessingDrawing" xmlns:w="http://schemas.openxmlformats.org/wordprocessingml/2006/main" xmlns:w14="http://schemas.microsoft.com/office/word/2010/wordml" xmlns:w10="urn:schemas-microsoft-com:office:word" xmlns:w15="http://schemas.microsoft.com/office/word/2012/wordml" xmlns:wpg="http://schemas.microsoft.com/office/word/2010/wordprocessingGroup" xmlns:wpi="http://schemas.microsoft.com/office/word/2010/wordprocessingInk" xmlns:wne="http://schemas.microsoft.com/office/word/2006/wordml" xmlns:wps="http://schemas.microsoft.com/office/word/2010/wordprocessingShape" xmlns:wpsCustomData="http://www.wps.cn/officeDocument/2013/wpsCustomData" mc:Ignorable="w14 w15 wp14">
   <w:background w:color="FFFFFF"/>
   <w:body>
     <w:p>
       <w:pPr>
         <w:jc w:val="center"/>
         <w:rPr>
+          <w:rFonts w:hint="default" w:ascii="Arial" w:hAnsi="Arial" w:cs="Arial"/>
           <w:b/>
           <w:sz w:val="36"/>
           <w:szCs w:val="36"/>
@@ -14,6 +15,7 @@
       </w:pPr>
       <w:r>
         <w:rPr>
+          <w:rFonts w:hint="default" w:ascii="Arial" w:hAnsi="Arial" w:cs="Arial"/>
           <w:b/>
           <w:sz w:val="36"/>
           <w:szCs w:val="36"/>
@@ -25,6 +27,7 @@
       <w:pPr>
         <w:jc w:val="center"/>
         <w:rPr>
+          <w:rFonts w:hint="default" w:ascii="Arial" w:hAnsi="Arial" w:cs="Arial"/>
           <w:b/>
           <w:color w:val="FF0000"/>
           <w:sz w:val="36"/>
@@ -33,46 +36,77 @@
       </w:pPr>
     </w:p>
     <w:p>
+      <w:pPr>
+        <w:rPr>
+          <w:rFonts w:hint="default" w:ascii="Arial" w:hAnsi="Arial" w:cs="Arial"/>
+        </w:rPr>
+      </w:pPr>
       <w:r>
         <w:rPr>
+          <w:rFonts w:hint="default" w:ascii="Arial" w:hAnsi="Arial" w:cs="Arial"/>
           <w:b/>
         </w:rPr>
         <w:t xml:space="preserve">Seção: </w:t>
       </w:r>
       <w:r>
+        <w:rPr>
+          <w:rFonts w:hint="default" w:ascii="Arial" w:hAnsi="Arial" w:cs="Arial"/>
+        </w:rPr>
         <w:t>Principal</w:t>
       </w:r>
     </w:p>
     <w:p>
       <w:pPr>
         <w:rPr>
+          <w:rFonts w:hint="default" w:ascii="Arial" w:hAnsi="Arial" w:cs="Arial"/>
           <w:b/>
         </w:rPr>
       </w:pPr>
     </w:p>
     <w:tbl>
       <w:tblPr>
-        <w:tblStyle w:val="a"/>
+        <w:tblStyle w:val="13"/>
         <w:tblW w:w="9029" w:type="dxa"/>
         <w:tblInd w:w="0" w:type="dxa"/>
         <w:tblBorders>
-          <w:top w:val="single" w:sz="8" w:space="0" w:color="000000"/>
-          <w:left w:val="single" w:sz="8" w:space="0" w:color="000000"/>
-          <w:bottom w:val="single" w:sz="8" w:space="0" w:color="000000"/>
-          <w:right w:val="single" w:sz="8" w:space="0" w:color="000000"/>
-          <w:insideH w:val="single" w:sz="8" w:space="0" w:color="000000"/>
-          <w:insideV w:val="single" w:sz="8" w:space="0" w:color="000000"/>
+          <w:top w:val="single" w:color="000000" w:sz="8" w:space="0"/>
+          <w:left w:val="single" w:color="000000" w:sz="8" w:space="0"/>
+          <w:bottom w:val="single" w:color="000000" w:sz="8" w:space="0"/>
+          <w:right w:val="single" w:color="000000" w:sz="8" w:space="0"/>
+          <w:insideH w:val="single" w:color="000000" w:sz="8" w:space="0"/>
+          <w:insideV w:val="single" w:color="000000" w:sz="8" w:space="0"/>
         </w:tblBorders>
         <w:tblLayout w:type="fixed"/>
-        <w:tblLook w:val="0600" w:firstRow="0" w:lastRow="0" w:firstColumn="0" w:lastColumn="0" w:noHBand="1" w:noVBand="1"/>
+        <w:tblCellMar>
+          <w:top w:w="100" w:type="dxa"/>
+          <w:left w:w="100" w:type="dxa"/>
+          <w:bottom w:w="100" w:type="dxa"/>
+          <w:right w:w="100" w:type="dxa"/>
+        </w:tblCellMar>
       </w:tblPr>
       <w:tblGrid>
         <w:gridCol w:w="4514"/>
         <w:gridCol w:w="4515"/>
       </w:tblGrid>
       <w:tr>
+        <w:tblPrEx>
+          <w:tblBorders>
+            <w:top w:val="single" w:color="000000" w:sz="8" w:space="0"/>
+            <w:left w:val="single" w:color="000000" w:sz="8" w:space="0"/>
+            <w:bottom w:val="single" w:color="000000" w:sz="8" w:space="0"/>
+            <w:right w:val="single" w:color="000000" w:sz="8" w:space="0"/>
+            <w:insideH w:val="single" w:color="000000" w:sz="8" w:space="0"/>
+            <w:insideV w:val="single" w:color="000000" w:sz="8" w:space="0"/>
+          </w:tblBorders>
+          <w:tblCellMar>
+            <w:top w:w="100" w:type="dxa"/>
+            <w:left w:w="100" w:type="dxa"/>
+            <w:bottom w:w="100" w:type="dxa"/>
+            <w:right w:w="100" w:type="dxa"/>
+          </w:tblCellMar>
+        </w:tblPrEx>
         <w:trPr>
-          <w:trHeight w:val="390"/>
+          <w:trHeight w:val="390" w:hRule="atLeast"/>
         </w:trPr>
         <w:tc>
           <w:tcPr>
@@ -90,11 +124,13 @@
               <w:widowControl w:val="0"/>
               <w:spacing w:line="240" w:lineRule="auto"/>
               <w:rPr>
-                <w:b/>
-              </w:rPr>
-            </w:pPr>
-            <w:r>
-              <w:rPr>
+                <w:rFonts w:hint="default" w:ascii="Arial" w:hAnsi="Arial" w:cs="Arial"/>
+                <w:b/>
+              </w:rPr>
+            </w:pPr>
+            <w:r>
+              <w:rPr>
+                <w:rFonts w:hint="default" w:ascii="Arial" w:hAnsi="Arial" w:cs="Arial"/>
                 <w:b/>
               </w:rPr>
               <w:t xml:space="preserve">Importância </w:t>
@@ -117,27 +153,37 @@
               <w:widowControl w:val="0"/>
               <w:spacing w:line="240" w:lineRule="auto"/>
               <w:rPr>
-                <w:b/>
-              </w:rPr>
-            </w:pPr>
-            <w:r>
-              <w:rPr>
-                <w:b/>
-              </w:rPr>
-              <w:t xml:space="preserve">52 (Baixo risco e baixa </w:t>
-            </w:r>
-            <w:proofErr w:type="gramStart"/>
-            <w:r>
-              <w:rPr>
-                <w:b/>
-              </w:rPr>
-              <w:t>prioridade )</w:t>
-            </w:r>
-            <w:proofErr w:type="gramEnd"/>
+                <w:rFonts w:hint="default" w:ascii="Arial" w:hAnsi="Arial" w:cs="Arial"/>
+                <w:b/>
+              </w:rPr>
+            </w:pPr>
+            <w:r>
+              <w:rPr>
+                <w:rFonts w:hint="default" w:ascii="Arial" w:hAnsi="Arial" w:cs="Arial"/>
+                <w:b/>
+              </w:rPr>
+              <w:t>52 (Baixo risco e baixa prioridade )</w:t>
+            </w:r>
           </w:p>
         </w:tc>
       </w:tr>
       <w:tr>
+        <w:tblPrEx>
+          <w:tblBorders>
+            <w:top w:val="single" w:color="000000" w:sz="8" w:space="0"/>
+            <w:left w:val="single" w:color="000000" w:sz="8" w:space="0"/>
+            <w:bottom w:val="single" w:color="000000" w:sz="8" w:space="0"/>
+            <w:right w:val="single" w:color="000000" w:sz="8" w:space="0"/>
+            <w:insideH w:val="single" w:color="000000" w:sz="8" w:space="0"/>
+            <w:insideV w:val="single" w:color="000000" w:sz="8" w:space="0"/>
+          </w:tblBorders>
+          <w:tblCellMar>
+            <w:top w:w="100" w:type="dxa"/>
+            <w:left w:w="100" w:type="dxa"/>
+            <w:bottom w:w="100" w:type="dxa"/>
+            <w:right w:w="100" w:type="dxa"/>
+          </w:tblCellMar>
+        </w:tblPrEx>
         <w:tc>
           <w:tcPr>
             <w:tcW w:w="4514" w:type="dxa"/>
@@ -154,11 +200,13 @@
               <w:widowControl w:val="0"/>
               <w:spacing w:line="240" w:lineRule="auto"/>
               <w:rPr>
-                <w:b/>
-              </w:rPr>
-            </w:pPr>
-            <w:r>
-              <w:rPr>
+                <w:rFonts w:hint="default" w:ascii="Arial" w:hAnsi="Arial" w:cs="Arial"/>
+                <w:b/>
+              </w:rPr>
+            </w:pPr>
+            <w:r>
+              <w:rPr>
+                <w:rFonts w:hint="default" w:ascii="Arial" w:hAnsi="Arial" w:cs="Arial"/>
                 <w:b/>
               </w:rPr>
               <w:t>Sumário</w:t>
@@ -180,14 +228,49 @@
             <w:pPr>
               <w:widowControl w:val="0"/>
               <w:spacing w:line="240" w:lineRule="auto"/>
-            </w:pPr>
-            <w:r>
-              <w:t>O Gestor irá cadastrar, alterar, ler ou excluir o local desejado.</w:t>
+              <w:rPr>
+                <w:rFonts w:hint="default" w:ascii="Arial" w:hAnsi="Arial" w:cs="Arial"/>
+              </w:rPr>
+            </w:pPr>
+            <w:r>
+              <w:rPr>
+                <w:rFonts w:hint="default" w:ascii="Arial" w:hAnsi="Arial" w:cs="Arial"/>
+              </w:rPr>
+              <w:t xml:space="preserve">O Gestor irá cadastrar, alterar, ler ou excluir o </w:t>
+            </w:r>
+            <w:r>
+              <w:rPr>
+                <w:rFonts w:hint="default" w:ascii="Arial" w:hAnsi="Arial" w:cs="Arial"/>
+                <w:lang w:val="pt-PT"/>
+              </w:rPr>
+              <w:t xml:space="preserve">almoxarifado </w:t>
+            </w:r>
+            <w:r>
+              <w:rPr>
+                <w:rFonts w:hint="default" w:ascii="Arial" w:hAnsi="Arial" w:cs="Arial"/>
+              </w:rPr>
+              <w:t>desejado.</w:t>
             </w:r>
           </w:p>
         </w:tc>
       </w:tr>
       <w:tr>
+        <w:tblPrEx>
+          <w:tblBorders>
+            <w:top w:val="single" w:color="000000" w:sz="8" w:space="0"/>
+            <w:left w:val="single" w:color="000000" w:sz="8" w:space="0"/>
+            <w:bottom w:val="single" w:color="000000" w:sz="8" w:space="0"/>
+            <w:right w:val="single" w:color="000000" w:sz="8" w:space="0"/>
+            <w:insideH w:val="single" w:color="000000" w:sz="8" w:space="0"/>
+            <w:insideV w:val="single" w:color="000000" w:sz="8" w:space="0"/>
+          </w:tblBorders>
+          <w:tblCellMar>
+            <w:top w:w="100" w:type="dxa"/>
+            <w:left w:w="100" w:type="dxa"/>
+            <w:bottom w:w="100" w:type="dxa"/>
+            <w:right w:w="100" w:type="dxa"/>
+          </w:tblCellMar>
+        </w:tblPrEx>
         <w:tc>
           <w:tcPr>
             <w:tcW w:w="4514" w:type="dxa"/>
@@ -204,11 +287,13 @@
               <w:widowControl w:val="0"/>
               <w:spacing w:line="240" w:lineRule="auto"/>
               <w:rPr>
-                <w:b/>
-              </w:rPr>
-            </w:pPr>
-            <w:r>
-              <w:rPr>
+                <w:rFonts w:hint="default" w:ascii="Arial" w:hAnsi="Arial" w:cs="Arial"/>
+                <w:b/>
+              </w:rPr>
+            </w:pPr>
+            <w:r>
+              <w:rPr>
+                <w:rFonts w:hint="default" w:ascii="Arial" w:hAnsi="Arial" w:cs="Arial"/>
                 <w:b/>
               </w:rPr>
               <w:t>Ator Primário</w:t>
@@ -230,14 +315,36 @@
             <w:pPr>
               <w:widowControl w:val="0"/>
               <w:spacing w:line="240" w:lineRule="auto"/>
-            </w:pPr>
-            <w:r>
+              <w:rPr>
+                <w:rFonts w:hint="default" w:ascii="Arial" w:hAnsi="Arial" w:cs="Arial"/>
+              </w:rPr>
+            </w:pPr>
+            <w:r>
+              <w:rPr>
+                <w:rFonts w:hint="default" w:ascii="Arial" w:hAnsi="Arial" w:cs="Arial"/>
+              </w:rPr>
               <w:t>Gestor</w:t>
             </w:r>
           </w:p>
         </w:tc>
       </w:tr>
       <w:tr>
+        <w:tblPrEx>
+          <w:tblBorders>
+            <w:top w:val="single" w:color="000000" w:sz="8" w:space="0"/>
+            <w:left w:val="single" w:color="000000" w:sz="8" w:space="0"/>
+            <w:bottom w:val="single" w:color="000000" w:sz="8" w:space="0"/>
+            <w:right w:val="single" w:color="000000" w:sz="8" w:space="0"/>
+            <w:insideH w:val="single" w:color="000000" w:sz="8" w:space="0"/>
+            <w:insideV w:val="single" w:color="000000" w:sz="8" w:space="0"/>
+          </w:tblBorders>
+          <w:tblCellMar>
+            <w:top w:w="100" w:type="dxa"/>
+            <w:left w:w="100" w:type="dxa"/>
+            <w:bottom w:w="100" w:type="dxa"/>
+            <w:right w:w="100" w:type="dxa"/>
+          </w:tblCellMar>
+        </w:tblPrEx>
         <w:tc>
           <w:tcPr>
             <w:tcW w:w="4514" w:type="dxa"/>
@@ -254,11 +361,13 @@
               <w:widowControl w:val="0"/>
               <w:spacing w:line="240" w:lineRule="auto"/>
               <w:rPr>
-                <w:b/>
-              </w:rPr>
-            </w:pPr>
-            <w:r>
-              <w:rPr>
+                <w:rFonts w:hint="default" w:ascii="Arial" w:hAnsi="Arial" w:cs="Arial"/>
+                <w:b/>
+              </w:rPr>
+            </w:pPr>
+            <w:r>
+              <w:rPr>
+                <w:rFonts w:hint="default" w:ascii="Arial" w:hAnsi="Arial" w:cs="Arial"/>
                 <w:b/>
               </w:rPr>
               <w:t>Ator Secundário</w:t>
@@ -280,14 +389,36 @@
             <w:pPr>
               <w:widowControl w:val="0"/>
               <w:spacing w:line="240" w:lineRule="auto"/>
-            </w:pPr>
-            <w:r>
+              <w:rPr>
+                <w:rFonts w:hint="default" w:ascii="Arial" w:hAnsi="Arial" w:cs="Arial"/>
+              </w:rPr>
+            </w:pPr>
+            <w:r>
+              <w:rPr>
+                <w:rFonts w:hint="default" w:ascii="Arial" w:hAnsi="Arial" w:cs="Arial"/>
+              </w:rPr>
               <w:t>-</w:t>
             </w:r>
           </w:p>
         </w:tc>
       </w:tr>
       <w:tr>
+        <w:tblPrEx>
+          <w:tblBorders>
+            <w:top w:val="single" w:color="000000" w:sz="8" w:space="0"/>
+            <w:left w:val="single" w:color="000000" w:sz="8" w:space="0"/>
+            <w:bottom w:val="single" w:color="000000" w:sz="8" w:space="0"/>
+            <w:right w:val="single" w:color="000000" w:sz="8" w:space="0"/>
+            <w:insideH w:val="single" w:color="000000" w:sz="8" w:space="0"/>
+            <w:insideV w:val="single" w:color="000000" w:sz="8" w:space="0"/>
+          </w:tblBorders>
+          <w:tblCellMar>
+            <w:top w:w="100" w:type="dxa"/>
+            <w:left w:w="100" w:type="dxa"/>
+            <w:bottom w:w="100" w:type="dxa"/>
+            <w:right w:w="100" w:type="dxa"/>
+          </w:tblCellMar>
+        </w:tblPrEx>
         <w:tc>
           <w:tcPr>
             <w:tcW w:w="4514" w:type="dxa"/>
@@ -304,11 +435,13 @@
               <w:widowControl w:val="0"/>
               <w:spacing w:line="240" w:lineRule="auto"/>
               <w:rPr>
-                <w:b/>
-              </w:rPr>
-            </w:pPr>
-            <w:r>
-              <w:rPr>
+                <w:rFonts w:hint="default" w:ascii="Arial" w:hAnsi="Arial" w:cs="Arial"/>
+                <w:b/>
+              </w:rPr>
+            </w:pPr>
+            <w:r>
+              <w:rPr>
+                <w:rFonts w:hint="default" w:ascii="Arial" w:hAnsi="Arial" w:cs="Arial"/>
                 <w:b/>
               </w:rPr>
               <w:t>Pré-Condição</w:t>
@@ -330,23 +463,49 @@
             <w:pPr>
               <w:widowControl w:val="0"/>
               <w:spacing w:line="240" w:lineRule="auto"/>
-            </w:pPr>
-            <w:r>
+              <w:rPr>
+                <w:rFonts w:hint="default" w:ascii="Arial" w:hAnsi="Arial" w:cs="Arial"/>
+              </w:rPr>
+            </w:pPr>
+            <w:r>
+              <w:rPr>
+                <w:rFonts w:hint="default" w:ascii="Arial" w:hAnsi="Arial" w:cs="Arial"/>
+              </w:rPr>
               <w:t xml:space="preserve">O ator deve estar autenticado no sistema de acordo com o </w:t>
             </w:r>
             <w:r>
               <w:rPr>
+                <w:rFonts w:hint="default" w:ascii="Arial" w:hAnsi="Arial" w:cs="Arial"/>
                 <w:color w:val="FF0000"/>
               </w:rPr>
               <w:t>CSU17 - Autenticar Pessoa</w:t>
             </w:r>
             <w:r>
+              <w:rPr>
+                <w:rFonts w:hint="default" w:ascii="Arial" w:hAnsi="Arial" w:cs="Arial"/>
+              </w:rPr>
               <w:t>.</w:t>
             </w:r>
           </w:p>
         </w:tc>
       </w:tr>
       <w:tr>
+        <w:tblPrEx>
+          <w:tblBorders>
+            <w:top w:val="single" w:color="000000" w:sz="8" w:space="0"/>
+            <w:left w:val="single" w:color="000000" w:sz="8" w:space="0"/>
+            <w:bottom w:val="single" w:color="000000" w:sz="8" w:space="0"/>
+            <w:right w:val="single" w:color="000000" w:sz="8" w:space="0"/>
+            <w:insideH w:val="single" w:color="000000" w:sz="8" w:space="0"/>
+            <w:insideV w:val="single" w:color="000000" w:sz="8" w:space="0"/>
+          </w:tblBorders>
+          <w:tblCellMar>
+            <w:top w:w="100" w:type="dxa"/>
+            <w:left w:w="100" w:type="dxa"/>
+            <w:bottom w:w="100" w:type="dxa"/>
+            <w:right w:w="100" w:type="dxa"/>
+          </w:tblCellMar>
+        </w:tblPrEx>
         <w:tc>
           <w:tcPr>
             <w:tcW w:w="4514" w:type="dxa"/>
@@ -363,11 +522,13 @@
               <w:widowControl w:val="0"/>
               <w:spacing w:line="240" w:lineRule="auto"/>
               <w:rPr>
-                <w:b/>
-              </w:rPr>
-            </w:pPr>
-            <w:r>
-              <w:rPr>
+                <w:rFonts w:hint="default" w:ascii="Arial" w:hAnsi="Arial" w:cs="Arial"/>
+                <w:b/>
+              </w:rPr>
+            </w:pPr>
+            <w:r>
+              <w:rPr>
+                <w:rFonts w:hint="default" w:ascii="Arial" w:hAnsi="Arial" w:cs="Arial"/>
                 <w:b/>
               </w:rPr>
               <w:t>Pós-Condição</w:t>
@@ -389,16 +550,38 @@
             <w:pPr>
               <w:widowControl w:val="0"/>
               <w:spacing w:line="240" w:lineRule="auto"/>
-            </w:pPr>
-            <w:r>
+              <w:rPr>
+                <w:rFonts w:hint="default" w:ascii="Arial" w:hAnsi="Arial" w:cs="Arial"/>
+              </w:rPr>
+            </w:pPr>
+            <w:r>
+              <w:rPr>
+                <w:rFonts w:hint="default" w:ascii="Arial" w:hAnsi="Arial" w:cs="Arial"/>
+              </w:rPr>
               <w:t>-</w:t>
             </w:r>
           </w:p>
         </w:tc>
       </w:tr>
       <w:tr>
+        <w:tblPrEx>
+          <w:tblBorders>
+            <w:top w:val="single" w:color="000000" w:sz="8" w:space="0"/>
+            <w:left w:val="single" w:color="000000" w:sz="8" w:space="0"/>
+            <w:bottom w:val="single" w:color="000000" w:sz="8" w:space="0"/>
+            <w:right w:val="single" w:color="000000" w:sz="8" w:space="0"/>
+            <w:insideH w:val="single" w:color="000000" w:sz="8" w:space="0"/>
+            <w:insideV w:val="single" w:color="000000" w:sz="8" w:space="0"/>
+          </w:tblBorders>
+          <w:tblCellMar>
+            <w:top w:w="100" w:type="dxa"/>
+            <w:left w:w="100" w:type="dxa"/>
+            <w:bottom w:w="100" w:type="dxa"/>
+            <w:right w:w="100" w:type="dxa"/>
+          </w:tblCellMar>
+        </w:tblPrEx>
         <w:trPr>
-          <w:trHeight w:val="420"/>
+          <w:trHeight w:val="420" w:hRule="atLeast"/>
         </w:trPr>
         <w:tc>
           <w:tcPr>
@@ -418,11 +601,13 @@
               <w:spacing w:line="240" w:lineRule="auto"/>
               <w:jc w:val="center"/>
               <w:rPr>
-                <w:b/>
-              </w:rPr>
-            </w:pPr>
-            <w:r>
-              <w:rPr>
+                <w:rFonts w:hint="default" w:ascii="Arial" w:hAnsi="Arial" w:cs="Arial"/>
+                <w:b/>
+              </w:rPr>
+            </w:pPr>
+            <w:r>
+              <w:rPr>
+                <w:rFonts w:hint="default" w:ascii="Arial" w:hAnsi="Arial" w:cs="Arial"/>
                 <w:b/>
               </w:rPr>
               <w:t>Fluxo Principal</w:t>
@@ -431,8 +616,24 @@
         </w:tc>
       </w:tr>
       <w:tr>
+        <w:tblPrEx>
+          <w:tblBorders>
+            <w:top w:val="single" w:color="000000" w:sz="8" w:space="0"/>
+            <w:left w:val="single" w:color="000000" w:sz="8" w:space="0"/>
+            <w:bottom w:val="single" w:color="000000" w:sz="8" w:space="0"/>
+            <w:right w:val="single" w:color="000000" w:sz="8" w:space="0"/>
+            <w:insideH w:val="single" w:color="000000" w:sz="8" w:space="0"/>
+            <w:insideV w:val="single" w:color="000000" w:sz="8" w:space="0"/>
+          </w:tblBorders>
+          <w:tblCellMar>
+            <w:top w:w="100" w:type="dxa"/>
+            <w:left w:w="100" w:type="dxa"/>
+            <w:bottom w:w="100" w:type="dxa"/>
+            <w:right w:w="100" w:type="dxa"/>
+          </w:tblCellMar>
+        </w:tblPrEx>
         <w:trPr>
-          <w:trHeight w:val="420"/>
+          <w:trHeight w:val="420" w:hRule="atLeast"/>
         </w:trPr>
         <w:tc>
           <w:tcPr>
@@ -454,25 +655,40 @@
                 <w:numId w:val="1"/>
               </w:numPr>
               <w:spacing w:line="240" w:lineRule="auto"/>
-            </w:pPr>
-            <w:r>
-              <w:t>Ator clica no botão Lista de Almoxarifado, e é redirecionado para a tela</w:t>
-            </w:r>
-            <w:r>
-              <w:rPr>
+              <w:rPr>
+                <w:rFonts w:hint="default" w:ascii="Arial" w:hAnsi="Arial" w:cs="Arial"/>
+              </w:rPr>
+            </w:pPr>
+            <w:r>
+              <w:rPr>
+                <w:rFonts w:hint="default" w:ascii="Arial" w:hAnsi="Arial" w:cs="Arial"/>
+              </w:rPr>
+              <w:t>Ator clica no botão Lista de Almoxarifado</w:t>
+            </w:r>
+            <w:r>
+              <w:rPr>
+                <w:rFonts w:hint="default" w:ascii="Arial" w:hAnsi="Arial" w:cs="Arial"/>
+                <w:lang w:val="pt-PT"/>
+              </w:rPr>
+              <w:t>s</w:t>
+            </w:r>
+            <w:r>
+              <w:rPr>
+                <w:rFonts w:hint="default" w:ascii="Arial" w:hAnsi="Arial" w:cs="Arial"/>
+              </w:rPr>
+              <w:t>, e é redirecionado para a tela</w:t>
+            </w:r>
+            <w:r>
+              <w:rPr>
+                <w:rFonts w:hint="default" w:ascii="Arial" w:hAnsi="Arial" w:cs="Arial"/>
                 <w:color w:val="FF0000"/>
               </w:rPr>
-              <w:t xml:space="preserve"> 26G - </w:t>
-            </w:r>
-            <w:proofErr w:type="spellStart"/>
-            <w:r>
-              <w:rPr>
-                <w:color w:val="FF0000"/>
-              </w:rPr>
-              <w:t>ManterAlmoxarifado</w:t>
-            </w:r>
-            <w:proofErr w:type="spellEnd"/>
-            <w:r>
+              <w:t xml:space="preserve"> 26G - ManterAlmoxarifado</w:t>
+            </w:r>
+            <w:r>
+              <w:rPr>
+                <w:rFonts w:hint="default" w:ascii="Arial" w:hAnsi="Arial" w:cs="Arial"/>
+              </w:rPr>
               <w:t>;</w:t>
             </w:r>
           </w:p>
@@ -484,25 +700,27 @@
                 <w:numId w:val="1"/>
               </w:numPr>
               <w:spacing w:line="240" w:lineRule="auto"/>
-            </w:pPr>
-            <w:r>
+              <w:rPr>
+                <w:rFonts w:hint="default" w:ascii="Arial" w:hAnsi="Arial" w:cs="Arial"/>
+              </w:rPr>
+            </w:pPr>
+            <w:r>
+              <w:rPr>
+                <w:rFonts w:hint="default" w:ascii="Arial" w:hAnsi="Arial" w:cs="Arial"/>
+              </w:rPr>
               <w:t xml:space="preserve">Ator clica em Novo Almoxarifado, é redirecionado para tela </w:t>
             </w:r>
             <w:r>
               <w:rPr>
+                <w:rFonts w:hint="default" w:ascii="Arial" w:hAnsi="Arial" w:cs="Arial"/>
                 <w:color w:val="FF0000"/>
               </w:rPr>
-              <w:t xml:space="preserve">27G - </w:t>
-            </w:r>
-            <w:proofErr w:type="spellStart"/>
-            <w:r>
-              <w:rPr>
-                <w:color w:val="FF0000"/>
-              </w:rPr>
-              <w:t>NovoAlmoxarifado</w:t>
-            </w:r>
-            <w:proofErr w:type="spellEnd"/>
-            <w:r>
+              <w:t>27G - NovoAlmoxarifado</w:t>
+            </w:r>
+            <w:r>
+              <w:rPr>
+                <w:rFonts w:hint="default" w:ascii="Arial" w:hAnsi="Arial" w:cs="Arial"/>
+              </w:rPr>
               <w:t>;</w:t>
             </w:r>
           </w:p>
@@ -514,24 +732,38 @@
                 <w:numId w:val="1"/>
               </w:numPr>
               <w:spacing w:line="240" w:lineRule="auto"/>
-            </w:pPr>
-            <w:r>
-              <w:t xml:space="preserve">Preenchimento de todos os campos: Nome do Almoxarifado, </w:t>
-            </w:r>
-            <w:proofErr w:type="gramStart"/>
-            <w:r>
-              <w:t>Local</w:t>
-            </w:r>
-            <w:proofErr w:type="gramEnd"/>
-            <w:r>
-              <w:t>;</w:t>
+              <w:rPr>
+                <w:rFonts w:hint="default" w:ascii="Arial" w:hAnsi="Arial" w:cs="Arial"/>
+              </w:rPr>
+            </w:pPr>
+            <w:r>
+              <w:rPr>
+                <w:rFonts w:hint="default" w:ascii="Arial" w:hAnsi="Arial" w:cs="Arial"/>
+              </w:rPr>
+              <w:t>Preenchimento de todos os campos: Nome do Almoxarifado, Local;</w:t>
             </w:r>
           </w:p>
         </w:tc>
       </w:tr>
       <w:tr>
+        <w:tblPrEx>
+          <w:tblBorders>
+            <w:top w:val="single" w:color="000000" w:sz="8" w:space="0"/>
+            <w:left w:val="single" w:color="000000" w:sz="8" w:space="0"/>
+            <w:bottom w:val="single" w:color="000000" w:sz="8" w:space="0"/>
+            <w:right w:val="single" w:color="000000" w:sz="8" w:space="0"/>
+            <w:insideH w:val="single" w:color="000000" w:sz="8" w:space="0"/>
+            <w:insideV w:val="single" w:color="000000" w:sz="8" w:space="0"/>
+          </w:tblBorders>
+          <w:tblCellMar>
+            <w:top w:w="100" w:type="dxa"/>
+            <w:left w:w="100" w:type="dxa"/>
+            <w:bottom w:w="100" w:type="dxa"/>
+            <w:right w:w="100" w:type="dxa"/>
+          </w:tblCellMar>
+        </w:tblPrEx>
         <w:trPr>
-          <w:trHeight w:val="420"/>
+          <w:trHeight w:val="420" w:hRule="atLeast"/>
         </w:trPr>
         <w:tc>
           <w:tcPr>
@@ -551,99 +783,39 @@
               <w:spacing w:line="240" w:lineRule="auto"/>
               <w:jc w:val="center"/>
               <w:rPr>
-                <w:b/>
-              </w:rPr>
-            </w:pPr>
-            <w:r>
-              <w:rPr>
-                <w:b/>
-              </w:rPr>
-              <w:t>Fluxo de E</w:t>
-            </w:r>
-            <w:r>
-              <w:rPr>
-                <w:b/>
-              </w:rPr>
-              <w:t>xceção</w:t>
+                <w:rFonts w:hint="default" w:ascii="Arial" w:hAnsi="Arial" w:cs="Arial"/>
+                <w:b/>
+              </w:rPr>
+            </w:pPr>
+            <w:r>
+              <w:rPr>
+                <w:rFonts w:hint="default" w:ascii="Arial" w:hAnsi="Arial" w:cs="Arial"/>
+                <w:b/>
+              </w:rPr>
+              <w:t>Fluxo de Exceção</w:t>
             </w:r>
           </w:p>
         </w:tc>
       </w:tr>
       <w:tr>
+        <w:tblPrEx>
+          <w:tblBorders>
+            <w:top w:val="single" w:color="000000" w:sz="8" w:space="0"/>
+            <w:left w:val="single" w:color="000000" w:sz="8" w:space="0"/>
+            <w:bottom w:val="single" w:color="000000" w:sz="8" w:space="0"/>
+            <w:right w:val="single" w:color="000000" w:sz="8" w:space="0"/>
+            <w:insideH w:val="single" w:color="000000" w:sz="8" w:space="0"/>
+            <w:insideV w:val="single" w:color="000000" w:sz="8" w:space="0"/>
+          </w:tblBorders>
+          <w:tblCellMar>
+            <w:top w:w="100" w:type="dxa"/>
+            <w:left w:w="100" w:type="dxa"/>
+            <w:bottom w:w="100" w:type="dxa"/>
+            <w:right w:w="100" w:type="dxa"/>
+          </w:tblCellMar>
+        </w:tblPrEx>
         <w:trPr>
-          <w:trHeight w:val="420"/>
-        </w:trPr>
-        <w:tc>
-          <w:tcPr>
-            <w:tcW w:w="9028" w:type="dxa"/>
-            <w:gridSpan w:val="2"/>
-            <w:shd w:val="clear" w:color="auto" w:fill="auto"/>
-            <w:tcMar>
-              <w:top w:w="100" w:type="dxa"/>
-              <w:left w:w="100" w:type="dxa"/>
-              <w:bottom w:w="100" w:type="dxa"/>
-              <w:right w:w="100" w:type="dxa"/>
-            </w:tcMar>
-          </w:tcPr>
-          <w:p>
-            <w:pPr>
-              <w:widowControl w:val="0"/>
-              <w:numPr>
-                <w:ilvl w:val="0"/>
-                <w:numId w:val="5"/>
-              </w:numPr>
-              <w:spacing w:line="240" w:lineRule="auto"/>
-            </w:pPr>
-            <w:r>
-              <w:rPr>
-                <w:b/>
-              </w:rPr>
-              <w:t xml:space="preserve"> </w:t>
-            </w:r>
-            <w:r>
-              <w:t>Ator não preenche todos os dados corretamente e volta para o passo 3.</w:t>
-            </w:r>
-          </w:p>
-        </w:tc>
-      </w:tr>
-      <w:tr>
-        <w:trPr>
-          <w:trHeight w:val="420"/>
-        </w:trPr>
-        <w:tc>
-          <w:tcPr>
-            <w:tcW w:w="9028" w:type="dxa"/>
-            <w:gridSpan w:val="2"/>
-            <w:shd w:val="clear" w:color="auto" w:fill="auto"/>
-            <w:tcMar>
-              <w:top w:w="100" w:type="dxa"/>
-              <w:left w:w="100" w:type="dxa"/>
-              <w:bottom w:w="100" w:type="dxa"/>
-              <w:right w:w="100" w:type="dxa"/>
-            </w:tcMar>
-          </w:tcPr>
-          <w:p>
-            <w:pPr>
-              <w:widowControl w:val="0"/>
-              <w:spacing w:line="240" w:lineRule="auto"/>
-              <w:ind w:left="720" w:hanging="360"/>
-              <w:jc w:val="center"/>
-              <w:rPr>
-                <w:b/>
-              </w:rPr>
-            </w:pPr>
-            <w:r>
-              <w:rPr>
-                <w:b/>
-              </w:rPr>
-              <w:t>Fluxo Alternativo</w:t>
-            </w:r>
-          </w:p>
-        </w:tc>
-      </w:tr>
-      <w:tr>
-        <w:trPr>
-          <w:trHeight w:val="420"/>
+          <w:trHeight w:val="420" w:hRule="atLeast"/>
         </w:trPr>
         <w:tc>
           <w:tcPr>
@@ -665,39 +837,140 @@
                 <w:numId w:val="2"/>
               </w:numPr>
               <w:spacing w:line="240" w:lineRule="auto"/>
-            </w:pPr>
-            <w:r>
-              <w:t xml:space="preserve">Ator deseja visualizar o almoxarifado, ver Seção </w:t>
-            </w:r>
-            <w:r>
-              <w:rPr>
-                <w:color w:val="FF0000"/>
-              </w:rPr>
-              <w:t>Visualizar Almoxarifado</w:t>
-            </w:r>
-            <w:r>
-              <w:t>.</w:t>
-            </w:r>
-          </w:p>
+              <w:rPr>
+                <w:rFonts w:hint="default" w:ascii="Arial" w:hAnsi="Arial" w:cs="Arial"/>
+              </w:rPr>
+            </w:pPr>
+            <w:r>
+              <w:rPr>
+                <w:rFonts w:hint="default" w:ascii="Arial" w:hAnsi="Arial" w:cs="Arial"/>
+                <w:b/>
+              </w:rPr>
+              <w:t xml:space="preserve"> </w:t>
+            </w:r>
+            <w:r>
+              <w:rPr>
+                <w:rFonts w:hint="default" w:ascii="Arial" w:hAnsi="Arial" w:cs="Arial"/>
+              </w:rPr>
+              <w:t>Ator não preenche todos os dados corretamente e volta para o passo 3.</w:t>
+            </w:r>
+          </w:p>
+        </w:tc>
+      </w:tr>
+      <w:tr>
+        <w:tblPrEx>
+          <w:tblBorders>
+            <w:top w:val="single" w:color="000000" w:sz="8" w:space="0"/>
+            <w:left w:val="single" w:color="000000" w:sz="8" w:space="0"/>
+            <w:bottom w:val="single" w:color="000000" w:sz="8" w:space="0"/>
+            <w:right w:val="single" w:color="000000" w:sz="8" w:space="0"/>
+            <w:insideH w:val="single" w:color="000000" w:sz="8" w:space="0"/>
+            <w:insideV w:val="single" w:color="000000" w:sz="8" w:space="0"/>
+          </w:tblBorders>
+          <w:tblCellMar>
+            <w:top w:w="100" w:type="dxa"/>
+            <w:left w:w="100" w:type="dxa"/>
+            <w:bottom w:w="100" w:type="dxa"/>
+            <w:right w:w="100" w:type="dxa"/>
+          </w:tblCellMar>
+        </w:tblPrEx>
+        <w:trPr>
+          <w:trHeight w:val="420" w:hRule="atLeast"/>
+        </w:trPr>
+        <w:tc>
+          <w:tcPr>
+            <w:tcW w:w="9028" w:type="dxa"/>
+            <w:gridSpan w:val="2"/>
+            <w:shd w:val="clear" w:color="auto" w:fill="auto"/>
+            <w:tcMar>
+              <w:top w:w="100" w:type="dxa"/>
+              <w:left w:w="100" w:type="dxa"/>
+              <w:bottom w:w="100" w:type="dxa"/>
+              <w:right w:w="100" w:type="dxa"/>
+            </w:tcMar>
+          </w:tcPr>
+          <w:p>
+            <w:pPr>
+              <w:widowControl w:val="0"/>
+              <w:spacing w:line="240" w:lineRule="auto"/>
+              <w:ind w:left="720" w:hanging="360"/>
+              <w:jc w:val="center"/>
+              <w:rPr>
+                <w:rFonts w:hint="default" w:ascii="Arial" w:hAnsi="Arial" w:cs="Arial"/>
+                <w:b/>
+              </w:rPr>
+            </w:pPr>
+            <w:r>
+              <w:rPr>
+                <w:rFonts w:hint="default" w:ascii="Arial" w:hAnsi="Arial" w:cs="Arial"/>
+                <w:b/>
+              </w:rPr>
+              <w:t>Fluxo Alternativo</w:t>
+            </w:r>
+          </w:p>
+        </w:tc>
+      </w:tr>
+      <w:tr>
+        <w:tblPrEx>
+          <w:tblBorders>
+            <w:top w:val="single" w:color="000000" w:sz="8" w:space="0"/>
+            <w:left w:val="single" w:color="000000" w:sz="8" w:space="0"/>
+            <w:bottom w:val="single" w:color="000000" w:sz="8" w:space="0"/>
+            <w:right w:val="single" w:color="000000" w:sz="8" w:space="0"/>
+            <w:insideH w:val="single" w:color="000000" w:sz="8" w:space="0"/>
+            <w:insideV w:val="single" w:color="000000" w:sz="8" w:space="0"/>
+          </w:tblBorders>
+          <w:tblCellMar>
+            <w:top w:w="100" w:type="dxa"/>
+            <w:left w:w="100" w:type="dxa"/>
+            <w:bottom w:w="100" w:type="dxa"/>
+            <w:right w:w="100" w:type="dxa"/>
+          </w:tblCellMar>
+        </w:tblPrEx>
+        <w:trPr>
+          <w:trHeight w:val="420" w:hRule="atLeast"/>
+        </w:trPr>
+        <w:tc>
+          <w:tcPr>
+            <w:tcW w:w="9028" w:type="dxa"/>
+            <w:gridSpan w:val="2"/>
+            <w:shd w:val="clear" w:color="auto" w:fill="auto"/>
+            <w:tcMar>
+              <w:top w:w="100" w:type="dxa"/>
+              <w:left w:w="100" w:type="dxa"/>
+              <w:bottom w:w="100" w:type="dxa"/>
+              <w:right w:w="100" w:type="dxa"/>
+            </w:tcMar>
+          </w:tcPr>
           <w:p>
             <w:pPr>
               <w:widowControl w:val="0"/>
               <w:numPr>
                 <w:ilvl w:val="0"/>
-                <w:numId w:val="2"/>
+                <w:numId w:val="3"/>
               </w:numPr>
               <w:spacing w:line="240" w:lineRule="auto"/>
-            </w:pPr>
-            <w:r>
-              <w:t xml:space="preserve">Ator deseja alterar o almoxarifado, ver Seção </w:t>
-            </w:r>
-            <w:r>
-              <w:rPr>
+              <w:rPr>
+                <w:rFonts w:hint="default" w:ascii="Arial" w:hAnsi="Arial" w:cs="Arial"/>
+              </w:rPr>
+            </w:pPr>
+            <w:r>
+              <w:rPr>
+                <w:rFonts w:hint="default" w:ascii="Arial" w:hAnsi="Arial" w:cs="Arial"/>
+              </w:rPr>
+              <w:t xml:space="preserve">Ator deseja visualizar o almoxarifado, ver Seção </w:t>
+            </w:r>
+            <w:r>
+              <w:rPr>
+                <w:rFonts w:hint="default" w:ascii="Arial" w:hAnsi="Arial" w:cs="Arial"/>
                 <w:color w:val="FF0000"/>
               </w:rPr>
-              <w:t>Alterar Almoxarifado</w:t>
-            </w:r>
-            <w:r>
+              <w:t>Visualizar Almoxarifado</w:t>
+            </w:r>
+            <w:r>
+              <w:rPr>
+                <w:rFonts w:hint="default" w:ascii="Arial" w:hAnsi="Arial" w:cs="Arial"/>
+              </w:rPr>
               <w:t>.</w:t>
             </w:r>
           </w:p>
@@ -706,60 +979,144 @@
               <w:widowControl w:val="0"/>
               <w:numPr>
                 <w:ilvl w:val="0"/>
-                <w:numId w:val="2"/>
+                <w:numId w:val="3"/>
               </w:numPr>
               <w:spacing w:line="240" w:lineRule="auto"/>
-            </w:pPr>
-            <w:r>
+              <w:rPr>
+                <w:rFonts w:hint="default" w:ascii="Arial" w:hAnsi="Arial" w:cs="Arial"/>
+              </w:rPr>
+            </w:pPr>
+            <w:r>
+              <w:rPr>
+                <w:rFonts w:hint="default" w:ascii="Arial" w:hAnsi="Arial" w:cs="Arial"/>
+              </w:rPr>
+              <w:t xml:space="preserve">Ator deseja alterar o almoxarifado, ver Seção </w:t>
+            </w:r>
+            <w:r>
+              <w:rPr>
+                <w:rFonts w:hint="default" w:ascii="Arial" w:hAnsi="Arial" w:cs="Arial"/>
+                <w:color w:val="FF0000"/>
+              </w:rPr>
+              <w:t>Alterar Almoxarifado</w:t>
+            </w:r>
+            <w:r>
+              <w:rPr>
+                <w:rFonts w:hint="default" w:ascii="Arial" w:hAnsi="Arial" w:cs="Arial"/>
+              </w:rPr>
+              <w:t>.</w:t>
+            </w:r>
+          </w:p>
+          <w:p>
+            <w:pPr>
+              <w:widowControl w:val="0"/>
+              <w:numPr>
+                <w:ilvl w:val="0"/>
+                <w:numId w:val="3"/>
+              </w:numPr>
+              <w:spacing w:line="240" w:lineRule="auto"/>
+              <w:rPr>
+                <w:rFonts w:hint="default" w:ascii="Arial" w:hAnsi="Arial" w:cs="Arial"/>
+              </w:rPr>
+            </w:pPr>
+            <w:r>
+              <w:rPr>
+                <w:rFonts w:hint="default" w:ascii="Arial" w:hAnsi="Arial" w:cs="Arial"/>
+              </w:rPr>
               <w:t xml:space="preserve">Ator deseja excluir o almoxarifado, ver Seção </w:t>
             </w:r>
             <w:r>
               <w:rPr>
+                <w:rFonts w:hint="default" w:ascii="Arial" w:hAnsi="Arial" w:cs="Arial"/>
                 <w:color w:val="FF0000"/>
               </w:rPr>
               <w:t>Excluir Almoxarifado</w:t>
             </w:r>
             <w:r>
+              <w:rPr>
+                <w:rFonts w:hint="default" w:ascii="Arial" w:hAnsi="Arial" w:cs="Arial"/>
+              </w:rPr>
               <w:t>.</w:t>
             </w:r>
           </w:p>
         </w:tc>
       </w:tr>
     </w:tbl>
-    <w:p/>
     <w:p>
+      <w:pPr>
+        <w:rPr>
+          <w:rFonts w:hint="default" w:ascii="Arial" w:hAnsi="Arial" w:cs="Arial"/>
+        </w:rPr>
+      </w:pPr>
+    </w:p>
+    <w:p>
+      <w:pPr>
+        <w:rPr>
+          <w:rFonts w:hint="default" w:ascii="Arial" w:hAnsi="Arial" w:cs="Arial"/>
+        </w:rPr>
+      </w:pPr>
       <w:r>
         <w:rPr>
+          <w:rFonts w:hint="default" w:ascii="Arial" w:hAnsi="Arial" w:cs="Arial"/>
           <w:b/>
         </w:rPr>
         <w:t xml:space="preserve">Seção: </w:t>
       </w:r>
       <w:r>
+        <w:rPr>
+          <w:rFonts w:hint="default" w:ascii="Arial" w:hAnsi="Arial" w:cs="Arial"/>
+        </w:rPr>
         <w:t>Visualizar Almoxarifado</w:t>
       </w:r>
     </w:p>
-    <w:p/>
+    <w:p>
+      <w:pPr>
+        <w:rPr>
+          <w:rFonts w:hint="default" w:ascii="Arial" w:hAnsi="Arial" w:cs="Arial"/>
+        </w:rPr>
+      </w:pPr>
+    </w:p>
     <w:tbl>
       <w:tblPr>
-        <w:tblStyle w:val="a0"/>
+        <w:tblStyle w:val="14"/>
         <w:tblW w:w="9029" w:type="dxa"/>
         <w:tblInd w:w="0" w:type="dxa"/>
         <w:tblBorders>
-          <w:top w:val="single" w:sz="8" w:space="0" w:color="000000"/>
-          <w:left w:val="single" w:sz="8" w:space="0" w:color="000000"/>
-          <w:bottom w:val="single" w:sz="8" w:space="0" w:color="000000"/>
-          <w:right w:val="single" w:sz="8" w:space="0" w:color="000000"/>
-          <w:insideH w:val="single" w:sz="8" w:space="0" w:color="000000"/>
-          <w:insideV w:val="single" w:sz="8" w:space="0" w:color="000000"/>
+          <w:top w:val="single" w:color="000000" w:sz="8" w:space="0"/>
+          <w:left w:val="single" w:color="000000" w:sz="8" w:space="0"/>
+          <w:bottom w:val="single" w:color="000000" w:sz="8" w:space="0"/>
+          <w:right w:val="single" w:color="000000" w:sz="8" w:space="0"/>
+          <w:insideH w:val="single" w:color="000000" w:sz="8" w:space="0"/>
+          <w:insideV w:val="single" w:color="000000" w:sz="8" w:space="0"/>
         </w:tblBorders>
         <w:tblLayout w:type="fixed"/>
-        <w:tblLook w:val="0600" w:firstRow="0" w:lastRow="0" w:firstColumn="0" w:lastColumn="0" w:noHBand="1" w:noVBand="1"/>
+        <w:tblCellMar>
+          <w:top w:w="100" w:type="dxa"/>
+          <w:left w:w="100" w:type="dxa"/>
+          <w:bottom w:w="100" w:type="dxa"/>
+          <w:right w:w="100" w:type="dxa"/>
+        </w:tblCellMar>
       </w:tblPr>
       <w:tblGrid>
         <w:gridCol w:w="4514"/>
         <w:gridCol w:w="4515"/>
       </w:tblGrid>
       <w:tr>
+        <w:tblPrEx>
+          <w:tblBorders>
+            <w:top w:val="single" w:color="000000" w:sz="8" w:space="0"/>
+            <w:left w:val="single" w:color="000000" w:sz="8" w:space="0"/>
+            <w:bottom w:val="single" w:color="000000" w:sz="8" w:space="0"/>
+            <w:right w:val="single" w:color="000000" w:sz="8" w:space="0"/>
+            <w:insideH w:val="single" w:color="000000" w:sz="8" w:space="0"/>
+            <w:insideV w:val="single" w:color="000000" w:sz="8" w:space="0"/>
+          </w:tblBorders>
+          <w:tblCellMar>
+            <w:top w:w="100" w:type="dxa"/>
+            <w:left w:w="100" w:type="dxa"/>
+            <w:bottom w:w="100" w:type="dxa"/>
+            <w:right w:w="100" w:type="dxa"/>
+          </w:tblCellMar>
+        </w:tblPrEx>
         <w:tc>
           <w:tcPr>
             <w:tcW w:w="4514" w:type="dxa"/>
@@ -776,11 +1133,13 @@
               <w:widowControl w:val="0"/>
               <w:spacing w:line="240" w:lineRule="auto"/>
               <w:rPr>
-                <w:b/>
-              </w:rPr>
-            </w:pPr>
-            <w:r>
-              <w:rPr>
+                <w:rFonts w:hint="default" w:ascii="Arial" w:hAnsi="Arial" w:cs="Arial"/>
+                <w:b/>
+              </w:rPr>
+            </w:pPr>
+            <w:r>
+              <w:rPr>
+                <w:rFonts w:hint="default" w:ascii="Arial" w:hAnsi="Arial" w:cs="Arial"/>
                 <w:b/>
               </w:rPr>
               <w:t>Sumário</w:t>
@@ -802,16 +1161,38 @@
             <w:pPr>
               <w:widowControl w:val="0"/>
               <w:spacing w:line="240" w:lineRule="auto"/>
-            </w:pPr>
-            <w:r>
+              <w:rPr>
+                <w:rFonts w:hint="default" w:ascii="Arial" w:hAnsi="Arial" w:cs="Arial"/>
+              </w:rPr>
+            </w:pPr>
+            <w:r>
+              <w:rPr>
+                <w:rFonts w:hint="default" w:ascii="Arial" w:hAnsi="Arial" w:cs="Arial"/>
+              </w:rPr>
               <w:t>Ator visualiza os detalhes do Almoxarifado.</w:t>
             </w:r>
           </w:p>
         </w:tc>
       </w:tr>
       <w:tr>
+        <w:tblPrEx>
+          <w:tblBorders>
+            <w:top w:val="single" w:color="000000" w:sz="8" w:space="0"/>
+            <w:left w:val="single" w:color="000000" w:sz="8" w:space="0"/>
+            <w:bottom w:val="single" w:color="000000" w:sz="8" w:space="0"/>
+            <w:right w:val="single" w:color="000000" w:sz="8" w:space="0"/>
+            <w:insideH w:val="single" w:color="000000" w:sz="8" w:space="0"/>
+            <w:insideV w:val="single" w:color="000000" w:sz="8" w:space="0"/>
+          </w:tblBorders>
+          <w:tblCellMar>
+            <w:top w:w="100" w:type="dxa"/>
+            <w:left w:w="100" w:type="dxa"/>
+            <w:bottom w:w="100" w:type="dxa"/>
+            <w:right w:w="100" w:type="dxa"/>
+          </w:tblCellMar>
+        </w:tblPrEx>
         <w:trPr>
-          <w:trHeight w:val="420"/>
+          <w:trHeight w:val="420" w:hRule="atLeast"/>
         </w:trPr>
         <w:tc>
           <w:tcPr>
@@ -831,11 +1212,13 @@
               <w:spacing w:line="240" w:lineRule="auto"/>
               <w:jc w:val="center"/>
               <w:rPr>
-                <w:b/>
-              </w:rPr>
-            </w:pPr>
-            <w:r>
-              <w:rPr>
+                <w:rFonts w:hint="default" w:ascii="Arial" w:hAnsi="Arial" w:cs="Arial"/>
+                <w:b/>
+              </w:rPr>
+            </w:pPr>
+            <w:r>
+              <w:rPr>
+                <w:rFonts w:hint="default" w:ascii="Arial" w:hAnsi="Arial" w:cs="Arial"/>
                 <w:b/>
               </w:rPr>
               <w:t>Fluxo Principal</w:t>
@@ -844,8 +1227,24 @@
         </w:tc>
       </w:tr>
       <w:tr>
+        <w:tblPrEx>
+          <w:tblBorders>
+            <w:top w:val="single" w:color="000000" w:sz="8" w:space="0"/>
+            <w:left w:val="single" w:color="000000" w:sz="8" w:space="0"/>
+            <w:bottom w:val="single" w:color="000000" w:sz="8" w:space="0"/>
+            <w:right w:val="single" w:color="000000" w:sz="8" w:space="0"/>
+            <w:insideH w:val="single" w:color="000000" w:sz="8" w:space="0"/>
+            <w:insideV w:val="single" w:color="000000" w:sz="8" w:space="0"/>
+          </w:tblBorders>
+          <w:tblCellMar>
+            <w:top w:w="100" w:type="dxa"/>
+            <w:left w:w="100" w:type="dxa"/>
+            <w:bottom w:w="100" w:type="dxa"/>
+            <w:right w:w="100" w:type="dxa"/>
+          </w:tblCellMar>
+        </w:tblPrEx>
         <w:trPr>
-          <w:trHeight w:val="420"/>
+          <w:trHeight w:val="420" w:hRule="atLeast"/>
         </w:trPr>
         <w:tc>
           <w:tcPr>
@@ -864,48 +1263,31 @@
               <w:widowControl w:val="0"/>
               <w:numPr>
                 <w:ilvl w:val="0"/>
-                <w:numId w:val="3"/>
+                <w:numId w:val="4"/>
               </w:numPr>
               <w:spacing w:line="240" w:lineRule="auto"/>
               <w:jc w:val="both"/>
-            </w:pPr>
-            <w:r>
-              <w:t xml:space="preserve">Ator em qualquer uma de suas telas, clica em </w:t>
-            </w:r>
-            <w:proofErr w:type="spellStart"/>
-            <w:r>
-              <w:t>LIsta</w:t>
-            </w:r>
-            <w:proofErr w:type="spellEnd"/>
-            <w:r>
-              <w:t xml:space="preserve"> de Almoxarifados, é direcionado para a </w:t>
-            </w:r>
-            <w:proofErr w:type="gramStart"/>
-            <w:r>
-              <w:t xml:space="preserve">tela </w:t>
-            </w:r>
-            <w:r>
-              <w:rPr>
+              <w:rPr>
+                <w:rFonts w:hint="default" w:ascii="Arial" w:hAnsi="Arial" w:cs="Arial"/>
+              </w:rPr>
+            </w:pPr>
+            <w:r>
+              <w:rPr>
+                <w:rFonts w:hint="default" w:ascii="Arial" w:hAnsi="Arial" w:cs="Arial"/>
+              </w:rPr>
+              <w:t xml:space="preserve">Ator em qualquer uma de suas telas, clica em LIsta de Almoxarifados, é direcionado para a tela </w:t>
+            </w:r>
+            <w:r>
+              <w:rPr>
+                <w:rFonts w:hint="default" w:ascii="Arial" w:hAnsi="Arial" w:cs="Arial"/>
                 <w:color w:val="FF0000"/>
               </w:rPr>
-              <w:t xml:space="preserve"> 26</w:t>
-            </w:r>
-            <w:proofErr w:type="gramEnd"/>
-            <w:r>
-              <w:rPr>
-                <w:color w:val="FF0000"/>
-              </w:rPr>
-              <w:t xml:space="preserve">G - </w:t>
-            </w:r>
-            <w:proofErr w:type="spellStart"/>
-            <w:r>
-              <w:rPr>
-                <w:color w:val="FF0000"/>
-              </w:rPr>
-              <w:t>ManterAlmoxarifado</w:t>
-            </w:r>
-            <w:proofErr w:type="spellEnd"/>
-            <w:r>
+              <w:t xml:space="preserve"> 26G - ManterAlmoxarifado</w:t>
+            </w:r>
+            <w:r>
+              <w:rPr>
+                <w:rFonts w:hint="default" w:ascii="Arial" w:hAnsi="Arial" w:cs="Arial"/>
+              </w:rPr>
               <w:t>;</w:t>
             </w:r>
           </w:p>
@@ -914,12 +1296,18 @@
               <w:widowControl w:val="0"/>
               <w:numPr>
                 <w:ilvl w:val="0"/>
-                <w:numId w:val="3"/>
+                <w:numId w:val="4"/>
               </w:numPr>
               <w:spacing w:line="240" w:lineRule="auto"/>
               <w:jc w:val="both"/>
-            </w:pPr>
-            <w:r>
+              <w:rPr>
+                <w:rFonts w:hint="default" w:ascii="Arial" w:hAnsi="Arial" w:cs="Arial"/>
+              </w:rPr>
+            </w:pPr>
+            <w:r>
+              <w:rPr>
+                <w:rFonts w:hint="default" w:ascii="Arial" w:hAnsi="Arial" w:cs="Arial"/>
+              </w:rPr>
               <w:t>Ator seleciona o ícone de olho após escolher ou filtrar o almoxarifado desejado;</w:t>
             </w:r>
           </w:p>
@@ -928,31 +1316,55 @@
               <w:widowControl w:val="0"/>
               <w:numPr>
                 <w:ilvl w:val="0"/>
-                <w:numId w:val="3"/>
+                <w:numId w:val="4"/>
               </w:numPr>
               <w:spacing w:line="240" w:lineRule="auto"/>
               <w:jc w:val="both"/>
-            </w:pPr>
-            <w:r>
-              <w:t xml:space="preserve">Sistema exibirá um </w:t>
-            </w:r>
-            <w:proofErr w:type="spellStart"/>
-            <w:r>
-              <w:t>popup</w:t>
-            </w:r>
-            <w:proofErr w:type="spellEnd"/>
-            <w:r>
-              <w:t xml:space="preserve"> com todas as informações des</w:t>
-            </w:r>
-            <w:r>
-              <w:t>se Almoxarifado: Nome, Local.</w:t>
+              <w:rPr>
+                <w:rFonts w:hint="default" w:ascii="Arial" w:hAnsi="Arial" w:cs="Arial"/>
+              </w:rPr>
+            </w:pPr>
+            <w:r>
+              <w:rPr>
+                <w:rFonts w:hint="default" w:ascii="Arial" w:hAnsi="Arial" w:cs="Arial"/>
+              </w:rPr>
+              <w:t>Sistema exibirá um</w:t>
+            </w:r>
+            <w:r>
+              <w:rPr>
+                <w:rFonts w:hint="default" w:ascii="Arial" w:hAnsi="Arial" w:cs="Arial"/>
+                <w:lang w:val="pt-PT"/>
+              </w:rPr>
+              <w:t>a tela</w:t>
+            </w:r>
+            <w:r>
+              <w:rPr>
+                <w:rFonts w:hint="default" w:ascii="Arial" w:hAnsi="Arial" w:cs="Arial"/>
+              </w:rPr>
+              <w:t xml:space="preserve"> com todas as informações desse Almoxarifado: Nome, Local.</w:t>
             </w:r>
           </w:p>
         </w:tc>
       </w:tr>
       <w:tr>
+        <w:tblPrEx>
+          <w:tblBorders>
+            <w:top w:val="single" w:color="000000" w:sz="8" w:space="0"/>
+            <w:left w:val="single" w:color="000000" w:sz="8" w:space="0"/>
+            <w:bottom w:val="single" w:color="000000" w:sz="8" w:space="0"/>
+            <w:right w:val="single" w:color="000000" w:sz="8" w:space="0"/>
+            <w:insideH w:val="single" w:color="000000" w:sz="8" w:space="0"/>
+            <w:insideV w:val="single" w:color="000000" w:sz="8" w:space="0"/>
+          </w:tblBorders>
+          <w:tblCellMar>
+            <w:top w:w="100" w:type="dxa"/>
+            <w:left w:w="100" w:type="dxa"/>
+            <w:bottom w:w="100" w:type="dxa"/>
+            <w:right w:w="100" w:type="dxa"/>
+          </w:tblCellMar>
+        </w:tblPrEx>
         <w:trPr>
-          <w:trHeight w:val="420"/>
+          <w:trHeight w:val="420" w:hRule="atLeast"/>
         </w:trPr>
         <w:tc>
           <w:tcPr>
@@ -973,22 +1385,39 @@
               <w:ind w:left="720" w:hanging="360"/>
               <w:jc w:val="center"/>
               <w:rPr>
-                <w:b/>
-              </w:rPr>
-            </w:pPr>
-            <w:r>
-              <w:rPr>
-                <w:b/>
-              </w:rPr>
-              <w:lastRenderedPageBreak/>
+                <w:rFonts w:hint="default" w:ascii="Arial" w:hAnsi="Arial" w:cs="Arial"/>
+                <w:b/>
+              </w:rPr>
+            </w:pPr>
+            <w:r>
+              <w:rPr>
+                <w:rFonts w:hint="default" w:ascii="Arial" w:hAnsi="Arial" w:cs="Arial"/>
+                <w:b/>
+              </w:rPr>
               <w:t>Fluxo Alternativo</w:t>
             </w:r>
           </w:p>
         </w:tc>
       </w:tr>
       <w:tr>
+        <w:tblPrEx>
+          <w:tblBorders>
+            <w:top w:val="single" w:color="000000" w:sz="8" w:space="0"/>
+            <w:left w:val="single" w:color="000000" w:sz="8" w:space="0"/>
+            <w:bottom w:val="single" w:color="000000" w:sz="8" w:space="0"/>
+            <w:right w:val="single" w:color="000000" w:sz="8" w:space="0"/>
+            <w:insideH w:val="single" w:color="000000" w:sz="8" w:space="0"/>
+            <w:insideV w:val="single" w:color="000000" w:sz="8" w:space="0"/>
+          </w:tblBorders>
+          <w:tblCellMar>
+            <w:top w:w="100" w:type="dxa"/>
+            <w:left w:w="100" w:type="dxa"/>
+            <w:bottom w:w="100" w:type="dxa"/>
+            <w:right w:w="100" w:type="dxa"/>
+          </w:tblCellMar>
+        </w:tblPrEx>
         <w:trPr>
-          <w:trHeight w:val="420"/>
+          <w:trHeight w:val="420" w:hRule="atLeast"/>
         </w:trPr>
         <w:tc>
           <w:tcPr>
@@ -1007,20 +1436,30 @@
               <w:widowControl w:val="0"/>
               <w:numPr>
                 <w:ilvl w:val="0"/>
-                <w:numId w:val="6"/>
+                <w:numId w:val="5"/>
               </w:numPr>
               <w:spacing w:line="240" w:lineRule="auto"/>
-            </w:pPr>
-            <w:r>
+              <w:rPr>
+                <w:rFonts w:hint="default" w:ascii="Arial" w:hAnsi="Arial" w:cs="Arial"/>
+              </w:rPr>
+            </w:pPr>
+            <w:r>
+              <w:rPr>
+                <w:rFonts w:hint="default" w:ascii="Arial" w:hAnsi="Arial" w:cs="Arial"/>
+              </w:rPr>
               <w:t xml:space="preserve">Ator clica no ícone de lixeira, ver Seção </w:t>
             </w:r>
             <w:r>
               <w:rPr>
+                <w:rFonts w:hint="default" w:ascii="Arial" w:hAnsi="Arial" w:cs="Arial"/>
                 <w:color w:val="FF0000"/>
               </w:rPr>
               <w:t>Excluir Almoxarifado</w:t>
             </w:r>
             <w:r>
+              <w:rPr>
+                <w:rFonts w:hint="default" w:ascii="Arial" w:hAnsi="Arial" w:cs="Arial"/>
+              </w:rPr>
               <w:t>;</w:t>
             </w:r>
           </w:p>
@@ -1029,20 +1468,30 @@
               <w:widowControl w:val="0"/>
               <w:numPr>
                 <w:ilvl w:val="0"/>
-                <w:numId w:val="6"/>
+                <w:numId w:val="5"/>
               </w:numPr>
               <w:spacing w:line="240" w:lineRule="auto"/>
-            </w:pPr>
-            <w:r>
+              <w:rPr>
+                <w:rFonts w:hint="default" w:ascii="Arial" w:hAnsi="Arial" w:cs="Arial"/>
+              </w:rPr>
+            </w:pPr>
+            <w:r>
+              <w:rPr>
+                <w:rFonts w:hint="default" w:ascii="Arial" w:hAnsi="Arial" w:cs="Arial"/>
+              </w:rPr>
               <w:t xml:space="preserve">Ator clica no ícone de lápis, ver Seção </w:t>
             </w:r>
             <w:r>
               <w:rPr>
+                <w:rFonts w:hint="default" w:ascii="Arial" w:hAnsi="Arial" w:cs="Arial"/>
                 <w:color w:val="FF0000"/>
               </w:rPr>
               <w:t>Alterar Almoxarifado</w:t>
             </w:r>
             <w:r>
+              <w:rPr>
+                <w:rFonts w:hint="default" w:ascii="Arial" w:hAnsi="Arial" w:cs="Arial"/>
+              </w:rPr>
               <w:t>;</w:t>
             </w:r>
           </w:p>
@@ -1051,60 +1500,112 @@
               <w:widowControl w:val="0"/>
               <w:numPr>
                 <w:ilvl w:val="0"/>
-                <w:numId w:val="6"/>
+                <w:numId w:val="5"/>
               </w:numPr>
               <w:spacing w:line="240" w:lineRule="auto"/>
-            </w:pPr>
-            <w:r>
+              <w:rPr>
+                <w:rFonts w:hint="default" w:ascii="Arial" w:hAnsi="Arial" w:cs="Arial"/>
+              </w:rPr>
+            </w:pPr>
+            <w:r>
+              <w:rPr>
+                <w:rFonts w:hint="default" w:ascii="Arial" w:hAnsi="Arial" w:cs="Arial"/>
+              </w:rPr>
               <w:t xml:space="preserve">Ator clica no botão Novo Almoxarifado, ver Seção </w:t>
             </w:r>
             <w:r>
               <w:rPr>
+                <w:rFonts w:hint="default" w:ascii="Arial" w:hAnsi="Arial" w:cs="Arial"/>
                 <w:color w:val="FF0000"/>
               </w:rPr>
               <w:t>Principal</w:t>
             </w:r>
             <w:r>
+              <w:rPr>
+                <w:rFonts w:hint="default" w:ascii="Arial" w:hAnsi="Arial" w:cs="Arial"/>
+              </w:rPr>
               <w:t>.</w:t>
             </w:r>
           </w:p>
         </w:tc>
       </w:tr>
     </w:tbl>
-    <w:p/>
     <w:p>
+      <w:pPr>
+        <w:rPr>
+          <w:rFonts w:hint="default" w:ascii="Arial" w:hAnsi="Arial" w:cs="Arial"/>
+        </w:rPr>
+      </w:pPr>
+    </w:p>
+    <w:p>
+      <w:pPr>
+        <w:rPr>
+          <w:rFonts w:hint="default" w:ascii="Arial" w:hAnsi="Arial" w:cs="Arial"/>
+        </w:rPr>
+      </w:pPr>
       <w:r>
         <w:rPr>
+          <w:rFonts w:hint="default" w:ascii="Arial" w:hAnsi="Arial" w:cs="Arial"/>
           <w:b/>
         </w:rPr>
         <w:t>Seção:</w:t>
       </w:r>
       <w:r>
+        <w:rPr>
+          <w:rFonts w:hint="default" w:ascii="Arial" w:hAnsi="Arial" w:cs="Arial"/>
+        </w:rPr>
         <w:t xml:space="preserve"> Alterar Almoxarifado</w:t>
       </w:r>
     </w:p>
-    <w:p/>
+    <w:p>
+      <w:pPr>
+        <w:rPr>
+          <w:rFonts w:hint="default" w:ascii="Arial" w:hAnsi="Arial" w:cs="Arial"/>
+        </w:rPr>
+      </w:pPr>
+    </w:p>
     <w:tbl>
       <w:tblPr>
-        <w:tblStyle w:val="a1"/>
+        <w:tblStyle w:val="15"/>
         <w:tblW w:w="9029" w:type="dxa"/>
         <w:tblInd w:w="0" w:type="dxa"/>
         <w:tblBorders>
-          <w:top w:val="single" w:sz="8" w:space="0" w:color="000000"/>
-          <w:left w:val="single" w:sz="8" w:space="0" w:color="000000"/>
-          <w:bottom w:val="single" w:sz="8" w:space="0" w:color="000000"/>
-          <w:right w:val="single" w:sz="8" w:space="0" w:color="000000"/>
-          <w:insideH w:val="single" w:sz="8" w:space="0" w:color="000000"/>
-          <w:insideV w:val="single" w:sz="8" w:space="0" w:color="000000"/>
+          <w:top w:val="single" w:color="000000" w:sz="8" w:space="0"/>
+          <w:left w:val="single" w:color="000000" w:sz="8" w:space="0"/>
+          <w:bottom w:val="single" w:color="000000" w:sz="8" w:space="0"/>
+          <w:right w:val="single" w:color="000000" w:sz="8" w:space="0"/>
+          <w:insideH w:val="single" w:color="000000" w:sz="8" w:space="0"/>
+          <w:insideV w:val="single" w:color="000000" w:sz="8" w:space="0"/>
         </w:tblBorders>
         <w:tblLayout w:type="fixed"/>
-        <w:tblLook w:val="0600" w:firstRow="0" w:lastRow="0" w:firstColumn="0" w:lastColumn="0" w:noHBand="1" w:noVBand="1"/>
+        <w:tblCellMar>
+          <w:top w:w="100" w:type="dxa"/>
+          <w:left w:w="100" w:type="dxa"/>
+          <w:bottom w:w="100" w:type="dxa"/>
+          <w:right w:w="100" w:type="dxa"/>
+        </w:tblCellMar>
       </w:tblPr>
       <w:tblGrid>
         <w:gridCol w:w="4514"/>
         <w:gridCol w:w="4515"/>
       </w:tblGrid>
       <w:tr>
+        <w:tblPrEx>
+          <w:tblBorders>
+            <w:top w:val="single" w:color="000000" w:sz="8" w:space="0"/>
+            <w:left w:val="single" w:color="000000" w:sz="8" w:space="0"/>
+            <w:bottom w:val="single" w:color="000000" w:sz="8" w:space="0"/>
+            <w:right w:val="single" w:color="000000" w:sz="8" w:space="0"/>
+            <w:insideH w:val="single" w:color="000000" w:sz="8" w:space="0"/>
+            <w:insideV w:val="single" w:color="000000" w:sz="8" w:space="0"/>
+          </w:tblBorders>
+          <w:tblCellMar>
+            <w:top w:w="100" w:type="dxa"/>
+            <w:left w:w="100" w:type="dxa"/>
+            <w:bottom w:w="100" w:type="dxa"/>
+            <w:right w:w="100" w:type="dxa"/>
+          </w:tblCellMar>
+        </w:tblPrEx>
         <w:tc>
           <w:tcPr>
             <w:tcW w:w="4514" w:type="dxa"/>
@@ -1121,11 +1622,13 @@
               <w:widowControl w:val="0"/>
               <w:spacing w:line="240" w:lineRule="auto"/>
               <w:rPr>
-                <w:b/>
-              </w:rPr>
-            </w:pPr>
-            <w:r>
-              <w:rPr>
+                <w:rFonts w:hint="default" w:ascii="Arial" w:hAnsi="Arial" w:cs="Arial"/>
+                <w:b/>
+              </w:rPr>
+            </w:pPr>
+            <w:r>
+              <w:rPr>
+                <w:rFonts w:hint="default" w:ascii="Arial" w:hAnsi="Arial" w:cs="Arial"/>
                 <w:b/>
               </w:rPr>
               <w:t>Sumário</w:t>
@@ -1147,16 +1650,38 @@
             <w:pPr>
               <w:widowControl w:val="0"/>
               <w:spacing w:line="240" w:lineRule="auto"/>
-            </w:pPr>
-            <w:r>
+              <w:rPr>
+                <w:rFonts w:hint="default" w:ascii="Arial" w:hAnsi="Arial" w:cs="Arial"/>
+              </w:rPr>
+            </w:pPr>
+            <w:r>
+              <w:rPr>
+                <w:rFonts w:hint="default" w:ascii="Arial" w:hAnsi="Arial" w:cs="Arial"/>
+              </w:rPr>
               <w:t>Ator altera informações do Almoxarifado.</w:t>
             </w:r>
           </w:p>
         </w:tc>
       </w:tr>
       <w:tr>
+        <w:tblPrEx>
+          <w:tblBorders>
+            <w:top w:val="single" w:color="000000" w:sz="8" w:space="0"/>
+            <w:left w:val="single" w:color="000000" w:sz="8" w:space="0"/>
+            <w:bottom w:val="single" w:color="000000" w:sz="8" w:space="0"/>
+            <w:right w:val="single" w:color="000000" w:sz="8" w:space="0"/>
+            <w:insideH w:val="single" w:color="000000" w:sz="8" w:space="0"/>
+            <w:insideV w:val="single" w:color="000000" w:sz="8" w:space="0"/>
+          </w:tblBorders>
+          <w:tblCellMar>
+            <w:top w:w="100" w:type="dxa"/>
+            <w:left w:w="100" w:type="dxa"/>
+            <w:bottom w:w="100" w:type="dxa"/>
+            <w:right w:w="100" w:type="dxa"/>
+          </w:tblCellMar>
+        </w:tblPrEx>
         <w:trPr>
-          <w:trHeight w:val="420"/>
+          <w:trHeight w:val="420" w:hRule="atLeast"/>
         </w:trPr>
         <w:tc>
           <w:tcPr>
@@ -1176,11 +1701,13 @@
               <w:spacing w:line="240" w:lineRule="auto"/>
               <w:jc w:val="center"/>
               <w:rPr>
-                <w:b/>
-              </w:rPr>
-            </w:pPr>
-            <w:r>
-              <w:rPr>
+                <w:rFonts w:hint="default" w:ascii="Arial" w:hAnsi="Arial" w:cs="Arial"/>
+                <w:b/>
+              </w:rPr>
+            </w:pPr>
+            <w:r>
+              <w:rPr>
+                <w:rFonts w:hint="default" w:ascii="Arial" w:hAnsi="Arial" w:cs="Arial"/>
                 <w:b/>
               </w:rPr>
               <w:t xml:space="preserve">Fluxo Principal </w:t>
@@ -1189,8 +1716,24 @@
         </w:tc>
       </w:tr>
       <w:tr>
+        <w:tblPrEx>
+          <w:tblBorders>
+            <w:top w:val="single" w:color="000000" w:sz="8" w:space="0"/>
+            <w:left w:val="single" w:color="000000" w:sz="8" w:space="0"/>
+            <w:bottom w:val="single" w:color="000000" w:sz="8" w:space="0"/>
+            <w:right w:val="single" w:color="000000" w:sz="8" w:space="0"/>
+            <w:insideH w:val="single" w:color="000000" w:sz="8" w:space="0"/>
+            <w:insideV w:val="single" w:color="000000" w:sz="8" w:space="0"/>
+          </w:tblBorders>
+          <w:tblCellMar>
+            <w:top w:w="100" w:type="dxa"/>
+            <w:left w:w="100" w:type="dxa"/>
+            <w:bottom w:w="100" w:type="dxa"/>
+            <w:right w:w="100" w:type="dxa"/>
+          </w:tblCellMar>
+        </w:tblPrEx>
         <w:trPr>
-          <w:trHeight w:val="420"/>
+          <w:trHeight w:val="420" w:hRule="atLeast"/>
         </w:trPr>
         <w:tc>
           <w:tcPr>
@@ -1209,149 +1752,130 @@
               <w:widowControl w:val="0"/>
               <w:spacing w:line="240" w:lineRule="auto"/>
               <w:jc w:val="both"/>
-            </w:pPr>
-            <w:r>
-              <w:rPr>
+              <w:rPr>
+                <w:rFonts w:hint="default" w:ascii="Arial" w:hAnsi="Arial" w:cs="Arial"/>
+              </w:rPr>
+            </w:pPr>
+            <w:r>
+              <w:rPr>
+                <w:rFonts w:hint="default" w:ascii="Arial" w:hAnsi="Arial" w:cs="Arial"/>
                 <w:b/>
               </w:rPr>
               <w:t>1.</w:t>
             </w:r>
             <w:r>
-              <w:t xml:space="preserve"> Ator está na </w:t>
-            </w:r>
-            <w:proofErr w:type="gramStart"/>
-            <w:r>
-              <w:t xml:space="preserve">tela </w:t>
-            </w:r>
-            <w:r>
-              <w:rPr>
+              <w:rPr>
+                <w:rFonts w:hint="default" w:ascii="Arial" w:hAnsi="Arial" w:cs="Arial"/>
+              </w:rPr>
+              <w:t xml:space="preserve"> Ator está na tela </w:t>
+            </w:r>
+            <w:r>
+              <w:rPr>
+                <w:rFonts w:hint="default" w:ascii="Arial" w:hAnsi="Arial" w:cs="Arial"/>
                 <w:color w:val="FF0000"/>
               </w:rPr>
-              <w:t xml:space="preserve"> 26</w:t>
-            </w:r>
-            <w:proofErr w:type="gramEnd"/>
-            <w:r>
-              <w:rPr>
+              <w:t xml:space="preserve"> 26G - ManterAlmoxarifado</w:t>
+            </w:r>
+            <w:r>
+              <w:rPr>
+                <w:rFonts w:hint="default" w:ascii="Arial" w:hAnsi="Arial" w:cs="Arial"/>
+              </w:rPr>
+              <w:t xml:space="preserve"> e clicará no ícone de lápis;</w:t>
+            </w:r>
+          </w:p>
+          <w:p>
+            <w:pPr>
+              <w:widowControl w:val="0"/>
+              <w:spacing w:line="240" w:lineRule="auto"/>
+              <w:jc w:val="both"/>
+              <w:rPr>
+                <w:rFonts w:hint="default" w:ascii="Arial" w:hAnsi="Arial" w:cs="Arial"/>
+              </w:rPr>
+            </w:pPr>
+            <w:r>
+              <w:rPr>
+                <w:rFonts w:hint="default" w:ascii="Arial" w:hAnsi="Arial" w:cs="Arial"/>
+                <w:b/>
+              </w:rPr>
+              <w:t>2.</w:t>
+            </w:r>
+            <w:r>
+              <w:rPr>
+                <w:rFonts w:hint="default" w:ascii="Arial" w:hAnsi="Arial" w:cs="Arial"/>
+              </w:rPr>
+              <w:t xml:space="preserve"> Sistema redicionará o ator para uma tela semelhante à </w:t>
+            </w:r>
+            <w:r>
+              <w:rPr>
+                <w:rFonts w:hint="default" w:ascii="Arial" w:hAnsi="Arial" w:cs="Arial"/>
                 <w:color w:val="FF0000"/>
               </w:rPr>
-              <w:t xml:space="preserve">G - </w:t>
-            </w:r>
-            <w:proofErr w:type="spellStart"/>
-            <w:r>
-              <w:rPr>
+              <w:t xml:space="preserve">27G - NovoAlmoxarifado </w:t>
+            </w:r>
+            <w:r>
+              <w:rPr>
+                <w:rFonts w:hint="default" w:ascii="Arial" w:hAnsi="Arial" w:cs="Arial"/>
+              </w:rPr>
+              <w:t xml:space="preserve"> com os campos alteráveis desbloqueados para as alterações necessárias pelo ator;</w:t>
+            </w:r>
+          </w:p>
+          <w:p>
+            <w:pPr>
+              <w:widowControl w:val="0"/>
+              <w:spacing w:line="240" w:lineRule="auto"/>
+              <w:jc w:val="both"/>
+              <w:rPr>
+                <w:rFonts w:hint="default" w:ascii="Arial" w:hAnsi="Arial" w:cs="Arial"/>
+              </w:rPr>
+            </w:pPr>
+            <w:r>
+              <w:rPr>
+                <w:rFonts w:hint="default" w:ascii="Arial" w:hAnsi="Arial" w:cs="Arial"/>
+                <w:b/>
+              </w:rPr>
+              <w:t>3.</w:t>
+            </w:r>
+            <w:r>
+              <w:rPr>
+                <w:rFonts w:hint="default" w:ascii="Arial" w:hAnsi="Arial" w:cs="Arial"/>
+              </w:rPr>
+              <w:t xml:space="preserve"> Ator clica no botão “Atualizar” e é redirecionado para a tela </w:t>
+            </w:r>
+            <w:r>
+              <w:rPr>
+                <w:rFonts w:hint="default" w:ascii="Arial" w:hAnsi="Arial" w:cs="Arial"/>
                 <w:color w:val="FF0000"/>
               </w:rPr>
-              <w:t>ManterAlmoxarifado</w:t>
-            </w:r>
-            <w:proofErr w:type="spellEnd"/>
-            <w:r>
-              <w:t xml:space="preserve"> e clicará no ícone de lápis;</w:t>
-            </w:r>
-          </w:p>
-          <w:p>
-            <w:pPr>
-              <w:widowControl w:val="0"/>
-              <w:spacing w:line="240" w:lineRule="auto"/>
-              <w:jc w:val="both"/>
-            </w:pPr>
-            <w:r>
-              <w:rPr>
-                <w:b/>
-              </w:rPr>
-              <w:t>2.</w:t>
-            </w:r>
-            <w:r>
-              <w:t xml:space="preserve"> Sistema </w:t>
-            </w:r>
-            <w:proofErr w:type="spellStart"/>
-            <w:r>
-              <w:t>redicionará</w:t>
-            </w:r>
-            <w:proofErr w:type="spellEnd"/>
-            <w:r>
-              <w:t xml:space="preserve"> o ator para uma tela semelhante à </w:t>
-            </w:r>
-            <w:r>
-              <w:rPr>
-                <w:color w:val="FF0000"/>
-              </w:rPr>
-              <w:t xml:space="preserve">27G - </w:t>
-            </w:r>
-            <w:proofErr w:type="spellStart"/>
-            <w:proofErr w:type="gramStart"/>
-            <w:r>
-              <w:rPr>
-                <w:color w:val="FF0000"/>
-              </w:rPr>
-              <w:t>NovoAlmoxarifado</w:t>
-            </w:r>
-            <w:proofErr w:type="spellEnd"/>
-            <w:r>
-              <w:rPr>
-                <w:color w:val="FF0000"/>
-              </w:rPr>
-              <w:t xml:space="preserve"> </w:t>
-            </w:r>
-            <w:r>
-              <w:t xml:space="preserve"> com</w:t>
-            </w:r>
-            <w:proofErr w:type="gramEnd"/>
-            <w:r>
-              <w:t xml:space="preserve"> os campos alteráveis desbloqueados para as alterações necessárias pelo ator;</w:t>
-            </w:r>
-          </w:p>
-          <w:p>
-            <w:pPr>
-              <w:widowControl w:val="0"/>
-              <w:spacing w:line="240" w:lineRule="auto"/>
-              <w:jc w:val="both"/>
-            </w:pPr>
-            <w:r>
-              <w:rPr>
-                <w:b/>
-              </w:rPr>
-              <w:t>3.</w:t>
-            </w:r>
-            <w:r>
-              <w:t xml:space="preserve"> Ator clica no botão “Atualizar” e é redirecionado para a </w:t>
-            </w:r>
-            <w:proofErr w:type="gramStart"/>
-            <w:r>
-              <w:t>tela</w:t>
-            </w:r>
-            <w:r>
-              <w:t xml:space="preserve"> </w:t>
-            </w:r>
-            <w:r>
-              <w:rPr>
-                <w:color w:val="FF0000"/>
-              </w:rPr>
-              <w:t xml:space="preserve"> 26</w:t>
-            </w:r>
-            <w:proofErr w:type="gramEnd"/>
-            <w:r>
-              <w:rPr>
-                <w:color w:val="FF0000"/>
-              </w:rPr>
-              <w:t xml:space="preserve">G - </w:t>
-            </w:r>
-            <w:proofErr w:type="spellStart"/>
-            <w:r>
-              <w:rPr>
-                <w:color w:val="FF0000"/>
-              </w:rPr>
-              <w:t>ManterAlmoxarifado</w:t>
-            </w:r>
-            <w:proofErr w:type="spellEnd"/>
-            <w:r>
+              <w:t xml:space="preserve"> 26G - ManterAlmoxarifado</w:t>
+            </w:r>
+            <w:r>
+              <w:rPr>
+                <w:rFonts w:hint="default" w:ascii="Arial" w:hAnsi="Arial" w:cs="Arial"/>
+              </w:rPr>
               <w:t>.</w:t>
             </w:r>
           </w:p>
         </w:tc>
       </w:tr>
       <w:tr>
+        <w:tblPrEx>
+          <w:tblBorders>
+            <w:top w:val="single" w:color="000000" w:sz="8" w:space="0"/>
+            <w:left w:val="single" w:color="000000" w:sz="8" w:space="0"/>
+            <w:bottom w:val="single" w:color="000000" w:sz="8" w:space="0"/>
+            <w:right w:val="single" w:color="000000" w:sz="8" w:space="0"/>
+            <w:insideH w:val="single" w:color="000000" w:sz="8" w:space="0"/>
+            <w:insideV w:val="single" w:color="000000" w:sz="8" w:space="0"/>
+          </w:tblBorders>
+          <w:tblCellMar>
+            <w:top w:w="100" w:type="dxa"/>
+            <w:left w:w="100" w:type="dxa"/>
+            <w:bottom w:w="100" w:type="dxa"/>
+            <w:right w:w="100" w:type="dxa"/>
+          </w:tblCellMar>
+        </w:tblPrEx>
         <w:trPr>
-          <w:trHeight w:val="420"/>
+          <w:trHeight w:val="420" w:hRule="atLeast"/>
         </w:trPr>
         <w:tc>
           <w:tcPr>
@@ -1371,11 +1895,13 @@
               <w:spacing w:line="240" w:lineRule="auto"/>
               <w:jc w:val="center"/>
               <w:rPr>
-                <w:b/>
-              </w:rPr>
-            </w:pPr>
-            <w:r>
-              <w:rPr>
+                <w:rFonts w:hint="default" w:ascii="Arial" w:hAnsi="Arial" w:cs="Arial"/>
+                <w:b/>
+              </w:rPr>
+            </w:pPr>
+            <w:r>
+              <w:rPr>
+                <w:rFonts w:hint="default" w:ascii="Arial" w:hAnsi="Arial" w:cs="Arial"/>
                 <w:b/>
               </w:rPr>
               <w:t>Fluxo de Exceção</w:t>
@@ -1384,8 +1910,24 @@
         </w:tc>
       </w:tr>
       <w:tr>
+        <w:tblPrEx>
+          <w:tblBorders>
+            <w:top w:val="single" w:color="000000" w:sz="8" w:space="0"/>
+            <w:left w:val="single" w:color="000000" w:sz="8" w:space="0"/>
+            <w:bottom w:val="single" w:color="000000" w:sz="8" w:space="0"/>
+            <w:right w:val="single" w:color="000000" w:sz="8" w:space="0"/>
+            <w:insideH w:val="single" w:color="000000" w:sz="8" w:space="0"/>
+            <w:insideV w:val="single" w:color="000000" w:sz="8" w:space="0"/>
+          </w:tblBorders>
+          <w:tblCellMar>
+            <w:top w:w="100" w:type="dxa"/>
+            <w:left w:w="100" w:type="dxa"/>
+            <w:bottom w:w="100" w:type="dxa"/>
+            <w:right w:w="100" w:type="dxa"/>
+          </w:tblCellMar>
+        </w:tblPrEx>
         <w:trPr>
-          <w:trHeight w:val="420"/>
+          <w:trHeight w:val="420" w:hRule="atLeast"/>
         </w:trPr>
         <w:tc>
           <w:tcPr>
@@ -1404,47 +1946,52 @@
               <w:widowControl w:val="0"/>
               <w:spacing w:line="240" w:lineRule="auto"/>
               <w:jc w:val="both"/>
-            </w:pPr>
-            <w:r>
-              <w:rPr>
+              <w:rPr>
+                <w:rFonts w:hint="default" w:ascii="Arial" w:hAnsi="Arial" w:cs="Arial"/>
+              </w:rPr>
+            </w:pPr>
+            <w:r>
+              <w:rPr>
+                <w:rFonts w:hint="default" w:ascii="Arial" w:hAnsi="Arial" w:cs="Arial"/>
                 <w:b/>
               </w:rPr>
               <w:t xml:space="preserve">Linha 3: </w:t>
             </w:r>
             <w:r>
-              <w:t xml:space="preserve">Ator clica no botão “Cancelar” e é redirecionado para </w:t>
-            </w:r>
-            <w:proofErr w:type="gramStart"/>
-            <w:r>
-              <w:t xml:space="preserve">tela </w:t>
-            </w:r>
-            <w:r>
-              <w:rPr>
+              <w:rPr>
+                <w:rFonts w:hint="default" w:ascii="Arial" w:hAnsi="Arial" w:cs="Arial"/>
+              </w:rPr>
+              <w:t xml:space="preserve">Ator clica no botão “Cancelar” e é redirecionado para tela </w:t>
+            </w:r>
+            <w:r>
+              <w:rPr>
+                <w:rFonts w:hint="default" w:ascii="Arial" w:hAnsi="Arial" w:cs="Arial"/>
                 <w:color w:val="FF0000"/>
               </w:rPr>
-              <w:t xml:space="preserve"> 26</w:t>
-            </w:r>
-            <w:proofErr w:type="gramEnd"/>
-            <w:r>
-              <w:rPr>
-                <w:color w:val="FF0000"/>
-              </w:rPr>
-              <w:t xml:space="preserve">G - </w:t>
-            </w:r>
-            <w:proofErr w:type="spellStart"/>
-            <w:r>
-              <w:rPr>
-                <w:color w:val="FF0000"/>
-              </w:rPr>
-              <w:t>ManterAlmoxarifado</w:t>
-            </w:r>
-            <w:proofErr w:type="spellEnd"/>
+              <w:t xml:space="preserve"> 26G - ManterAlmoxarifado</w:t>
+            </w:r>
           </w:p>
         </w:tc>
       </w:tr>
       <w:tr>
+        <w:tblPrEx>
+          <w:tblBorders>
+            <w:top w:val="single" w:color="000000" w:sz="8" w:space="0"/>
+            <w:left w:val="single" w:color="000000" w:sz="8" w:space="0"/>
+            <w:bottom w:val="single" w:color="000000" w:sz="8" w:space="0"/>
+            <w:right w:val="single" w:color="000000" w:sz="8" w:space="0"/>
+            <w:insideH w:val="single" w:color="000000" w:sz="8" w:space="0"/>
+            <w:insideV w:val="single" w:color="000000" w:sz="8" w:space="0"/>
+          </w:tblBorders>
+          <w:tblCellMar>
+            <w:top w:w="100" w:type="dxa"/>
+            <w:left w:w="100" w:type="dxa"/>
+            <w:bottom w:w="100" w:type="dxa"/>
+            <w:right w:w="100" w:type="dxa"/>
+          </w:tblCellMar>
+        </w:tblPrEx>
         <w:trPr>
-          <w:trHeight w:val="420"/>
+          <w:trHeight w:val="420" w:hRule="atLeast"/>
         </w:trPr>
         <w:tc>
           <w:tcPr>
@@ -1464,11 +2011,13 @@
               <w:spacing w:line="240" w:lineRule="auto"/>
               <w:jc w:val="center"/>
               <w:rPr>
-                <w:b/>
-              </w:rPr>
-            </w:pPr>
-            <w:r>
-              <w:rPr>
+                <w:rFonts w:hint="default" w:ascii="Arial" w:hAnsi="Arial" w:cs="Arial"/>
+                <w:b/>
+              </w:rPr>
+            </w:pPr>
+            <w:r>
+              <w:rPr>
+                <w:rFonts w:hint="default" w:ascii="Arial" w:hAnsi="Arial" w:cs="Arial"/>
                 <w:b/>
               </w:rPr>
               <w:t>Fluxo Alternativo</w:t>
@@ -1477,8 +2026,24 @@
         </w:tc>
       </w:tr>
       <w:tr>
+        <w:tblPrEx>
+          <w:tblBorders>
+            <w:top w:val="single" w:color="000000" w:sz="8" w:space="0"/>
+            <w:left w:val="single" w:color="000000" w:sz="8" w:space="0"/>
+            <w:bottom w:val="single" w:color="000000" w:sz="8" w:space="0"/>
+            <w:right w:val="single" w:color="000000" w:sz="8" w:space="0"/>
+            <w:insideH w:val="single" w:color="000000" w:sz="8" w:space="0"/>
+            <w:insideV w:val="single" w:color="000000" w:sz="8" w:space="0"/>
+          </w:tblBorders>
+          <w:tblCellMar>
+            <w:top w:w="100" w:type="dxa"/>
+            <w:left w:w="100" w:type="dxa"/>
+            <w:bottom w:w="100" w:type="dxa"/>
+            <w:right w:w="100" w:type="dxa"/>
+          </w:tblCellMar>
+        </w:tblPrEx>
         <w:trPr>
-          <w:trHeight w:val="420"/>
+          <w:trHeight w:val="420" w:hRule="atLeast"/>
         </w:trPr>
         <w:tc>
           <w:tcPr>
@@ -1497,21 +2062,31 @@
               <w:widowControl w:val="0"/>
               <w:numPr>
                 <w:ilvl w:val="0"/>
-                <w:numId w:val="4"/>
+                <w:numId w:val="6"/>
               </w:numPr>
               <w:spacing w:line="240" w:lineRule="auto"/>
               <w:ind w:left="360"/>
-            </w:pPr>
-            <w:r>
+              <w:rPr>
+                <w:rFonts w:hint="default" w:ascii="Arial" w:hAnsi="Arial" w:cs="Arial"/>
+              </w:rPr>
+            </w:pPr>
+            <w:r>
+              <w:rPr>
+                <w:rFonts w:hint="default" w:ascii="Arial" w:hAnsi="Arial" w:cs="Arial"/>
+              </w:rPr>
               <w:t>Ator deseja excluir local, ver Seção</w:t>
             </w:r>
             <w:r>
               <w:rPr>
+                <w:rFonts w:hint="default" w:ascii="Arial" w:hAnsi="Arial" w:cs="Arial"/>
                 <w:color w:val="FF0000"/>
               </w:rPr>
               <w:t xml:space="preserve"> Excluir Almoxarifado</w:t>
             </w:r>
             <w:r>
+              <w:rPr>
+                <w:rFonts w:hint="default" w:ascii="Arial" w:hAnsi="Arial" w:cs="Arial"/>
+              </w:rPr>
               <w:t>.</w:t>
             </w:r>
           </w:p>
@@ -1520,21 +2095,31 @@
               <w:widowControl w:val="0"/>
               <w:numPr>
                 <w:ilvl w:val="0"/>
-                <w:numId w:val="4"/>
+                <w:numId w:val="6"/>
               </w:numPr>
               <w:spacing w:line="240" w:lineRule="auto"/>
               <w:ind w:left="360"/>
-            </w:pPr>
-            <w:r>
+              <w:rPr>
+                <w:rFonts w:hint="default" w:ascii="Arial" w:hAnsi="Arial" w:cs="Arial"/>
+              </w:rPr>
+            </w:pPr>
+            <w:r>
+              <w:rPr>
+                <w:rFonts w:hint="default" w:ascii="Arial" w:hAnsi="Arial" w:cs="Arial"/>
+              </w:rPr>
               <w:t xml:space="preserve">Ator deseja visualizar local, ver Seção </w:t>
             </w:r>
             <w:r>
               <w:rPr>
+                <w:rFonts w:hint="default" w:ascii="Arial" w:hAnsi="Arial" w:cs="Arial"/>
                 <w:color w:val="FF0000"/>
               </w:rPr>
               <w:t>Visualizar Almoxarifado</w:t>
             </w:r>
             <w:r>
+              <w:rPr>
+                <w:rFonts w:hint="default" w:ascii="Arial" w:hAnsi="Arial" w:cs="Arial"/>
+              </w:rPr>
               <w:t>.</w:t>
             </w:r>
           </w:p>
@@ -1543,68 +2128,129 @@
               <w:widowControl w:val="0"/>
               <w:numPr>
                 <w:ilvl w:val="0"/>
-                <w:numId w:val="4"/>
+                <w:numId w:val="6"/>
               </w:numPr>
               <w:spacing w:line="240" w:lineRule="auto"/>
               <w:ind w:left="360"/>
-            </w:pPr>
-            <w:r>
+              <w:rPr>
+                <w:rFonts w:hint="default" w:ascii="Arial" w:hAnsi="Arial" w:cs="Arial"/>
+              </w:rPr>
+            </w:pPr>
+            <w:r>
+              <w:rPr>
+                <w:rFonts w:hint="default" w:ascii="Arial" w:hAnsi="Arial" w:cs="Arial"/>
+              </w:rPr>
               <w:t xml:space="preserve">Ator deseja cadastrar local, ver Seção </w:t>
             </w:r>
             <w:r>
               <w:rPr>
+                <w:rFonts w:hint="default" w:ascii="Arial" w:hAnsi="Arial" w:cs="Arial"/>
                 <w:color w:val="FF0000"/>
               </w:rPr>
               <w:t>Principal</w:t>
             </w:r>
             <w:r>
+              <w:rPr>
+                <w:rFonts w:hint="default" w:ascii="Arial" w:hAnsi="Arial" w:cs="Arial"/>
+              </w:rPr>
               <w:t>.</w:t>
             </w:r>
           </w:p>
         </w:tc>
       </w:tr>
     </w:tbl>
-    <w:p/>
     <w:p>
       <w:pPr>
         <w:rPr>
+          <w:rFonts w:hint="default" w:ascii="Arial" w:hAnsi="Arial" w:cs="Arial"/>
+        </w:rPr>
+      </w:pPr>
+    </w:p>
+    <w:p>
+      <w:pPr>
+        <w:rPr>
+          <w:rFonts w:hint="default" w:ascii="Arial" w:hAnsi="Arial" w:cs="Arial"/>
           <w:b/>
         </w:rPr>
       </w:pPr>
     </w:p>
     <w:p>
+      <w:pPr>
+        <w:rPr>
+          <w:rFonts w:hint="default" w:ascii="Arial" w:hAnsi="Arial" w:cs="Arial"/>
+          <w:lang w:val="pt-PT"/>
+        </w:rPr>
+      </w:pPr>
       <w:r>
         <w:rPr>
+          <w:rFonts w:hint="default" w:ascii="Arial" w:hAnsi="Arial" w:cs="Arial"/>
           <w:b/>
         </w:rPr>
         <w:t>Seção:</w:t>
       </w:r>
       <w:r>
-        <w:t xml:space="preserve"> Excluir Local</w:t>
+        <w:rPr>
+          <w:rFonts w:hint="default" w:ascii="Arial" w:hAnsi="Arial" w:cs="Arial"/>
+        </w:rPr>
+        <w:t xml:space="preserve"> Excluir </w:t>
+      </w:r>
+      <w:r>
+        <w:rPr>
+          <w:rFonts w:hint="default" w:ascii="Arial" w:hAnsi="Arial" w:cs="Arial"/>
+          <w:lang w:val="pt-PT"/>
+        </w:rPr>
+        <w:t>Almoxarifado</w:t>
       </w:r>
     </w:p>
-    <w:p/>
+    <w:p>
+      <w:pPr>
+        <w:rPr>
+          <w:rFonts w:hint="default" w:ascii="Arial" w:hAnsi="Arial" w:cs="Arial"/>
+        </w:rPr>
+      </w:pPr>
+    </w:p>
     <w:tbl>
       <w:tblPr>
-        <w:tblStyle w:val="a2"/>
+        <w:tblStyle w:val="16"/>
         <w:tblW w:w="9029" w:type="dxa"/>
         <w:tblInd w:w="0" w:type="dxa"/>
         <w:tblBorders>
-          <w:top w:val="single" w:sz="8" w:space="0" w:color="000000"/>
-          <w:left w:val="single" w:sz="8" w:space="0" w:color="000000"/>
-          <w:bottom w:val="single" w:sz="8" w:space="0" w:color="000000"/>
-          <w:right w:val="single" w:sz="8" w:space="0" w:color="000000"/>
-          <w:insideH w:val="single" w:sz="8" w:space="0" w:color="000000"/>
-          <w:insideV w:val="single" w:sz="8" w:space="0" w:color="000000"/>
+          <w:top w:val="single" w:color="000000" w:sz="8" w:space="0"/>
+          <w:left w:val="single" w:color="000000" w:sz="8" w:space="0"/>
+          <w:bottom w:val="single" w:color="000000" w:sz="8" w:space="0"/>
+          <w:right w:val="single" w:color="000000" w:sz="8" w:space="0"/>
+          <w:insideH w:val="single" w:color="000000" w:sz="8" w:space="0"/>
+          <w:insideV w:val="single" w:color="000000" w:sz="8" w:space="0"/>
         </w:tblBorders>
         <w:tblLayout w:type="fixed"/>
-        <w:tblLook w:val="0600" w:firstRow="0" w:lastRow="0" w:firstColumn="0" w:lastColumn="0" w:noHBand="1" w:noVBand="1"/>
+        <w:tblCellMar>
+          <w:top w:w="100" w:type="dxa"/>
+          <w:left w:w="100" w:type="dxa"/>
+          <w:bottom w:w="100" w:type="dxa"/>
+          <w:right w:w="100" w:type="dxa"/>
+        </w:tblCellMar>
       </w:tblPr>
       <w:tblGrid>
         <w:gridCol w:w="4514"/>
         <w:gridCol w:w="4515"/>
       </w:tblGrid>
       <w:tr>
+        <w:tblPrEx>
+          <w:tblBorders>
+            <w:top w:val="single" w:color="000000" w:sz="8" w:space="0"/>
+            <w:left w:val="single" w:color="000000" w:sz="8" w:space="0"/>
+            <w:bottom w:val="single" w:color="000000" w:sz="8" w:space="0"/>
+            <w:right w:val="single" w:color="000000" w:sz="8" w:space="0"/>
+            <w:insideH w:val="single" w:color="000000" w:sz="8" w:space="0"/>
+            <w:insideV w:val="single" w:color="000000" w:sz="8" w:space="0"/>
+          </w:tblBorders>
+          <w:tblCellMar>
+            <w:top w:w="100" w:type="dxa"/>
+            <w:left w:w="100" w:type="dxa"/>
+            <w:bottom w:w="100" w:type="dxa"/>
+            <w:right w:w="100" w:type="dxa"/>
+          </w:tblCellMar>
+        </w:tblPrEx>
         <w:tc>
           <w:tcPr>
             <w:tcW w:w="4514" w:type="dxa"/>
@@ -1621,11 +2267,13 @@
               <w:widowControl w:val="0"/>
               <w:spacing w:line="240" w:lineRule="auto"/>
               <w:rPr>
-                <w:b/>
-              </w:rPr>
-            </w:pPr>
-            <w:r>
-              <w:rPr>
+                <w:rFonts w:hint="default" w:ascii="Arial" w:hAnsi="Arial" w:cs="Arial"/>
+                <w:b/>
+              </w:rPr>
+            </w:pPr>
+            <w:r>
+              <w:rPr>
+                <w:rFonts w:hint="default" w:ascii="Arial" w:hAnsi="Arial" w:cs="Arial"/>
                 <w:b/>
               </w:rPr>
               <w:t>Sumário</w:t>
@@ -1647,16 +2295,38 @@
             <w:pPr>
               <w:widowControl w:val="0"/>
               <w:spacing w:line="240" w:lineRule="auto"/>
-            </w:pPr>
-            <w:r>
+              <w:rPr>
+                <w:rFonts w:hint="default" w:ascii="Arial" w:hAnsi="Arial" w:cs="Arial"/>
+              </w:rPr>
+            </w:pPr>
+            <w:r>
+              <w:rPr>
+                <w:rFonts w:hint="default" w:ascii="Arial" w:hAnsi="Arial" w:cs="Arial"/>
+              </w:rPr>
               <w:t>Ator exclui almoxarifado do sistema.</w:t>
             </w:r>
           </w:p>
         </w:tc>
       </w:tr>
       <w:tr>
+        <w:tblPrEx>
+          <w:tblBorders>
+            <w:top w:val="single" w:color="000000" w:sz="8" w:space="0"/>
+            <w:left w:val="single" w:color="000000" w:sz="8" w:space="0"/>
+            <w:bottom w:val="single" w:color="000000" w:sz="8" w:space="0"/>
+            <w:right w:val="single" w:color="000000" w:sz="8" w:space="0"/>
+            <w:insideH w:val="single" w:color="000000" w:sz="8" w:space="0"/>
+            <w:insideV w:val="single" w:color="000000" w:sz="8" w:space="0"/>
+          </w:tblBorders>
+          <w:tblCellMar>
+            <w:top w:w="100" w:type="dxa"/>
+            <w:left w:w="100" w:type="dxa"/>
+            <w:bottom w:w="100" w:type="dxa"/>
+            <w:right w:w="100" w:type="dxa"/>
+          </w:tblCellMar>
+        </w:tblPrEx>
         <w:trPr>
-          <w:trHeight w:val="420"/>
+          <w:trHeight w:val="420" w:hRule="atLeast"/>
         </w:trPr>
         <w:tc>
           <w:tcPr>
@@ -1676,11 +2346,13 @@
               <w:spacing w:line="240" w:lineRule="auto"/>
               <w:jc w:val="center"/>
               <w:rPr>
-                <w:b/>
-              </w:rPr>
-            </w:pPr>
-            <w:r>
-              <w:rPr>
+                <w:rFonts w:hint="default" w:ascii="Arial" w:hAnsi="Arial" w:cs="Arial"/>
+                <w:b/>
+              </w:rPr>
+            </w:pPr>
+            <w:r>
+              <w:rPr>
+                <w:rFonts w:hint="default" w:ascii="Arial" w:hAnsi="Arial" w:cs="Arial"/>
                 <w:b/>
               </w:rPr>
               <w:t xml:space="preserve">Fluxo Principal </w:t>
@@ -1689,8 +2361,24 @@
         </w:tc>
       </w:tr>
       <w:tr>
+        <w:tblPrEx>
+          <w:tblBorders>
+            <w:top w:val="single" w:color="000000" w:sz="8" w:space="0"/>
+            <w:left w:val="single" w:color="000000" w:sz="8" w:space="0"/>
+            <w:bottom w:val="single" w:color="000000" w:sz="8" w:space="0"/>
+            <w:right w:val="single" w:color="000000" w:sz="8" w:space="0"/>
+            <w:insideH w:val="single" w:color="000000" w:sz="8" w:space="0"/>
+            <w:insideV w:val="single" w:color="000000" w:sz="8" w:space="0"/>
+          </w:tblBorders>
+          <w:tblCellMar>
+            <w:top w:w="100" w:type="dxa"/>
+            <w:left w:w="100" w:type="dxa"/>
+            <w:bottom w:w="100" w:type="dxa"/>
+            <w:right w:w="100" w:type="dxa"/>
+          </w:tblCellMar>
+        </w:tblPrEx>
         <w:trPr>
-          <w:trHeight w:val="420"/>
+          <w:trHeight w:val="420" w:hRule="atLeast"/>
         </w:trPr>
         <w:tc>
           <w:tcPr>
@@ -1708,36 +2396,27 @@
             <w:pPr>
               <w:widowControl w:val="0"/>
               <w:spacing w:line="240" w:lineRule="auto"/>
-            </w:pPr>
-            <w:r>
-              <w:t xml:space="preserve">1. Ator está na </w:t>
-            </w:r>
-            <w:proofErr w:type="gramStart"/>
-            <w:r>
-              <w:t xml:space="preserve">tela </w:t>
-            </w:r>
-            <w:r>
-              <w:rPr>
+              <w:rPr>
+                <w:rFonts w:hint="default" w:ascii="Arial" w:hAnsi="Arial" w:cs="Arial"/>
+              </w:rPr>
+            </w:pPr>
+            <w:r>
+              <w:rPr>
+                <w:rFonts w:hint="default" w:ascii="Arial" w:hAnsi="Arial" w:cs="Arial"/>
+              </w:rPr>
+              <w:t xml:space="preserve">1. Ator está na tela </w:t>
+            </w:r>
+            <w:r>
+              <w:rPr>
+                <w:rFonts w:hint="default" w:ascii="Arial" w:hAnsi="Arial" w:cs="Arial"/>
                 <w:color w:val="FF0000"/>
               </w:rPr>
-              <w:t xml:space="preserve"> 26</w:t>
-            </w:r>
-            <w:proofErr w:type="gramEnd"/>
-            <w:r>
-              <w:rPr>
-                <w:color w:val="FF0000"/>
-              </w:rPr>
-              <w:t xml:space="preserve">G - </w:t>
-            </w:r>
-            <w:proofErr w:type="spellStart"/>
-            <w:r>
-              <w:rPr>
-                <w:color w:val="FF0000"/>
-              </w:rPr>
-              <w:t>ManterAlmoxarifado</w:t>
-            </w:r>
-            <w:proofErr w:type="spellEnd"/>
-            <w:r>
+              <w:t xml:space="preserve"> 26G - ManterAlmoxarifado</w:t>
+            </w:r>
+            <w:r>
+              <w:rPr>
+                <w:rFonts w:hint="default" w:ascii="Arial" w:hAnsi="Arial" w:cs="Arial"/>
+              </w:rPr>
               <w:t xml:space="preserve"> e clicará no ícone de lixeira;</w:t>
             </w:r>
           </w:p>
@@ -1745,8 +2424,14 @@
             <w:pPr>
               <w:widowControl w:val="0"/>
               <w:spacing w:line="240" w:lineRule="auto"/>
-            </w:pPr>
-            <w:r>
+              <w:rPr>
+                <w:rFonts w:hint="default" w:ascii="Arial" w:hAnsi="Arial" w:cs="Arial"/>
+              </w:rPr>
+            </w:pPr>
+            <w:r>
+              <w:rPr>
+                <w:rFonts w:hint="default" w:ascii="Arial" w:hAnsi="Arial" w:cs="Arial"/>
+              </w:rPr>
               <w:t>2. Ator é advertido sobre a exclusão do local;</w:t>
             </w:r>
           </w:p>
@@ -1754,16 +2439,38 @@
             <w:pPr>
               <w:widowControl w:val="0"/>
               <w:spacing w:line="240" w:lineRule="auto"/>
-            </w:pPr>
-            <w:r>
+              <w:rPr>
+                <w:rFonts w:hint="default" w:ascii="Arial" w:hAnsi="Arial" w:cs="Arial"/>
+              </w:rPr>
+            </w:pPr>
+            <w:r>
+              <w:rPr>
+                <w:rFonts w:hint="default" w:ascii="Arial" w:hAnsi="Arial" w:cs="Arial"/>
+              </w:rPr>
               <w:t xml:space="preserve">3. Ator confirma a exclusão clicando em “Sim” após informar sua senha. </w:t>
             </w:r>
           </w:p>
         </w:tc>
       </w:tr>
       <w:tr>
+        <w:tblPrEx>
+          <w:tblBorders>
+            <w:top w:val="single" w:color="000000" w:sz="8" w:space="0"/>
+            <w:left w:val="single" w:color="000000" w:sz="8" w:space="0"/>
+            <w:bottom w:val="single" w:color="000000" w:sz="8" w:space="0"/>
+            <w:right w:val="single" w:color="000000" w:sz="8" w:space="0"/>
+            <w:insideH w:val="single" w:color="000000" w:sz="8" w:space="0"/>
+            <w:insideV w:val="single" w:color="000000" w:sz="8" w:space="0"/>
+          </w:tblBorders>
+          <w:tblCellMar>
+            <w:top w:w="100" w:type="dxa"/>
+            <w:left w:w="100" w:type="dxa"/>
+            <w:bottom w:w="100" w:type="dxa"/>
+            <w:right w:w="100" w:type="dxa"/>
+          </w:tblCellMar>
+        </w:tblPrEx>
         <w:trPr>
-          <w:trHeight w:val="420"/>
+          <w:trHeight w:val="420" w:hRule="atLeast"/>
         </w:trPr>
         <w:tc>
           <w:tcPr>
@@ -1783,11 +2490,13 @@
               <w:spacing w:line="240" w:lineRule="auto"/>
               <w:jc w:val="center"/>
               <w:rPr>
-                <w:b/>
-              </w:rPr>
-            </w:pPr>
-            <w:r>
-              <w:rPr>
+                <w:rFonts w:hint="default" w:ascii="Arial" w:hAnsi="Arial" w:cs="Arial"/>
+                <w:b/>
+              </w:rPr>
+            </w:pPr>
+            <w:r>
+              <w:rPr>
+                <w:rFonts w:hint="default" w:ascii="Arial" w:hAnsi="Arial" w:cs="Arial"/>
                 <w:b/>
               </w:rPr>
               <w:t>Fluxo de Exceção</w:t>
@@ -1796,8 +2505,24 @@
         </w:tc>
       </w:tr>
       <w:tr>
+        <w:tblPrEx>
+          <w:tblBorders>
+            <w:top w:val="single" w:color="000000" w:sz="8" w:space="0"/>
+            <w:left w:val="single" w:color="000000" w:sz="8" w:space="0"/>
+            <w:bottom w:val="single" w:color="000000" w:sz="8" w:space="0"/>
+            <w:right w:val="single" w:color="000000" w:sz="8" w:space="0"/>
+            <w:insideH w:val="single" w:color="000000" w:sz="8" w:space="0"/>
+            <w:insideV w:val="single" w:color="000000" w:sz="8" w:space="0"/>
+          </w:tblBorders>
+          <w:tblCellMar>
+            <w:top w:w="100" w:type="dxa"/>
+            <w:left w:w="100" w:type="dxa"/>
+            <w:bottom w:w="100" w:type="dxa"/>
+            <w:right w:w="100" w:type="dxa"/>
+          </w:tblCellMar>
+        </w:tblPrEx>
         <w:trPr>
-          <w:trHeight w:val="420"/>
+          <w:trHeight w:val="420" w:hRule="atLeast"/>
         </w:trPr>
         <w:tc>
           <w:tcPr>
@@ -1815,54 +2540,74 @@
             <w:pPr>
               <w:widowControl w:val="0"/>
               <w:spacing w:line="240" w:lineRule="auto"/>
-            </w:pPr>
-            <w:r>
-              <w:rPr>
+              <w:rPr>
+                <w:rFonts w:hint="default" w:ascii="Arial" w:hAnsi="Arial" w:cs="Arial"/>
+              </w:rPr>
+            </w:pPr>
+            <w:r>
+              <w:rPr>
+                <w:rFonts w:hint="default" w:ascii="Arial" w:hAnsi="Arial" w:cs="Arial"/>
                 <w:b/>
               </w:rPr>
               <w:t xml:space="preserve">Linha 3: </w:t>
             </w:r>
             <w:r>
+              <w:rPr>
+                <w:rFonts w:hint="default" w:ascii="Arial" w:hAnsi="Arial" w:cs="Arial"/>
+              </w:rPr>
               <w:t xml:space="preserve">Ator clica no botão “Cancelar” sendo redirecionado para a tela  </w:t>
             </w:r>
             <w:r>
               <w:rPr>
+                <w:rFonts w:hint="default" w:ascii="Arial" w:hAnsi="Arial" w:cs="Arial"/>
                 <w:color w:val="FF0000"/>
               </w:rPr>
-              <w:t xml:space="preserve"> 26G - </w:t>
-            </w:r>
-            <w:proofErr w:type="spellStart"/>
-            <w:r>
-              <w:rPr>
-                <w:color w:val="FF0000"/>
-              </w:rPr>
-              <w:t>ManterAlmoxarifado</w:t>
-            </w:r>
-            <w:proofErr w:type="spellEnd"/>
-            <w:r>
+              <w:t xml:space="preserve"> 26G - ManterAlmoxarifado</w:t>
+            </w:r>
+            <w:r>
+              <w:rPr>
+                <w:rFonts w:hint="default" w:ascii="Arial" w:hAnsi="Arial" w:cs="Arial"/>
+              </w:rPr>
               <w:t>.</w:t>
             </w:r>
           </w:p>
         </w:tc>
       </w:tr>
     </w:tbl>
-    <w:p/>
-    <w:p/>
+    <w:p>
+      <w:pPr>
+        <w:rPr>
+          <w:rFonts w:hint="default" w:ascii="Arial" w:hAnsi="Arial" w:cs="Arial"/>
+        </w:rPr>
+      </w:pPr>
+    </w:p>
+    <w:p>
+      <w:pPr>
+        <w:rPr>
+          <w:rFonts w:hint="default" w:ascii="Arial" w:hAnsi="Arial" w:cs="Arial"/>
+        </w:rPr>
+      </w:pPr>
+    </w:p>
     <w:tbl>
       <w:tblPr>
-        <w:tblStyle w:val="a3"/>
+        <w:tblStyle w:val="17"/>
         <w:tblW w:w="9028" w:type="dxa"/>
         <w:tblInd w:w="0" w:type="dxa"/>
         <w:tblBorders>
-          <w:top w:val="single" w:sz="8" w:space="0" w:color="000000"/>
-          <w:left w:val="single" w:sz="8" w:space="0" w:color="000000"/>
-          <w:bottom w:val="single" w:sz="8" w:space="0" w:color="000000"/>
-          <w:right w:val="single" w:sz="8" w:space="0" w:color="000000"/>
-          <w:insideH w:val="single" w:sz="8" w:space="0" w:color="000000"/>
-          <w:insideV w:val="single" w:sz="8" w:space="0" w:color="000000"/>
+          <w:top w:val="single" w:color="000000" w:sz="8" w:space="0"/>
+          <w:left w:val="single" w:color="000000" w:sz="8" w:space="0"/>
+          <w:bottom w:val="single" w:color="000000" w:sz="8" w:space="0"/>
+          <w:right w:val="single" w:color="000000" w:sz="8" w:space="0"/>
+          <w:insideH w:val="single" w:color="000000" w:sz="8" w:space="0"/>
+          <w:insideV w:val="single" w:color="000000" w:sz="8" w:space="0"/>
         </w:tblBorders>
         <w:tblLayout w:type="fixed"/>
-        <w:tblLook w:val="0600" w:firstRow="0" w:lastRow="0" w:firstColumn="0" w:lastColumn="0" w:noHBand="1" w:noVBand="1"/>
+        <w:tblCellMar>
+          <w:top w:w="100" w:type="dxa"/>
+          <w:left w:w="100" w:type="dxa"/>
+          <w:bottom w:w="100" w:type="dxa"/>
+          <w:right w:w="100" w:type="dxa"/>
+        </w:tblCellMar>
       </w:tblPr>
       <w:tblGrid>
         <w:gridCol w:w="3010"/>
@@ -1870,8 +2615,24 @@
         <w:gridCol w:w="3009"/>
       </w:tblGrid>
       <w:tr>
+        <w:tblPrEx>
+          <w:tblBorders>
+            <w:top w:val="single" w:color="000000" w:sz="8" w:space="0"/>
+            <w:left w:val="single" w:color="000000" w:sz="8" w:space="0"/>
+            <w:bottom w:val="single" w:color="000000" w:sz="8" w:space="0"/>
+            <w:right w:val="single" w:color="000000" w:sz="8" w:space="0"/>
+            <w:insideH w:val="single" w:color="000000" w:sz="8" w:space="0"/>
+            <w:insideV w:val="single" w:color="000000" w:sz="8" w:space="0"/>
+          </w:tblBorders>
+          <w:tblCellMar>
+            <w:top w:w="100" w:type="dxa"/>
+            <w:left w:w="100" w:type="dxa"/>
+            <w:bottom w:w="100" w:type="dxa"/>
+            <w:right w:w="100" w:type="dxa"/>
+          </w:tblCellMar>
+        </w:tblPrEx>
         <w:trPr>
-          <w:trHeight w:val="420"/>
+          <w:trHeight w:val="420" w:hRule="atLeast"/>
         </w:trPr>
         <w:tc>
           <w:tcPr>
@@ -1891,11 +2652,13 @@
               <w:spacing w:line="240" w:lineRule="auto"/>
               <w:jc w:val="center"/>
               <w:rPr>
-                <w:b/>
-              </w:rPr>
-            </w:pPr>
-            <w:r>
-              <w:rPr>
+                <w:rFonts w:hint="default" w:ascii="Arial" w:hAnsi="Arial" w:cs="Arial"/>
+                <w:b/>
+              </w:rPr>
+            </w:pPr>
+            <w:r>
+              <w:rPr>
+                <w:rFonts w:hint="default" w:ascii="Arial" w:hAnsi="Arial" w:cs="Arial"/>
                 <w:b/>
               </w:rPr>
               <w:t>Histórico</w:t>
@@ -1904,6 +2667,22 @@
         </w:tc>
       </w:tr>
       <w:tr>
+        <w:tblPrEx>
+          <w:tblBorders>
+            <w:top w:val="single" w:color="000000" w:sz="8" w:space="0"/>
+            <w:left w:val="single" w:color="000000" w:sz="8" w:space="0"/>
+            <w:bottom w:val="single" w:color="000000" w:sz="8" w:space="0"/>
+            <w:right w:val="single" w:color="000000" w:sz="8" w:space="0"/>
+            <w:insideH w:val="single" w:color="000000" w:sz="8" w:space="0"/>
+            <w:insideV w:val="single" w:color="000000" w:sz="8" w:space="0"/>
+          </w:tblBorders>
+          <w:tblCellMar>
+            <w:top w:w="100" w:type="dxa"/>
+            <w:left w:w="100" w:type="dxa"/>
+            <w:bottom w:w="100" w:type="dxa"/>
+            <w:right w:w="100" w:type="dxa"/>
+          </w:tblCellMar>
+        </w:tblPrEx>
         <w:tc>
           <w:tcPr>
             <w:tcW w:w="3009" w:type="dxa"/>
@@ -1921,14 +2700,15 @@
               <w:spacing w:line="240" w:lineRule="auto"/>
               <w:jc w:val="center"/>
               <w:rPr>
-                <w:b/>
-              </w:rPr>
-            </w:pPr>
-            <w:r>
-              <w:rPr>
-                <w:b/>
-              </w:rPr>
-              <w:lastRenderedPageBreak/>
+                <w:rFonts w:hint="default" w:ascii="Arial" w:hAnsi="Arial" w:cs="Arial"/>
+                <w:b/>
+              </w:rPr>
+            </w:pPr>
+            <w:r>
+              <w:rPr>
+                <w:rFonts w:hint="default" w:ascii="Arial" w:hAnsi="Arial" w:cs="Arial"/>
+                <w:b/>
+              </w:rPr>
               <w:t>Data</w:t>
             </w:r>
           </w:p>
@@ -1950,11 +2730,13 @@
               <w:spacing w:line="240" w:lineRule="auto"/>
               <w:jc w:val="center"/>
               <w:rPr>
-                <w:b/>
-              </w:rPr>
-            </w:pPr>
-            <w:r>
-              <w:rPr>
+                <w:rFonts w:hint="default" w:ascii="Arial" w:hAnsi="Arial" w:cs="Arial"/>
+                <w:b/>
+              </w:rPr>
+            </w:pPr>
+            <w:r>
+              <w:rPr>
+                <w:rFonts w:hint="default" w:ascii="Arial" w:hAnsi="Arial" w:cs="Arial"/>
                 <w:b/>
               </w:rPr>
               <w:t>Nome</w:t>
@@ -1978,11 +2760,13 @@
               <w:spacing w:line="240" w:lineRule="auto"/>
               <w:jc w:val="center"/>
               <w:rPr>
-                <w:b/>
-              </w:rPr>
-            </w:pPr>
-            <w:r>
-              <w:rPr>
+                <w:rFonts w:hint="default" w:ascii="Arial" w:hAnsi="Arial" w:cs="Arial"/>
+                <w:b/>
+              </w:rPr>
+            </w:pPr>
+            <w:r>
+              <w:rPr>
+                <w:rFonts w:hint="default" w:ascii="Arial" w:hAnsi="Arial" w:cs="Arial"/>
                 <w:b/>
               </w:rPr>
               <w:t>Alteração</w:t>
@@ -1991,6 +2775,22 @@
         </w:tc>
       </w:tr>
       <w:tr>
+        <w:tblPrEx>
+          <w:tblBorders>
+            <w:top w:val="single" w:color="000000" w:sz="8" w:space="0"/>
+            <w:left w:val="single" w:color="000000" w:sz="8" w:space="0"/>
+            <w:bottom w:val="single" w:color="000000" w:sz="8" w:space="0"/>
+            <w:right w:val="single" w:color="000000" w:sz="8" w:space="0"/>
+            <w:insideH w:val="single" w:color="000000" w:sz="8" w:space="0"/>
+            <w:insideV w:val="single" w:color="000000" w:sz="8" w:space="0"/>
+          </w:tblBorders>
+          <w:tblCellMar>
+            <w:top w:w="100" w:type="dxa"/>
+            <w:left w:w="100" w:type="dxa"/>
+            <w:bottom w:w="100" w:type="dxa"/>
+            <w:right w:w="100" w:type="dxa"/>
+          </w:tblCellMar>
+        </w:tblPrEx>
         <w:tc>
           <w:tcPr>
             <w:tcW w:w="3009" w:type="dxa"/>
@@ -2007,8 +2807,14 @@
               <w:widowControl w:val="0"/>
               <w:spacing w:line="240" w:lineRule="auto"/>
               <w:jc w:val="center"/>
-            </w:pPr>
-            <w:r>
+              <w:rPr>
+                <w:rFonts w:hint="default" w:ascii="Arial" w:hAnsi="Arial" w:cs="Arial"/>
+              </w:rPr>
+            </w:pPr>
+            <w:r>
+              <w:rPr>
+                <w:rFonts w:hint="default" w:ascii="Arial" w:hAnsi="Arial" w:cs="Arial"/>
+              </w:rPr>
               <w:t>07/12/2020</w:t>
             </w:r>
           </w:p>
@@ -2029,8 +2835,14 @@
               <w:widowControl w:val="0"/>
               <w:spacing w:line="240" w:lineRule="auto"/>
               <w:jc w:val="center"/>
-            </w:pPr>
-            <w:r>
+              <w:rPr>
+                <w:rFonts w:hint="default" w:ascii="Arial" w:hAnsi="Arial" w:cs="Arial"/>
+              </w:rPr>
+            </w:pPr>
+            <w:r>
+              <w:rPr>
+                <w:rFonts w:hint="default" w:ascii="Arial" w:hAnsi="Arial" w:cs="Arial"/>
+              </w:rPr>
               <w:t>Rafael Silveira</w:t>
             </w:r>
           </w:p>
@@ -2051,14 +2863,36 @@
               <w:widowControl w:val="0"/>
               <w:spacing w:line="240" w:lineRule="auto"/>
               <w:jc w:val="center"/>
-            </w:pPr>
-            <w:r>
+              <w:rPr>
+                <w:rFonts w:hint="default" w:ascii="Arial" w:hAnsi="Arial" w:cs="Arial"/>
+              </w:rPr>
+            </w:pPr>
+            <w:r>
+              <w:rPr>
+                <w:rFonts w:hint="default" w:ascii="Arial" w:hAnsi="Arial" w:cs="Arial"/>
+              </w:rPr>
               <w:t>Criação do Caso de Uso</w:t>
             </w:r>
           </w:p>
         </w:tc>
       </w:tr>
       <w:tr>
+        <w:tblPrEx>
+          <w:tblBorders>
+            <w:top w:val="single" w:color="000000" w:sz="8" w:space="0"/>
+            <w:left w:val="single" w:color="000000" w:sz="8" w:space="0"/>
+            <w:bottom w:val="single" w:color="000000" w:sz="8" w:space="0"/>
+            <w:right w:val="single" w:color="000000" w:sz="8" w:space="0"/>
+            <w:insideH w:val="single" w:color="000000" w:sz="8" w:space="0"/>
+            <w:insideV w:val="single" w:color="000000" w:sz="8" w:space="0"/>
+          </w:tblBorders>
+          <w:tblCellMar>
+            <w:top w:w="100" w:type="dxa"/>
+            <w:left w:w="100" w:type="dxa"/>
+            <w:bottom w:w="100" w:type="dxa"/>
+            <w:right w:w="100" w:type="dxa"/>
+          </w:tblCellMar>
+        </w:tblPrEx>
         <w:tc>
           <w:tcPr>
             <w:tcW w:w="3009" w:type="dxa"/>
@@ -2075,7 +2909,18 @@
               <w:widowControl w:val="0"/>
               <w:spacing w:line="240" w:lineRule="auto"/>
               <w:jc w:val="center"/>
-            </w:pPr>
+              <w:rPr>
+                <w:rFonts w:hint="default" w:ascii="Arial" w:hAnsi="Arial" w:cs="Arial"/>
+                <w:lang w:val="pt-PT"/>
+              </w:rPr>
+            </w:pPr>
+            <w:r>
+              <w:rPr>
+                <w:rFonts w:hint="default" w:ascii="Arial" w:hAnsi="Arial" w:cs="Arial"/>
+                <w:lang w:val="pt-PT"/>
+              </w:rPr>
+              <w:t>10/12/2020</w:t>
+            </w:r>
           </w:p>
         </w:tc>
         <w:tc>
@@ -2094,7 +2939,18 @@
               <w:widowControl w:val="0"/>
               <w:spacing w:line="240" w:lineRule="auto"/>
               <w:jc w:val="center"/>
-            </w:pPr>
+              <w:rPr>
+                <w:rFonts w:hint="default" w:ascii="Arial" w:hAnsi="Arial" w:cs="Arial"/>
+                <w:lang w:val="pt-PT"/>
+              </w:rPr>
+            </w:pPr>
+            <w:r>
+              <w:rPr>
+                <w:rFonts w:hint="default" w:ascii="Arial" w:hAnsi="Arial" w:cs="Arial"/>
+                <w:lang w:val="pt-PT"/>
+              </w:rPr>
+              <w:t>Daniel Santos</w:t>
+            </w:r>
           </w:p>
         </w:tc>
         <w:tc>
@@ -2113,11 +2969,40 @@
               <w:widowControl w:val="0"/>
               <w:spacing w:line="240" w:lineRule="auto"/>
               <w:jc w:val="center"/>
-            </w:pPr>
+              <w:rPr>
+                <w:rFonts w:hint="default" w:ascii="Arial" w:hAnsi="Arial" w:cs="Arial"/>
+                <w:lang w:val="pt-PT"/>
+              </w:rPr>
+            </w:pPr>
+            <w:r>
+              <w:rPr>
+                <w:rFonts w:hint="default" w:ascii="Arial" w:hAnsi="Arial" w:cs="Arial"/>
+                <w:lang w:val="pt-PT"/>
+              </w:rPr>
+              <w:t>Revisão</w:t>
+            </w:r>
+            <w:bookmarkStart w:id="0" w:name="_GoBack"/>
+            <w:bookmarkEnd w:id="0"/>
           </w:p>
         </w:tc>
       </w:tr>
       <w:tr>
+        <w:tblPrEx>
+          <w:tblBorders>
+            <w:top w:val="single" w:color="000000" w:sz="8" w:space="0"/>
+            <w:left w:val="single" w:color="000000" w:sz="8" w:space="0"/>
+            <w:bottom w:val="single" w:color="000000" w:sz="8" w:space="0"/>
+            <w:right w:val="single" w:color="000000" w:sz="8" w:space="0"/>
+            <w:insideH w:val="single" w:color="000000" w:sz="8" w:space="0"/>
+            <w:insideV w:val="single" w:color="000000" w:sz="8" w:space="0"/>
+          </w:tblBorders>
+          <w:tblCellMar>
+            <w:top w:w="100" w:type="dxa"/>
+            <w:left w:w="100" w:type="dxa"/>
+            <w:bottom w:w="100" w:type="dxa"/>
+            <w:right w:w="100" w:type="dxa"/>
+          </w:tblCellMar>
+        </w:tblPrEx>
         <w:tc>
           <w:tcPr>
             <w:tcW w:w="3009" w:type="dxa"/>
@@ -2134,6 +3019,9 @@
               <w:widowControl w:val="0"/>
               <w:spacing w:line="240" w:lineRule="auto"/>
               <w:jc w:val="center"/>
+              <w:rPr>
+                <w:rFonts w:hint="default" w:ascii="Arial" w:hAnsi="Arial" w:cs="Arial"/>
+              </w:rPr>
             </w:pPr>
           </w:p>
         </w:tc>
@@ -2153,6 +3041,9 @@
               <w:widowControl w:val="0"/>
               <w:spacing w:line="240" w:lineRule="auto"/>
               <w:jc w:val="center"/>
+              <w:rPr>
+                <w:rFonts w:hint="default" w:ascii="Arial" w:hAnsi="Arial" w:cs="Arial"/>
+              </w:rPr>
             </w:pPr>
           </w:p>
         </w:tc>
@@ -2172,29 +3063,88 @@
               <w:widowControl w:val="0"/>
               <w:spacing w:line="240" w:lineRule="auto"/>
               <w:jc w:val="center"/>
+              <w:rPr>
+                <w:rFonts w:hint="default" w:ascii="Arial" w:hAnsi="Arial" w:cs="Arial"/>
+              </w:rPr>
             </w:pPr>
           </w:p>
         </w:tc>
       </w:tr>
     </w:tbl>
-    <w:p/>
+    <w:p>
+      <w:pPr>
+        <w:rPr>
+          <w:rFonts w:hint="default" w:ascii="Arial" w:hAnsi="Arial" w:cs="Arial"/>
+        </w:rPr>
+      </w:pPr>
+    </w:p>
     <w:sectPr>
       <w:pgSz w:w="11906" w:h="16838"/>
       <w:pgMar w:top="1700" w:right="1133" w:bottom="1133" w:left="1700" w:header="720" w:footer="720" w:gutter="0"/>
       <w:pgNumType w:start="1"/>
-      <w:cols w:space="720"/>
+      <w:cols w:space="720" w:num="1"/>
     </w:sectPr>
   </w:body>
 </w:document>
 </file>
 
+<file path=word/endnotes.xml><?xml version="1.0" encoding="utf-8"?>
+<w:endnotes xmlns:wpc="http://schemas.microsoft.com/office/word/2010/wordprocessingCanvas" xmlns:mc="http://schemas.openxmlformats.org/markup-compatibility/2006" xmlns:o="urn:schemas-microsoft-com:office:office" xmlns:r="http://schemas.openxmlformats.org/officeDocument/2006/relationships" xmlns:m="http://schemas.openxmlformats.org/officeDocument/2006/math" xmlns:v="urn:schemas-microsoft-com:vml" xmlns:wp14="http://schemas.microsoft.com/office/word/2010/wordprocessingDrawing" xmlns:wp="http://schemas.openxmlformats.org/drawingml/2006/wordprocessingDrawing" xmlns:w="http://schemas.openxmlformats.org/wordprocessingml/2006/main" xmlns:w14="http://schemas.microsoft.com/office/word/2010/wordml" xmlns:w15="http://schemas.microsoft.com/office/word/2012/wordml" xmlns:w10="urn:schemas-microsoft-com:office:word" xmlns:wpg="http://schemas.microsoft.com/office/word/2010/wordprocessingGroup" xmlns:wpi="http://schemas.microsoft.com/office/word/2010/wordprocessingInk" xmlns:wne="http://schemas.microsoft.com/office/word/2006/wordml" xmlns:wps="http://schemas.microsoft.com/office/word/2010/wordprocessingShape" xmlns:wpsCustomData="http://www.wps.cn/officeDocument/2013/wpsCustomData" mc:Ignorable="w14 w15 wp14">
+  <w:endnote w:type="separator" w:id="0">
+    <w:p>
+      <w:pPr>
+        <w:spacing w:line="240" w:lineRule="auto"/>
+      </w:pPr>
+      <w:r>
+        <w:separator/>
+      </w:r>
+    </w:p>
+  </w:endnote>
+  <w:endnote w:type="continuationSeparator" w:id="1">
+    <w:p>
+      <w:pPr>
+        <w:spacing w:line="240" w:lineRule="auto"/>
+      </w:pPr>
+      <w:r>
+        <w:continuationSeparator/>
+      </w:r>
+    </w:p>
+  </w:endnote>
+</w:endnotes>
+</file>
+
+<file path=word/footnotes.xml><?xml version="1.0" encoding="utf-8"?>
+<w:footnotes xmlns:wpc="http://schemas.microsoft.com/office/word/2010/wordprocessingCanvas" xmlns:mc="http://schemas.openxmlformats.org/markup-compatibility/2006" xmlns:o="urn:schemas-microsoft-com:office:office" xmlns:r="http://schemas.openxmlformats.org/officeDocument/2006/relationships" xmlns:m="http://schemas.openxmlformats.org/officeDocument/2006/math" xmlns:v="urn:schemas-microsoft-com:vml" xmlns:wp14="http://schemas.microsoft.com/office/word/2010/wordprocessingDrawing" xmlns:wp="http://schemas.openxmlformats.org/drawingml/2006/wordprocessingDrawing" xmlns:w="http://schemas.openxmlformats.org/wordprocessingml/2006/main" xmlns:w14="http://schemas.microsoft.com/office/word/2010/wordml" xmlns:w15="http://schemas.microsoft.com/office/word/2012/wordml" xmlns:w10="urn:schemas-microsoft-com:office:word" xmlns:wpg="http://schemas.microsoft.com/office/word/2010/wordprocessingGroup" xmlns:wpi="http://schemas.microsoft.com/office/word/2010/wordprocessingInk" xmlns:wne="http://schemas.microsoft.com/office/word/2006/wordml" xmlns:wps="http://schemas.microsoft.com/office/word/2010/wordprocessingShape" xmlns:wpsCustomData="http://www.wps.cn/officeDocument/2013/wpsCustomData" mc:Ignorable="w14 w15 wp14">
+  <w:footnote w:type="separator" w:id="0">
+    <w:p>
+      <w:pPr>
+        <w:spacing w:line="240" w:lineRule="auto"/>
+      </w:pPr>
+      <w:r>
+        <w:separator/>
+      </w:r>
+    </w:p>
+  </w:footnote>
+  <w:footnote w:type="continuationSeparator" w:id="1">
+    <w:p>
+      <w:pPr>
+        <w:spacing w:line="240" w:lineRule="auto"/>
+      </w:pPr>
+      <w:r>
+        <w:continuationSeparator/>
+      </w:r>
+    </w:p>
+  </w:footnote>
+</w:footnotes>
+</file>
+
 <file path=word/numbering.xml><?xml version="1.0" encoding="utf-8"?>
-<w:numbering xmlns:wpc="http://schemas.microsoft.com/office/word/2010/wordprocessingCanvas" xmlns:cx="http://schemas.microsoft.com/office/drawing/2014/chartex" xmlns:cx1="http://schemas.microsoft.com/office/drawing/2015/9/8/chartex" xmlns:cx2="http://schemas.microsoft.com/office/drawing/2015/10/21/chartex" xmlns:cx3="http://schemas.microsoft.com/office/drawing/2016/5/9/chartex" xmlns:cx4="http://schemas.microsoft.com/office/drawing/2016/5/10/chartex" xmlns:cx5="http://schemas.microsoft.com/office/drawing/2016/5/11/chartex" xmlns:cx6="http://schemas.microsoft.com/office/drawing/2016/5/12/chartex" xmlns:cx7="http://schemas.microsoft.com/office/drawing/2016/5/13/chartex" xmlns:cx8="http://schemas.microsoft.com/office/drawing/2016/5/14/chartex" xmlns:mc="http://schemas.openxmlformats.org/markup-compatibility/2006" xmlns:aink="http://schemas.microsoft.com/office/drawing/2016/ink" xmlns:am3d="http://schemas.microsoft.com/office/drawing/2017/model3d" xmlns:o="urn:schemas-microsoft-com:office:office" xmlns:r="http://schemas.openxmlformats.org/officeDocument/2006/relationships" xmlns:m="http://schemas.openxmlformats.org/officeDocument/2006/math" xmlns:v="urn:schemas-microsoft-com:vml" xmlns:wp14="http://schemas.microsoft.com/office/word/2010/wordprocessingDrawing" xmlns:wp="http://schemas.openxmlformats.org/drawingml/2006/wordprocessingDrawing" xmlns:w10="urn:schemas-microsoft-com:office:word" xmlns:w="http://schemas.openxmlformats.org/wordprocessingml/2006/main" xmlns:w14="http://schemas.microsoft.com/office/word/2010/wordml" xmlns:w15="http://schemas.microsoft.com/office/word/2012/wordml" xmlns:w16cex="http://schemas.microsoft.com/office/word/2018/wordml/cex" xmlns:w16cid="http://schemas.microsoft.com/office/word/2016/wordml/cid" xmlns:w16="http://schemas.microsoft.com/office/word/2018/wordml" xmlns:w16se="http://schemas.microsoft.com/office/word/2015/wordml/symex" xmlns:wpg="http://schemas.microsoft.com/office/word/2010/wordprocessingGroup" xmlns:wpi="http://schemas.microsoft.com/office/word/2010/wordprocessingInk" xmlns:wne="http://schemas.microsoft.com/office/word/2006/wordml" xmlns:wps="http://schemas.microsoft.com/office/word/2010/wordprocessingShape" mc:Ignorable="w14 w15 w16se w16cid w16 w16cex wp14">
-  <w:abstractNum w:abstractNumId="0" w15:restartNumberingAfterBreak="0">
+<w:numbering xmlns:wpc="http://schemas.microsoft.com/office/word/2010/wordprocessingCanvas" xmlns:mc="http://schemas.openxmlformats.org/markup-compatibility/2006" xmlns:o="urn:schemas-microsoft-com:office:office" xmlns:r="http://schemas.openxmlformats.org/officeDocument/2006/relationships" xmlns:m="http://schemas.openxmlformats.org/officeDocument/2006/math" xmlns:v="urn:schemas-microsoft-com:vml" xmlns:wp14="http://schemas.microsoft.com/office/word/2010/wordprocessingDrawing" xmlns:wp="http://schemas.openxmlformats.org/drawingml/2006/wordprocessingDrawing" xmlns:w10="urn:schemas-microsoft-com:office:word" xmlns:w="http://schemas.openxmlformats.org/wordprocessingml/2006/main" xmlns:w14="http://schemas.microsoft.com/office/word/2010/wordml" xmlns:wpg="http://schemas.microsoft.com/office/word/2010/wordprocessingGroup" xmlns:wpi="http://schemas.microsoft.com/office/word/2010/wordprocessingInk" xmlns:wne="http://schemas.microsoft.com/office/word/2006/wordml" xmlns:wps="http://schemas.microsoft.com/office/word/2010/wordprocessingShape" xmlns:wpsCustomData="http://www.wps.cn/officeDocument/2013/wpsCustomData" mc:Ignorable="w14 wp14">
+  <w:abstractNum w:abstractNumId="0">
     <w:nsid w:val="19824BE1"/>
     <w:multiLevelType w:val="multilevel"/>
-    <w:tmpl w:val="7B68A94E"/>
-    <w:lvl w:ilvl="0">
+    <w:tmpl w:val="19824BE1"/>
+    <w:lvl w:ilvl="0" w:tentative="0">
       <w:start w:val="1"/>
       <w:numFmt w:val="decimal"/>
       <w:lvlText w:val="%1."/>
@@ -2206,7 +3156,7 @@
         <w:u w:val="none"/>
       </w:rPr>
     </w:lvl>
-    <w:lvl w:ilvl="1">
+    <w:lvl w:ilvl="1" w:tentative="0">
       <w:start w:val="1"/>
       <w:numFmt w:val="lowerLetter"/>
       <w:lvlText w:val="%2."/>
@@ -2218,7 +3168,7 @@
         <w:u w:val="none"/>
       </w:rPr>
     </w:lvl>
-    <w:lvl w:ilvl="2">
+    <w:lvl w:ilvl="2" w:tentative="0">
       <w:start w:val="1"/>
       <w:numFmt w:val="lowerRoman"/>
       <w:lvlText w:val="%3."/>
@@ -2230,7 +3180,7 @@
         <w:u w:val="none"/>
       </w:rPr>
     </w:lvl>
-    <w:lvl w:ilvl="3">
+    <w:lvl w:ilvl="3" w:tentative="0">
       <w:start w:val="1"/>
       <w:numFmt w:val="decimal"/>
       <w:lvlText w:val="%4."/>
@@ -2242,7 +3192,7 @@
         <w:u w:val="none"/>
       </w:rPr>
     </w:lvl>
-    <w:lvl w:ilvl="4">
+    <w:lvl w:ilvl="4" w:tentative="0">
       <w:start w:val="1"/>
       <w:numFmt w:val="lowerLetter"/>
       <w:lvlText w:val="%5."/>
@@ -2254,7 +3204,7 @@
         <w:u w:val="none"/>
       </w:rPr>
     </w:lvl>
-    <w:lvl w:ilvl="5">
+    <w:lvl w:ilvl="5" w:tentative="0">
       <w:start w:val="1"/>
       <w:numFmt w:val="lowerRoman"/>
       <w:lvlText w:val="%6."/>
@@ -2266,7 +3216,7 @@
         <w:u w:val="none"/>
       </w:rPr>
     </w:lvl>
-    <w:lvl w:ilvl="6">
+    <w:lvl w:ilvl="6" w:tentative="0">
       <w:start w:val="1"/>
       <w:numFmt w:val="decimal"/>
       <w:lvlText w:val="%7."/>
@@ -2278,7 +3228,7 @@
         <w:u w:val="none"/>
       </w:rPr>
     </w:lvl>
-    <w:lvl w:ilvl="7">
+    <w:lvl w:ilvl="7" w:tentative="0">
       <w:start w:val="1"/>
       <w:numFmt w:val="lowerLetter"/>
       <w:lvlText w:val="%8."/>
@@ -2290,7 +3240,7 @@
         <w:u w:val="none"/>
       </w:rPr>
     </w:lvl>
-    <w:lvl w:ilvl="8">
+    <w:lvl w:ilvl="8" w:tentative="0">
       <w:start w:val="1"/>
       <w:numFmt w:val="lowerRoman"/>
       <w:lvlText w:val="%9."/>
@@ -2303,11 +3253,11 @@
       </w:rPr>
     </w:lvl>
   </w:abstractNum>
-  <w:abstractNum w:abstractNumId="1" w15:restartNumberingAfterBreak="0">
+  <w:abstractNum w:abstractNumId="1">
     <w:nsid w:val="2FC3165B"/>
     <w:multiLevelType w:val="multilevel"/>
-    <w:tmpl w:val="8D627A32"/>
-    <w:lvl w:ilvl="0">
+    <w:tmpl w:val="2FC3165B"/>
+    <w:lvl w:ilvl="0" w:tentative="0">
       <w:start w:val="1"/>
       <w:numFmt w:val="decimal"/>
       <w:lvlText w:val="%1."/>
@@ -2319,7 +3269,7 @@
         <w:u w:val="none"/>
       </w:rPr>
     </w:lvl>
-    <w:lvl w:ilvl="1">
+    <w:lvl w:ilvl="1" w:tentative="0">
       <w:start w:val="1"/>
       <w:numFmt w:val="lowerLetter"/>
       <w:lvlText w:val="%2."/>
@@ -2331,7 +3281,7 @@
         <w:u w:val="none"/>
       </w:rPr>
     </w:lvl>
-    <w:lvl w:ilvl="2">
+    <w:lvl w:ilvl="2" w:tentative="0">
       <w:start w:val="1"/>
       <w:numFmt w:val="lowerRoman"/>
       <w:lvlText w:val="%3."/>
@@ -2343,7 +3293,7 @@
         <w:u w:val="none"/>
       </w:rPr>
     </w:lvl>
-    <w:lvl w:ilvl="3">
+    <w:lvl w:ilvl="3" w:tentative="0">
       <w:start w:val="1"/>
       <w:numFmt w:val="decimal"/>
       <w:lvlText w:val="%4."/>
@@ -2355,7 +3305,7 @@
         <w:u w:val="none"/>
       </w:rPr>
     </w:lvl>
-    <w:lvl w:ilvl="4">
+    <w:lvl w:ilvl="4" w:tentative="0">
       <w:start w:val="1"/>
       <w:numFmt w:val="lowerLetter"/>
       <w:lvlText w:val="%5."/>
@@ -2367,7 +3317,7 @@
         <w:u w:val="none"/>
       </w:rPr>
     </w:lvl>
-    <w:lvl w:ilvl="5">
+    <w:lvl w:ilvl="5" w:tentative="0">
       <w:start w:val="1"/>
       <w:numFmt w:val="lowerRoman"/>
       <w:lvlText w:val="%6."/>
@@ -2379,7 +3329,7 @@
         <w:u w:val="none"/>
       </w:rPr>
     </w:lvl>
-    <w:lvl w:ilvl="6">
+    <w:lvl w:ilvl="6" w:tentative="0">
       <w:start w:val="1"/>
       <w:numFmt w:val="decimal"/>
       <w:lvlText w:val="%7."/>
@@ -2391,7 +3341,7 @@
         <w:u w:val="none"/>
       </w:rPr>
     </w:lvl>
-    <w:lvl w:ilvl="7">
+    <w:lvl w:ilvl="7" w:tentative="0">
       <w:start w:val="1"/>
       <w:numFmt w:val="lowerLetter"/>
       <w:lvlText w:val="%8."/>
@@ -2403,7 +3353,7 @@
         <w:u w:val="none"/>
       </w:rPr>
     </w:lvl>
-    <w:lvl w:ilvl="8">
+    <w:lvl w:ilvl="8" w:tentative="0">
       <w:start w:val="1"/>
       <w:numFmt w:val="lowerRoman"/>
       <w:lvlText w:val="%9."/>
@@ -2416,11 +3366,11 @@
       </w:rPr>
     </w:lvl>
   </w:abstractNum>
-  <w:abstractNum w:abstractNumId="2" w15:restartNumberingAfterBreak="0">
+  <w:abstractNum w:abstractNumId="2">
     <w:nsid w:val="52F265E8"/>
     <w:multiLevelType w:val="multilevel"/>
-    <w:tmpl w:val="842E4810"/>
-    <w:lvl w:ilvl="0">
+    <w:tmpl w:val="52F265E8"/>
+    <w:lvl w:ilvl="0" w:tentative="0">
       <w:start w:val="1"/>
       <w:numFmt w:val="decimal"/>
       <w:lvlText w:val="%1."/>
@@ -2432,7 +3382,7 @@
         <w:u w:val="none"/>
       </w:rPr>
     </w:lvl>
-    <w:lvl w:ilvl="1">
+    <w:lvl w:ilvl="1" w:tentative="0">
       <w:start w:val="1"/>
       <w:numFmt w:val="lowerLetter"/>
       <w:lvlText w:val="%2."/>
@@ -2444,7 +3394,7 @@
         <w:u w:val="none"/>
       </w:rPr>
     </w:lvl>
-    <w:lvl w:ilvl="2">
+    <w:lvl w:ilvl="2" w:tentative="0">
       <w:start w:val="1"/>
       <w:numFmt w:val="lowerRoman"/>
       <w:lvlText w:val="%3."/>
@@ -2456,7 +3406,7 @@
         <w:u w:val="none"/>
       </w:rPr>
     </w:lvl>
-    <w:lvl w:ilvl="3">
+    <w:lvl w:ilvl="3" w:tentative="0">
       <w:start w:val="1"/>
       <w:numFmt w:val="decimal"/>
       <w:lvlText w:val="%4."/>
@@ -2468,7 +3418,7 @@
         <w:u w:val="none"/>
       </w:rPr>
     </w:lvl>
-    <w:lvl w:ilvl="4">
+    <w:lvl w:ilvl="4" w:tentative="0">
       <w:start w:val="1"/>
       <w:numFmt w:val="lowerLetter"/>
       <w:lvlText w:val="%5."/>
@@ -2480,7 +3430,7 @@
         <w:u w:val="none"/>
       </w:rPr>
     </w:lvl>
-    <w:lvl w:ilvl="5">
+    <w:lvl w:ilvl="5" w:tentative="0">
       <w:start w:val="1"/>
       <w:numFmt w:val="lowerRoman"/>
       <w:lvlText w:val="%6."/>
@@ -2492,7 +3442,7 @@
         <w:u w:val="none"/>
       </w:rPr>
     </w:lvl>
-    <w:lvl w:ilvl="6">
+    <w:lvl w:ilvl="6" w:tentative="0">
       <w:start w:val="1"/>
       <w:numFmt w:val="decimal"/>
       <w:lvlText w:val="%7."/>
@@ -2504,7 +3454,7 @@
         <w:u w:val="none"/>
       </w:rPr>
     </w:lvl>
-    <w:lvl w:ilvl="7">
+    <w:lvl w:ilvl="7" w:tentative="0">
       <w:start w:val="1"/>
       <w:numFmt w:val="lowerLetter"/>
       <w:lvlText w:val="%8."/>
@@ -2516,7 +3466,7 @@
         <w:u w:val="none"/>
       </w:rPr>
     </w:lvl>
-    <w:lvl w:ilvl="8">
+    <w:lvl w:ilvl="8" w:tentative="0">
       <w:start w:val="1"/>
       <w:numFmt w:val="lowerRoman"/>
       <w:lvlText w:val="%9."/>
@@ -2529,11 +3479,11 @@
       </w:rPr>
     </w:lvl>
   </w:abstractNum>
-  <w:abstractNum w:abstractNumId="3" w15:restartNumberingAfterBreak="0">
+  <w:abstractNum w:abstractNumId="3">
     <w:nsid w:val="619D1C1E"/>
     <w:multiLevelType w:val="multilevel"/>
-    <w:tmpl w:val="DBA62B1E"/>
-    <w:lvl w:ilvl="0">
+    <w:tmpl w:val="619D1C1E"/>
+    <w:lvl w:ilvl="0" w:tentative="0">
       <w:start w:val="1"/>
       <w:numFmt w:val="decimal"/>
       <w:lvlText w:val="%1."/>
@@ -2545,7 +3495,7 @@
         <w:u w:val="none"/>
       </w:rPr>
     </w:lvl>
-    <w:lvl w:ilvl="1">
+    <w:lvl w:ilvl="1" w:tentative="0">
       <w:start w:val="1"/>
       <w:numFmt w:val="lowerLetter"/>
       <w:lvlText w:val="%2."/>
@@ -2557,7 +3507,7 @@
         <w:u w:val="none"/>
       </w:rPr>
     </w:lvl>
-    <w:lvl w:ilvl="2">
+    <w:lvl w:ilvl="2" w:tentative="0">
       <w:start w:val="1"/>
       <w:numFmt w:val="lowerRoman"/>
       <w:lvlText w:val="%3."/>
@@ -2569,7 +3519,7 @@
         <w:u w:val="none"/>
       </w:rPr>
     </w:lvl>
-    <w:lvl w:ilvl="3">
+    <w:lvl w:ilvl="3" w:tentative="0">
       <w:start w:val="1"/>
       <w:numFmt w:val="decimal"/>
       <w:lvlText w:val="%4."/>
@@ -2581,7 +3531,7 @@
         <w:u w:val="none"/>
       </w:rPr>
     </w:lvl>
-    <w:lvl w:ilvl="4">
+    <w:lvl w:ilvl="4" w:tentative="0">
       <w:start w:val="1"/>
       <w:numFmt w:val="lowerLetter"/>
       <w:lvlText w:val="%5."/>
@@ -2593,7 +3543,7 @@
         <w:u w:val="none"/>
       </w:rPr>
     </w:lvl>
-    <w:lvl w:ilvl="5">
+    <w:lvl w:ilvl="5" w:tentative="0">
       <w:start w:val="1"/>
       <w:numFmt w:val="lowerRoman"/>
       <w:lvlText w:val="%6."/>
@@ -2605,7 +3555,7 @@
         <w:u w:val="none"/>
       </w:rPr>
     </w:lvl>
-    <w:lvl w:ilvl="6">
+    <w:lvl w:ilvl="6" w:tentative="0">
       <w:start w:val="1"/>
       <w:numFmt w:val="decimal"/>
       <w:lvlText w:val="%7."/>
@@ -2617,7 +3567,7 @@
         <w:u w:val="none"/>
       </w:rPr>
     </w:lvl>
-    <w:lvl w:ilvl="7">
+    <w:lvl w:ilvl="7" w:tentative="0">
       <w:start w:val="1"/>
       <w:numFmt w:val="lowerLetter"/>
       <w:lvlText w:val="%8."/>
@@ -2629,7 +3579,7 @@
         <w:u w:val="none"/>
       </w:rPr>
     </w:lvl>
-    <w:lvl w:ilvl="8">
+    <w:lvl w:ilvl="8" w:tentative="0">
       <w:start w:val="1"/>
       <w:numFmt w:val="lowerRoman"/>
       <w:lvlText w:val="%9."/>
@@ -2642,11 +3592,11 @@
       </w:rPr>
     </w:lvl>
   </w:abstractNum>
-  <w:abstractNum w:abstractNumId="4" w15:restartNumberingAfterBreak="0">
+  <w:abstractNum w:abstractNumId="4">
     <w:nsid w:val="67F73A61"/>
     <w:multiLevelType w:val="multilevel"/>
-    <w:tmpl w:val="D22212DC"/>
-    <w:lvl w:ilvl="0">
+    <w:tmpl w:val="67F73A61"/>
+    <w:lvl w:ilvl="0" w:tentative="0">
       <w:start w:val="1"/>
       <w:numFmt w:val="decimal"/>
       <w:lvlText w:val="%1."/>
@@ -2658,7 +3608,7 @@
         <w:u w:val="none"/>
       </w:rPr>
     </w:lvl>
-    <w:lvl w:ilvl="1">
+    <w:lvl w:ilvl="1" w:tentative="0">
       <w:start w:val="1"/>
       <w:numFmt w:val="lowerLetter"/>
       <w:lvlText w:val="%2."/>
@@ -2670,7 +3620,7 @@
         <w:u w:val="none"/>
       </w:rPr>
     </w:lvl>
-    <w:lvl w:ilvl="2">
+    <w:lvl w:ilvl="2" w:tentative="0">
       <w:start w:val="1"/>
       <w:numFmt w:val="lowerRoman"/>
       <w:lvlText w:val="%3."/>
@@ -2682,7 +3632,7 @@
         <w:u w:val="none"/>
       </w:rPr>
     </w:lvl>
-    <w:lvl w:ilvl="3">
+    <w:lvl w:ilvl="3" w:tentative="0">
       <w:start w:val="1"/>
       <w:numFmt w:val="decimal"/>
       <w:lvlText w:val="%4."/>
@@ -2694,7 +3644,7 @@
         <w:u w:val="none"/>
       </w:rPr>
     </w:lvl>
-    <w:lvl w:ilvl="4">
+    <w:lvl w:ilvl="4" w:tentative="0">
       <w:start w:val="1"/>
       <w:numFmt w:val="lowerLetter"/>
       <w:lvlText w:val="%5."/>
@@ -2706,7 +3656,7 @@
         <w:u w:val="none"/>
       </w:rPr>
     </w:lvl>
-    <w:lvl w:ilvl="5">
+    <w:lvl w:ilvl="5" w:tentative="0">
       <w:start w:val="1"/>
       <w:numFmt w:val="lowerRoman"/>
       <w:lvlText w:val="%6."/>
@@ -2718,7 +3668,7 @@
         <w:u w:val="none"/>
       </w:rPr>
     </w:lvl>
-    <w:lvl w:ilvl="6">
+    <w:lvl w:ilvl="6" w:tentative="0">
       <w:start w:val="1"/>
       <w:numFmt w:val="decimal"/>
       <w:lvlText w:val="%7."/>
@@ -2730,7 +3680,7 @@
         <w:u w:val="none"/>
       </w:rPr>
     </w:lvl>
-    <w:lvl w:ilvl="7">
+    <w:lvl w:ilvl="7" w:tentative="0">
       <w:start w:val="1"/>
       <w:numFmt w:val="lowerLetter"/>
       <w:lvlText w:val="%8."/>
@@ -2742,7 +3692,7 @@
         <w:u w:val="none"/>
       </w:rPr>
     </w:lvl>
-    <w:lvl w:ilvl="8">
+    <w:lvl w:ilvl="8" w:tentative="0">
       <w:start w:val="1"/>
       <w:numFmt w:val="lowerRoman"/>
       <w:lvlText w:val="%9."/>
@@ -2755,11 +3705,11 @@
       </w:rPr>
     </w:lvl>
   </w:abstractNum>
-  <w:abstractNum w:abstractNumId="5" w15:restartNumberingAfterBreak="0">
+  <w:abstractNum w:abstractNumId="5">
     <w:nsid w:val="6F403703"/>
     <w:multiLevelType w:val="multilevel"/>
-    <w:tmpl w:val="77187960"/>
-    <w:lvl w:ilvl="0">
+    <w:tmpl w:val="6F403703"/>
+    <w:lvl w:ilvl="0" w:tentative="0">
       <w:start w:val="1"/>
       <w:numFmt w:val="decimal"/>
       <w:lvlText w:val="%1."/>
@@ -2768,12 +3718,12 @@
         <w:ind w:left="720" w:hanging="360"/>
       </w:pPr>
       <w:rPr>
-        <w:rFonts w:ascii="Arial" w:eastAsia="Arial" w:hAnsi="Arial" w:cs="Arial"/>
+        <w:rFonts w:ascii="Arial" w:hAnsi="Arial" w:eastAsia="Arial" w:cs="Arial"/>
         <w:b/>
         <w:u w:val="none"/>
       </w:rPr>
     </w:lvl>
-    <w:lvl w:ilvl="1">
+    <w:lvl w:ilvl="1" w:tentative="0">
       <w:start w:val="1"/>
       <w:numFmt w:val="lowerLetter"/>
       <w:lvlText w:val="%2."/>
@@ -2785,7 +3735,7 @@
         <w:u w:val="none"/>
       </w:rPr>
     </w:lvl>
-    <w:lvl w:ilvl="2">
+    <w:lvl w:ilvl="2" w:tentative="0">
       <w:start w:val="1"/>
       <w:numFmt w:val="lowerRoman"/>
       <w:lvlText w:val="%3."/>
@@ -2797,7 +3747,7 @@
         <w:u w:val="none"/>
       </w:rPr>
     </w:lvl>
-    <w:lvl w:ilvl="3">
+    <w:lvl w:ilvl="3" w:tentative="0">
       <w:start w:val="1"/>
       <w:numFmt w:val="decimal"/>
       <w:lvlText w:val="%4."/>
@@ -2809,7 +3759,7 @@
         <w:u w:val="none"/>
       </w:rPr>
     </w:lvl>
-    <w:lvl w:ilvl="4">
+    <w:lvl w:ilvl="4" w:tentative="0">
       <w:start w:val="1"/>
       <w:numFmt w:val="lowerLetter"/>
       <w:lvlText w:val="%5."/>
@@ -2821,7 +3771,7 @@
         <w:u w:val="none"/>
       </w:rPr>
     </w:lvl>
-    <w:lvl w:ilvl="5">
+    <w:lvl w:ilvl="5" w:tentative="0">
       <w:start w:val="1"/>
       <w:numFmt w:val="lowerRoman"/>
       <w:lvlText w:val="%6."/>
@@ -2833,7 +3783,7 @@
         <w:u w:val="none"/>
       </w:rPr>
     </w:lvl>
-    <w:lvl w:ilvl="6">
+    <w:lvl w:ilvl="6" w:tentative="0">
       <w:start w:val="1"/>
       <w:numFmt w:val="decimal"/>
       <w:lvlText w:val="%7."/>
@@ -2845,7 +3795,7 @@
         <w:u w:val="none"/>
       </w:rPr>
     </w:lvl>
-    <w:lvl w:ilvl="7">
+    <w:lvl w:ilvl="7" w:tentative="0">
       <w:start w:val="1"/>
       <w:numFmt w:val="lowerLetter"/>
       <w:lvlText w:val="%8."/>
@@ -2857,7 +3807,7 @@
         <w:u w:val="none"/>
       </w:rPr>
     </w:lvl>
-    <w:lvl w:ilvl="8">
+    <w:lvl w:ilvl="8" w:tentative="0">
       <w:start w:val="1"/>
       <w:numFmt w:val="lowerRoman"/>
       <w:lvlText w:val="%9."/>
@@ -2874,428 +3824,302 @@
     <w:abstractNumId w:val="1"/>
   </w:num>
   <w:num w:numId="2">
+    <w:abstractNumId w:val="4"/>
+  </w:num>
+  <w:num w:numId="3">
     <w:abstractNumId w:val="0"/>
   </w:num>
-  <w:num w:numId="3">
+  <w:num w:numId="4">
     <w:abstractNumId w:val="2"/>
   </w:num>
-  <w:num w:numId="4">
-    <w:abstractNumId w:val="5"/>
-  </w:num>
   <w:num w:numId="5">
-    <w:abstractNumId w:val="4"/>
+    <w:abstractNumId w:val="3"/>
   </w:num>
   <w:num w:numId="6">
-    <w:abstractNumId w:val="3"/>
+    <w:abstractNumId w:val="5"/>
   </w:num>
 </w:numbering>
 </file>
 
 <file path=word/styles.xml><?xml version="1.0" encoding="utf-8"?>
-<w:styles xmlns:mc="http://schemas.openxmlformats.org/markup-compatibility/2006" xmlns:r="http://schemas.openxmlformats.org/officeDocument/2006/relationships" xmlns:w="http://schemas.openxmlformats.org/wordprocessingml/2006/main" xmlns:w14="http://schemas.microsoft.com/office/word/2010/wordml" xmlns:w15="http://schemas.microsoft.com/office/word/2012/wordml" xmlns:w16cex="http://schemas.microsoft.com/office/word/2018/wordml/cex" xmlns:w16cid="http://schemas.microsoft.com/office/word/2016/wordml/cid" xmlns:w16="http://schemas.microsoft.com/office/word/2018/wordml" xmlns:w16se="http://schemas.microsoft.com/office/word/2015/wordml/symex" mc:Ignorable="w14 w15 w16se w16cid w16 w16cex">
+<w:styles xmlns:mc="http://schemas.openxmlformats.org/markup-compatibility/2006" xmlns:o="urn:schemas-microsoft-com:office:office" xmlns:r="http://schemas.openxmlformats.org/officeDocument/2006/relationships" xmlns:m="http://schemas.openxmlformats.org/officeDocument/2006/math" xmlns:v="urn:schemas-microsoft-com:vml" xmlns:w="http://schemas.openxmlformats.org/wordprocessingml/2006/main" xmlns:w14="http://schemas.microsoft.com/office/word/2010/wordml" xmlns:w10="urn:schemas-microsoft-com:office:word" xmlns:sl="http://schemas.openxmlformats.org/schemaLibrary/2006/main" xmlns:wpsCustomData="http://www.wps.cn/officeDocument/2013/wpsCustomData" mc:Ignorable="w14">
   <w:docDefaults>
     <w:rPrDefault>
       <w:rPr>
-        <w:rFonts w:ascii="Arial" w:eastAsia="Arial" w:hAnsi="Arial" w:cs="Arial"/>
-        <w:sz w:val="22"/>
-        <w:szCs w:val="22"/>
-        <w:lang w:val="pt-BR" w:eastAsia="pt-BR" w:bidi="ar-SA"/>
+        <w:rFonts w:ascii="Arial" w:hAnsi="Arial" w:eastAsia="Arial" w:cs="Arial"/>
       </w:rPr>
     </w:rPrDefault>
-    <w:pPrDefault>
-      <w:pPr>
-        <w:spacing w:line="276" w:lineRule="auto"/>
-      </w:pPr>
-    </w:pPrDefault>
   </w:docDefaults>
-  <w:latentStyles w:defLockedState="0" w:defUIPriority="99" w:defSemiHidden="0" w:defUnhideWhenUsed="0" w:defQFormat="0" w:count="376">
-    <w:lsdException w:name="Normal" w:uiPriority="0" w:qFormat="1"/>
-    <w:lsdException w:name="heading 1" w:uiPriority="9" w:qFormat="1"/>
-    <w:lsdException w:name="heading 2" w:semiHidden="1" w:uiPriority="9" w:unhideWhenUsed="1" w:qFormat="1"/>
-    <w:lsdException w:name="heading 3" w:semiHidden="1" w:uiPriority="9" w:unhideWhenUsed="1" w:qFormat="1"/>
-    <w:lsdException w:name="heading 4" w:semiHidden="1" w:uiPriority="9" w:unhideWhenUsed="1" w:qFormat="1"/>
-    <w:lsdException w:name="heading 5" w:semiHidden="1" w:uiPriority="9" w:unhideWhenUsed="1" w:qFormat="1"/>
-    <w:lsdException w:name="heading 6" w:semiHidden="1" w:uiPriority="9" w:unhideWhenUsed="1" w:qFormat="1"/>
-    <w:lsdException w:name="heading 7" w:semiHidden="1" w:uiPriority="9" w:unhideWhenUsed="1" w:qFormat="1"/>
-    <w:lsdException w:name="heading 8" w:semiHidden="1" w:uiPriority="9" w:unhideWhenUsed="1" w:qFormat="1"/>
-    <w:lsdException w:name="heading 9" w:semiHidden="1" w:uiPriority="9" w:unhideWhenUsed="1" w:qFormat="1"/>
-    <w:lsdException w:name="index 1" w:semiHidden="1" w:unhideWhenUsed="1"/>
-    <w:lsdException w:name="index 2" w:semiHidden="1" w:unhideWhenUsed="1"/>
-    <w:lsdException w:name="index 3" w:semiHidden="1" w:unhideWhenUsed="1"/>
-    <w:lsdException w:name="index 4" w:semiHidden="1" w:unhideWhenUsed="1"/>
-    <w:lsdException w:name="index 5" w:semiHidden="1" w:unhideWhenUsed="1"/>
-    <w:lsdException w:name="index 6" w:semiHidden="1" w:unhideWhenUsed="1"/>
-    <w:lsdException w:name="index 7" w:semiHidden="1" w:unhideWhenUsed="1"/>
-    <w:lsdException w:name="index 8" w:semiHidden="1" w:unhideWhenUsed="1"/>
-    <w:lsdException w:name="index 9" w:semiHidden="1" w:unhideWhenUsed="1"/>
-    <w:lsdException w:name="toc 1" w:semiHidden="1" w:uiPriority="39" w:unhideWhenUsed="1"/>
-    <w:lsdException w:name="toc 2" w:semiHidden="1" w:uiPriority="39" w:unhideWhenUsed="1"/>
-    <w:lsdException w:name="toc 3" w:semiHidden="1" w:uiPriority="39" w:unhideWhenUsed="1"/>
-    <w:lsdException w:name="toc 4" w:semiHidden="1" w:uiPriority="39" w:unhideWhenUsed="1"/>
-    <w:lsdException w:name="toc 5" w:semiHidden="1" w:uiPriority="39" w:unhideWhenUsed="1"/>
-    <w:lsdException w:name="toc 6" w:semiHidden="1" w:uiPriority="39" w:unhideWhenUsed="1"/>
-    <w:lsdException w:name="toc 7" w:semiHidden="1" w:uiPriority="39" w:unhideWhenUsed="1"/>
-    <w:lsdException w:name="toc 8" w:semiHidden="1" w:uiPriority="39" w:unhideWhenUsed="1"/>
-    <w:lsdException w:name="toc 9" w:semiHidden="1" w:uiPriority="39" w:unhideWhenUsed="1"/>
-    <w:lsdException w:name="Normal Indent" w:semiHidden="1" w:unhideWhenUsed="1"/>
-    <w:lsdException w:name="footnote text" w:semiHidden="1" w:unhideWhenUsed="1"/>
-    <w:lsdException w:name="annotation text" w:semiHidden="1" w:unhideWhenUsed="1"/>
-    <w:lsdException w:name="header" w:semiHidden="1" w:unhideWhenUsed="1"/>
-    <w:lsdException w:name="footer" w:semiHidden="1" w:unhideWhenUsed="1"/>
-    <w:lsdException w:name="index heading" w:semiHidden="1" w:unhideWhenUsed="1"/>
-    <w:lsdException w:name="caption" w:semiHidden="1" w:uiPriority="35" w:unhideWhenUsed="1" w:qFormat="1"/>
-    <w:lsdException w:name="table of figures" w:semiHidden="1" w:unhideWhenUsed="1"/>
-    <w:lsdException w:name="envelope address" w:semiHidden="1" w:unhideWhenUsed="1"/>
-    <w:lsdException w:name="envelope return" w:semiHidden="1" w:unhideWhenUsed="1"/>
-    <w:lsdException w:name="footnote reference" w:semiHidden="1" w:unhideWhenUsed="1"/>
-    <w:lsdException w:name="annotation reference" w:semiHidden="1" w:unhideWhenUsed="1"/>
-    <w:lsdException w:name="line number" w:semiHidden="1" w:unhideWhenUsed="1"/>
-    <w:lsdException w:name="page number" w:semiHidden="1" w:unhideWhenUsed="1"/>
-    <w:lsdException w:name="endnote reference" w:semiHidden="1" w:unhideWhenUsed="1"/>
-    <w:lsdException w:name="endnote text" w:semiHidden="1" w:unhideWhenUsed="1"/>
-    <w:lsdException w:name="table of authorities" w:semiHidden="1" w:unhideWhenUsed="1"/>
-    <w:lsdException w:name="macro" w:semiHidden="1" w:unhideWhenUsed="1"/>
-    <w:lsdException w:name="toa heading" w:semiHidden="1" w:unhideWhenUsed="1"/>
-    <w:lsdException w:name="List" w:semiHidden="1" w:unhideWhenUsed="1"/>
-    <w:lsdException w:name="List Bullet" w:semiHidden="1" w:unhideWhenUsed="1"/>
-    <w:lsdException w:name="List Number" w:semiHidden="1" w:unhideWhenUsed="1"/>
-    <w:lsdException w:name="List 2" w:semiHidden="1" w:unhideWhenUsed="1"/>
-    <w:lsdException w:name="List 3" w:semiHidden="1" w:unhideWhenUsed="1"/>
-    <w:lsdException w:name="List 4" w:semiHidden="1" w:unhideWhenUsed="1"/>
-    <w:lsdException w:name="List 5" w:semiHidden="1" w:unhideWhenUsed="1"/>
-    <w:lsdException w:name="List Bullet 2" w:semiHidden="1" w:unhideWhenUsed="1"/>
-    <w:lsdException w:name="List Bullet 3" w:semiHidden="1" w:unhideWhenUsed="1"/>
-    <w:lsdException w:name="List Bullet 4" w:semiHidden="1" w:unhideWhenUsed="1"/>
-    <w:lsdException w:name="List Bullet 5" w:semiHidden="1" w:unhideWhenUsed="1"/>
-    <w:lsdException w:name="List Number 2" w:semiHidden="1" w:unhideWhenUsed="1"/>
-    <w:lsdException w:name="List Number 3" w:semiHidden="1" w:unhideWhenUsed="1"/>
-    <w:lsdException w:name="List Number 4" w:semiHidden="1" w:unhideWhenUsed="1"/>
-    <w:lsdException w:name="List Number 5" w:semiHidden="1" w:unhideWhenUsed="1"/>
-    <w:lsdException w:name="Title" w:uiPriority="10" w:qFormat="1"/>
-    <w:lsdException w:name="Closing" w:semiHidden="1" w:unhideWhenUsed="1"/>
-    <w:lsdException w:name="Signature" w:semiHidden="1" w:unhideWhenUsed="1"/>
-    <w:lsdException w:name="Default Paragraph Font" w:semiHidden="1" w:uiPriority="1" w:unhideWhenUsed="1"/>
-    <w:lsdException w:name="Body Text" w:semiHidden="1" w:unhideWhenUsed="1"/>
-    <w:lsdException w:name="Body Text Indent" w:semiHidden="1" w:unhideWhenUsed="1"/>
-    <w:lsdException w:name="List Continue" w:semiHidden="1" w:unhideWhenUsed="1"/>
-    <w:lsdException w:name="List Continue 2" w:semiHidden="1" w:unhideWhenUsed="1"/>
-    <w:lsdException w:name="List Continue 3" w:semiHidden="1" w:unhideWhenUsed="1"/>
-    <w:lsdException w:name="List Continue 4" w:semiHidden="1" w:unhideWhenUsed="1"/>
-    <w:lsdException w:name="List Continue 5" w:semiHidden="1" w:unhideWhenUsed="1"/>
-    <w:lsdException w:name="Message Header" w:semiHidden="1" w:unhideWhenUsed="1"/>
-    <w:lsdException w:name="Subtitle" w:uiPriority="11" w:qFormat="1"/>
-    <w:lsdException w:name="Salutation" w:semiHidden="1" w:unhideWhenUsed="1"/>
-    <w:lsdException w:name="Date" w:semiHidden="1" w:unhideWhenUsed="1"/>
-    <w:lsdException w:name="Body Text First Indent" w:semiHidden="1" w:unhideWhenUsed="1"/>
-    <w:lsdException w:name="Body Text First Indent 2" w:semiHidden="1" w:unhideWhenUsed="1"/>
-    <w:lsdException w:name="Note Heading" w:semiHidden="1" w:unhideWhenUsed="1"/>
-    <w:lsdException w:name="Body Text 2" w:semiHidden="1" w:unhideWhenUsed="1"/>
-    <w:lsdException w:name="Body Text 3" w:semiHidden="1" w:unhideWhenUsed="1"/>
-    <w:lsdException w:name="Body Text Indent 2" w:semiHidden="1" w:unhideWhenUsed="1"/>
-    <w:lsdException w:name="Body Text Indent 3" w:semiHidden="1" w:unhideWhenUsed="1"/>
-    <w:lsdException w:name="Block Text" w:semiHidden="1" w:unhideWhenUsed="1"/>
-    <w:lsdException w:name="Hyperlink" w:semiHidden="1" w:unhideWhenUsed="1"/>
-    <w:lsdException w:name="FollowedHyperlink" w:semiHidden="1" w:unhideWhenUsed="1"/>
-    <w:lsdException w:name="Strong" w:uiPriority="22" w:qFormat="1"/>
-    <w:lsdException w:name="Emphasis" w:uiPriority="20" w:qFormat="1"/>
-    <w:lsdException w:name="Document Map" w:semiHidden="1" w:unhideWhenUsed="1"/>
-    <w:lsdException w:name="Plain Text" w:semiHidden="1" w:unhideWhenUsed="1"/>
-    <w:lsdException w:name="E-mail Signature" w:semiHidden="1" w:unhideWhenUsed="1"/>
-    <w:lsdException w:name="HTML Top of Form" w:semiHidden="1" w:unhideWhenUsed="1"/>
-    <w:lsdException w:name="HTML Bottom of Form" w:semiHidden="1" w:unhideWhenUsed="1"/>
-    <w:lsdException w:name="Normal (Web)" w:semiHidden="1" w:unhideWhenUsed="1"/>
-    <w:lsdException w:name="HTML Acronym" w:semiHidden="1" w:unhideWhenUsed="1"/>
-    <w:lsdException w:name="HTML Address" w:semiHidden="1" w:unhideWhenUsed="1"/>
-    <w:lsdException w:name="HTML Cite" w:semiHidden="1" w:unhideWhenUsed="1"/>
-    <w:lsdException w:name="HTML Code" w:semiHidden="1" w:unhideWhenUsed="1"/>
-    <w:lsdException w:name="HTML Definition" w:semiHidden="1" w:unhideWhenUsed="1"/>
-    <w:lsdException w:name="HTML Keyboard" w:semiHidden="1" w:unhideWhenUsed="1"/>
-    <w:lsdException w:name="HTML Preformatted" w:semiHidden="1" w:unhideWhenUsed="1"/>
-    <w:lsdException w:name="HTML Sample" w:semiHidden="1" w:unhideWhenUsed="1"/>
-    <w:lsdException w:name="HTML Typewriter" w:semiHidden="1" w:unhideWhenUsed="1"/>
-    <w:lsdException w:name="HTML Variable" w:semiHidden="1" w:unhideWhenUsed="1"/>
-    <w:lsdException w:name="Normal Table" w:semiHidden="1" w:unhideWhenUsed="1"/>
-    <w:lsdException w:name="annotation subject" w:semiHidden="1" w:unhideWhenUsed="1"/>
-    <w:lsdException w:name="No List" w:semiHidden="1" w:unhideWhenUsed="1"/>
-    <w:lsdException w:name="Outline List 1" w:semiHidden="1" w:unhideWhenUsed="1"/>
-    <w:lsdException w:name="Outline List 2" w:semiHidden="1" w:unhideWhenUsed="1"/>
-    <w:lsdException w:name="Outline List 3" w:semiHidden="1" w:unhideWhenUsed="1"/>
-    <w:lsdException w:name="Table Simple 1" w:semiHidden="1" w:unhideWhenUsed="1"/>
-    <w:lsdException w:name="Table Simple 2" w:semiHidden="1" w:unhideWhenUsed="1"/>
-    <w:lsdException w:name="Table Simple 3" w:semiHidden="1" w:unhideWhenUsed="1"/>
-    <w:lsdException w:name="Table Classic 1" w:semiHidden="1" w:unhideWhenUsed="1"/>
-    <w:lsdException w:name="Table Classic 2" w:semiHidden="1" w:unhideWhenUsed="1"/>
-    <w:lsdException w:name="Table Classic 3" w:semiHidden="1" w:unhideWhenUsed="1"/>
-    <w:lsdException w:name="Table Classic 4" w:semiHidden="1" w:unhideWhenUsed="1"/>
-    <w:lsdException w:name="Table Colorful 1" w:semiHidden="1" w:unhideWhenUsed="1"/>
-    <w:lsdException w:name="Table Colorful 2" w:semiHidden="1" w:unhideWhenUsed="1"/>
-    <w:lsdException w:name="Table Colorful 3" w:semiHidden="1" w:unhideWhenUsed="1"/>
-    <w:lsdException w:name="Table Columns 1" w:semiHidden="1" w:unhideWhenUsed="1"/>
-    <w:lsdException w:name="Table Columns 2" w:semiHidden="1" w:unhideWhenUsed="1"/>
-    <w:lsdException w:name="Table Columns 3" w:semiHidden="1" w:unhideWhenUsed="1"/>
-    <w:lsdException w:name="Table Columns 4" w:semiHidden="1" w:unhideWhenUsed="1"/>
-    <w:lsdException w:name="Table Columns 5" w:semiHidden="1" w:unhideWhenUsed="1"/>
-    <w:lsdException w:name="Table Grid 1" w:semiHidden="1" w:unhideWhenUsed="1"/>
-    <w:lsdException w:name="Table Grid 2" w:semiHidden="1" w:unhideWhenUsed="1"/>
-    <w:lsdException w:name="Table Grid 3" w:semiHidden="1" w:unhideWhenUsed="1"/>
-    <w:lsdException w:name="Table Grid 4" w:semiHidden="1" w:unhideWhenUsed="1"/>
-    <w:lsdException w:name="Table Grid 5" w:semiHidden="1" w:unhideWhenUsed="1"/>
-    <w:lsdException w:name="Table Grid 6" w:semiHidden="1" w:unhideWhenUsed="1"/>
-    <w:lsdException w:name="Table Grid 7" w:semiHidden="1" w:unhideWhenUsed="1"/>
-    <w:lsdException w:name="Table Grid 8" w:semiHidden="1" w:unhideWhenUsed="1"/>
-    <w:lsdException w:name="Table List 1" w:semiHidden="1" w:unhideWhenUsed="1"/>
-    <w:lsdException w:name="Table List 2" w:semiHidden="1" w:unhideWhenUsed="1"/>
-    <w:lsdException w:name="Table List 3" w:semiHidden="1" w:unhideWhenUsed="1"/>
-    <w:lsdException w:name="Table List 4" w:semiHidden="1" w:unhideWhenUsed="1"/>
-    <w:lsdException w:name="Table List 5" w:semiHidden="1" w:unhideWhenUsed="1"/>
-    <w:lsdException w:name="Table List 6" w:semiHidden="1" w:unhideWhenUsed="1"/>
-    <w:lsdException w:name="Table List 7" w:semiHidden="1" w:unhideWhenUsed="1"/>
-    <w:lsdException w:name="Table List 8" w:semiHidden="1" w:unhideWhenUsed="1"/>
-    <w:lsdException w:name="Table 3D effects 1" w:semiHidden="1" w:unhideWhenUsed="1"/>
-    <w:lsdException w:name="Table 3D effects 2" w:semiHidden="1" w:unhideWhenUsed="1"/>
-    <w:lsdException w:name="Table 3D effects 3" w:semiHidden="1" w:unhideWhenUsed="1"/>
-    <w:lsdException w:name="Table Contemporary" w:semiHidden="1" w:unhideWhenUsed="1"/>
-    <w:lsdException w:name="Table Elegant" w:semiHidden="1" w:unhideWhenUsed="1"/>
-    <w:lsdException w:name="Table Professional" w:semiHidden="1" w:unhideWhenUsed="1"/>
-    <w:lsdException w:name="Table Subtle 1" w:semiHidden="1" w:unhideWhenUsed="1"/>
-    <w:lsdException w:name="Table Subtle 2" w:semiHidden="1" w:unhideWhenUsed="1"/>
-    <w:lsdException w:name="Table Web 1" w:semiHidden="1" w:unhideWhenUsed="1"/>
-    <w:lsdException w:name="Table Web 2" w:semiHidden="1" w:unhideWhenUsed="1"/>
-    <w:lsdException w:name="Table Web 3" w:semiHidden="1" w:unhideWhenUsed="1"/>
-    <w:lsdException w:name="Balloon Text" w:semiHidden="1" w:unhideWhenUsed="1"/>
-    <w:lsdException w:name="Table Grid" w:uiPriority="39"/>
-    <w:lsdException w:name="Table Theme" w:semiHidden="1" w:unhideWhenUsed="1"/>
-    <w:lsdException w:name="Placeholder Text" w:semiHidden="1"/>
-    <w:lsdException w:name="No Spacing" w:uiPriority="1" w:qFormat="1"/>
-    <w:lsdException w:name="Light Shading" w:uiPriority="60"/>
-    <w:lsdException w:name="Light List" w:uiPriority="61"/>
-    <w:lsdException w:name="Light Grid" w:uiPriority="62"/>
-    <w:lsdException w:name="Medium Shading 1" w:uiPriority="63"/>
-    <w:lsdException w:name="Medium Shading 2" w:uiPriority="64"/>
-    <w:lsdException w:name="Medium List 1" w:uiPriority="65"/>
-    <w:lsdException w:name="Medium List 2" w:uiPriority="66"/>
-    <w:lsdException w:name="Medium Grid 1" w:uiPriority="67"/>
-    <w:lsdException w:name="Medium Grid 2" w:uiPriority="68"/>
-    <w:lsdException w:name="Medium Grid 3" w:uiPriority="69"/>
-    <w:lsdException w:name="Dark List" w:uiPriority="70"/>
-    <w:lsdException w:name="Colorful Shading" w:uiPriority="71"/>
-    <w:lsdException w:name="Colorful List" w:uiPriority="72"/>
-    <w:lsdException w:name="Colorful Grid" w:uiPriority="73"/>
-    <w:lsdException w:name="Light Shading Accent 1" w:uiPriority="60"/>
-    <w:lsdException w:name="Light List Accent 1" w:uiPriority="61"/>
-    <w:lsdException w:name="Light Grid Accent 1" w:uiPriority="62"/>
-    <w:lsdException w:name="Medium Shading 1 Accent 1" w:uiPriority="63"/>
-    <w:lsdException w:name="Medium Shading 2 Accent 1" w:uiPriority="64"/>
-    <w:lsdException w:name="Medium List 1 Accent 1" w:uiPriority="65"/>
-    <w:lsdException w:name="Revision" w:semiHidden="1"/>
-    <w:lsdException w:name="List Paragraph" w:uiPriority="34" w:qFormat="1"/>
-    <w:lsdException w:name="Quote" w:uiPriority="29" w:qFormat="1"/>
-    <w:lsdException w:name="Intense Quote" w:uiPriority="30" w:qFormat="1"/>
-    <w:lsdException w:name="Medium List 2 Accent 1" w:uiPriority="66"/>
-    <w:lsdException w:name="Medium Grid 1 Accent 1" w:uiPriority="67"/>
-    <w:lsdException w:name="Medium Grid 2 Accent 1" w:uiPriority="68"/>
-    <w:lsdException w:name="Medium Grid 3 Accent 1" w:uiPriority="69"/>
-    <w:lsdException w:name="Dark List Accent 1" w:uiPriority="70"/>
-    <w:lsdException w:name="Colorful Shading Accent 1" w:uiPriority="71"/>
-    <w:lsdException w:name="Colorful List Accent 1" w:uiPriority="72"/>
-    <w:lsdException w:name="Colorful Grid Accent 1" w:uiPriority="73"/>
-    <w:lsdException w:name="Light Shading Accent 2" w:uiPriority="60"/>
-    <w:lsdException w:name="Light List Accent 2" w:uiPriority="61"/>
-    <w:lsdException w:name="Light Grid Accent 2" w:uiPriority="62"/>
-    <w:lsdException w:name="Medium Shading 1 Accent 2" w:uiPriority="63"/>
-    <w:lsdException w:name="Medium Shading 2 Accent 2" w:uiPriority="64"/>
-    <w:lsdException w:name="Medium List 1 Accent 2" w:uiPriority="65"/>
-    <w:lsdException w:name="Medium List 2 Accent 2" w:uiPriority="66"/>
-    <w:lsdException w:name="Medium Grid 1 Accent 2" w:uiPriority="67"/>
-    <w:lsdException w:name="Medium Grid 2 Accent 2" w:uiPriority="68"/>
-    <w:lsdException w:name="Medium Grid 3 Accent 2" w:uiPriority="69"/>
-    <w:lsdException w:name="Dark List Accent 2" w:uiPriority="70"/>
-    <w:lsdException w:name="Colorful Shading Accent 2" w:uiPriority="71"/>
-    <w:lsdException w:name="Colorful List Accent 2" w:uiPriority="72"/>
-    <w:lsdException w:name="Colorful Grid Accent 2" w:uiPriority="73"/>
-    <w:lsdException w:name="Light Shading Accent 3" w:uiPriority="60"/>
-    <w:lsdException w:name="Light List Accent 3" w:uiPriority="61"/>
-    <w:lsdException w:name="Light Grid Accent 3" w:uiPriority="62"/>
-    <w:lsdException w:name="Medium Shading 1 Accent 3" w:uiPriority="63"/>
-    <w:lsdException w:name="Medium Shading 2 Accent 3" w:uiPriority="64"/>
-    <w:lsdException w:name="Medium List 1 Accent 3" w:uiPriority="65"/>
-    <w:lsdException w:name="Medium List 2 Accent 3" w:uiPriority="66"/>
-    <w:lsdException w:name="Medium Grid 1 Accent 3" w:uiPriority="67"/>
-    <w:lsdException w:name="Medium Grid 2 Accent 3" w:uiPriority="68"/>
-    <w:lsdException w:name="Medium Grid 3 Accent 3" w:uiPriority="69"/>
-    <w:lsdException w:name="Dark List Accent 3" w:uiPriority="70"/>
-    <w:lsdException w:name="Colorful Shading Accent 3" w:uiPriority="71"/>
-    <w:lsdException w:name="Colorful List Accent 3" w:uiPriority="72"/>
-    <w:lsdException w:name="Colorful Grid Accent 3" w:uiPriority="73"/>
-    <w:lsdException w:name="Light Shading Accent 4" w:uiPriority="60"/>
-    <w:lsdException w:name="Light List Accent 4" w:uiPriority="61"/>
-    <w:lsdException w:name="Light Grid Accent 4" w:uiPriority="62"/>
-    <w:lsdException w:name="Medium Shading 1 Accent 4" w:uiPriority="63"/>
-    <w:lsdException w:name="Medium Shading 2 Accent 4" w:uiPriority="64"/>
-    <w:lsdException w:name="Medium List 1 Accent 4" w:uiPriority="65"/>
-    <w:lsdException w:name="Medium List 2 Accent 4" w:uiPriority="66"/>
-    <w:lsdException w:name="Medium Grid 1 Accent 4" w:uiPriority="67"/>
-    <w:lsdException w:name="Medium Grid 2 Accent 4" w:uiPriority="68"/>
-    <w:lsdException w:name="Medium Grid 3 Accent 4" w:uiPriority="69"/>
-    <w:lsdException w:name="Dark List Accent 4" w:uiPriority="70"/>
-    <w:lsdException w:name="Colorful Shading Accent 4" w:uiPriority="71"/>
-    <w:lsdException w:name="Colorful List Accent 4" w:uiPriority="72"/>
-    <w:lsdException w:name="Colorful Grid Accent 4" w:uiPriority="73"/>
-    <w:lsdException w:name="Light Shading Accent 5" w:uiPriority="60"/>
-    <w:lsdException w:name="Light List Accent 5" w:uiPriority="61"/>
-    <w:lsdException w:name="Light Grid Accent 5" w:uiPriority="62"/>
-    <w:lsdException w:name="Medium Shading 1 Accent 5" w:uiPriority="63"/>
-    <w:lsdException w:name="Medium Shading 2 Accent 5" w:uiPriority="64"/>
-    <w:lsdException w:name="Medium List 1 Accent 5" w:uiPriority="65"/>
-    <w:lsdException w:name="Medium List 2 Accent 5" w:uiPriority="66"/>
-    <w:lsdException w:name="Medium Grid 1 Accent 5" w:uiPriority="67"/>
-    <w:lsdException w:name="Medium Grid 2 Accent 5" w:uiPriority="68"/>
-    <w:lsdException w:name="Medium Grid 3 Accent 5" w:uiPriority="69"/>
-    <w:lsdException w:name="Dark List Accent 5" w:uiPriority="70"/>
-    <w:lsdException w:name="Colorful Shading Accent 5" w:uiPriority="71"/>
-    <w:lsdException w:name="Colorful List Accent 5" w:uiPriority="72"/>
-    <w:lsdException w:name="Colorful Grid Accent 5" w:uiPriority="73"/>
-    <w:lsdException w:name="Light Shading Accent 6" w:uiPriority="60"/>
-    <w:lsdException w:name="Light List Accent 6" w:uiPriority="61"/>
-    <w:lsdException w:name="Light Grid Accent 6" w:uiPriority="62"/>
-    <w:lsdException w:name="Medium Shading 1 Accent 6" w:uiPriority="63"/>
-    <w:lsdException w:name="Medium Shading 2 Accent 6" w:uiPriority="64"/>
-    <w:lsdException w:name="Medium List 1 Accent 6" w:uiPriority="65"/>
-    <w:lsdException w:name="Medium List 2 Accent 6" w:uiPriority="66"/>
-    <w:lsdException w:name="Medium Grid 1 Accent 6" w:uiPriority="67"/>
-    <w:lsdException w:name="Medium Grid 2 Accent 6" w:uiPriority="68"/>
-    <w:lsdException w:name="Medium Grid 3 Accent 6" w:uiPriority="69"/>
-    <w:lsdException w:name="Dark List Accent 6" w:uiPriority="70"/>
-    <w:lsdException w:name="Colorful Shading Accent 6" w:uiPriority="71"/>
-    <w:lsdException w:name="Colorful List Accent 6" w:uiPriority="72"/>
-    <w:lsdException w:name="Colorful Grid Accent 6" w:uiPriority="73"/>
-    <w:lsdException w:name="Subtle Emphasis" w:uiPriority="19" w:qFormat="1"/>
-    <w:lsdException w:name="Intense Emphasis" w:uiPriority="21" w:qFormat="1"/>
-    <w:lsdException w:name="Subtle Reference" w:uiPriority="31" w:qFormat="1"/>
-    <w:lsdException w:name="Intense Reference" w:uiPriority="32" w:qFormat="1"/>
-    <w:lsdException w:name="Book Title" w:uiPriority="33" w:qFormat="1"/>
-    <w:lsdException w:name="Bibliography" w:semiHidden="1" w:uiPriority="37" w:unhideWhenUsed="1"/>
-    <w:lsdException w:name="TOC Heading" w:semiHidden="1" w:uiPriority="39" w:unhideWhenUsed="1" w:qFormat="1"/>
-    <w:lsdException w:name="Plain Table 1" w:uiPriority="41"/>
-    <w:lsdException w:name="Plain Table 2" w:uiPriority="42"/>
-    <w:lsdException w:name="Plain Table 3" w:uiPriority="43"/>
-    <w:lsdException w:name="Plain Table 4" w:uiPriority="44"/>
-    <w:lsdException w:name="Plain Table 5" w:uiPriority="45"/>
-    <w:lsdException w:name="Grid Table Light" w:uiPriority="40"/>
-    <w:lsdException w:name="Grid Table 1 Light" w:uiPriority="46"/>
-    <w:lsdException w:name="Grid Table 2" w:uiPriority="47"/>
-    <w:lsdException w:name="Grid Table 3" w:uiPriority="48"/>
-    <w:lsdException w:name="Grid Table 4" w:uiPriority="49"/>
-    <w:lsdException w:name="Grid Table 5 Dark" w:uiPriority="50"/>
-    <w:lsdException w:name="Grid Table 6 Colorful" w:uiPriority="51"/>
-    <w:lsdException w:name="Grid Table 7 Colorful" w:uiPriority="52"/>
-    <w:lsdException w:name="Grid Table 1 Light Accent 1" w:uiPriority="46"/>
-    <w:lsdException w:name="Grid Table 2 Accent 1" w:uiPriority="47"/>
-    <w:lsdException w:name="Grid Table 3 Accent 1" w:uiPriority="48"/>
-    <w:lsdException w:name="Grid Table 4 Accent 1" w:uiPriority="49"/>
-    <w:lsdException w:name="Grid Table 5 Dark Accent 1" w:uiPriority="50"/>
-    <w:lsdException w:name="Grid Table 6 Colorful Accent 1" w:uiPriority="51"/>
-    <w:lsdException w:name="Grid Table 7 Colorful Accent 1" w:uiPriority="52"/>
-    <w:lsdException w:name="Grid Table 1 Light Accent 2" w:uiPriority="46"/>
-    <w:lsdException w:name="Grid Table 2 Accent 2" w:uiPriority="47"/>
-    <w:lsdException w:name="Grid Table 3 Accent 2" w:uiPriority="48"/>
-    <w:lsdException w:name="Grid Table 4 Accent 2" w:uiPriority="49"/>
-    <w:lsdException w:name="Grid Table 5 Dark Accent 2" w:uiPriority="50"/>
-    <w:lsdException w:name="Grid Table 6 Colorful Accent 2" w:uiPriority="51"/>
-    <w:lsdException w:name="Grid Table 7 Colorful Accent 2" w:uiPriority="52"/>
-    <w:lsdException w:name="Grid Table 1 Light Accent 3" w:uiPriority="46"/>
-    <w:lsdException w:name="Grid Table 2 Accent 3" w:uiPriority="47"/>
-    <w:lsdException w:name="Grid Table 3 Accent 3" w:uiPriority="48"/>
-    <w:lsdException w:name="Grid Table 4 Accent 3" w:uiPriority="49"/>
-    <w:lsdException w:name="Grid Table 5 Dark Accent 3" w:uiPriority="50"/>
-    <w:lsdException w:name="Grid Table 6 Colorful Accent 3" w:uiPriority="51"/>
-    <w:lsdException w:name="Grid Table 7 Colorful Accent 3" w:uiPriority="52"/>
-    <w:lsdException w:name="Grid Table 1 Light Accent 4" w:uiPriority="46"/>
-    <w:lsdException w:name="Grid Table 2 Accent 4" w:uiPriority="47"/>
-    <w:lsdException w:name="Grid Table 3 Accent 4" w:uiPriority="48"/>
-    <w:lsdException w:name="Grid Table 4 Accent 4" w:uiPriority="49"/>
-    <w:lsdException w:name="Grid Table 5 Dark Accent 4" w:uiPriority="50"/>
-    <w:lsdException w:name="Grid Table 6 Colorful Accent 4" w:uiPriority="51"/>
-    <w:lsdException w:name="Grid Table 7 Colorful Accent 4" w:uiPriority="52"/>
-    <w:lsdException w:name="Grid Table 1 Light Accent 5" w:uiPriority="46"/>
-    <w:lsdException w:name="Grid Table 2 Accent 5" w:uiPriority="47"/>
-    <w:lsdException w:name="Grid Table 3 Accent 5" w:uiPriority="48"/>
-    <w:lsdException w:name="Grid Table 4 Accent 5" w:uiPriority="49"/>
-    <w:lsdException w:name="Grid Table 5 Dark Accent 5" w:uiPriority="50"/>
-    <w:lsdException w:name="Grid Table 6 Colorful Accent 5" w:uiPriority="51"/>
-    <w:lsdException w:name="Grid Table 7 Colorful Accent 5" w:uiPriority="52"/>
-    <w:lsdException w:name="Grid Table 1 Light Accent 6" w:uiPriority="46"/>
-    <w:lsdException w:name="Grid Table 2 Accent 6" w:uiPriority="47"/>
-    <w:lsdException w:name="Grid Table 3 Accent 6" w:uiPriority="48"/>
-    <w:lsdException w:name="Grid Table 4 Accent 6" w:uiPriority="49"/>
-    <w:lsdException w:name="Grid Table 5 Dark Accent 6" w:uiPriority="50"/>
-    <w:lsdException w:name="Grid Table 6 Colorful Accent 6" w:uiPriority="51"/>
-    <w:lsdException w:name="Grid Table 7 Colorful Accent 6" w:uiPriority="52"/>
-    <w:lsdException w:name="List Table 1 Light" w:uiPriority="46"/>
-    <w:lsdException w:name="List Table 2" w:uiPriority="47"/>
-    <w:lsdException w:name="List Table 3" w:uiPriority="48"/>
-    <w:lsdException w:name="List Table 4" w:uiPriority="49"/>
-    <w:lsdException w:name="List Table 5 Dark" w:uiPriority="50"/>
-    <w:lsdException w:name="List Table 6 Colorful" w:uiPriority="51"/>
-    <w:lsdException w:name="List Table 7 Colorful" w:uiPriority="52"/>
-    <w:lsdException w:name="List Table 1 Light Accent 1" w:uiPriority="46"/>
-    <w:lsdException w:name="List Table 2 Accent 1" w:uiPriority="47"/>
-    <w:lsdException w:name="List Table 3 Accent 1" w:uiPriority="48"/>
-    <w:lsdException w:name="List Table 4 Accent 1" w:uiPriority="49"/>
-    <w:lsdException w:name="List Table 5 Dark Accent 1" w:uiPriority="50"/>
-    <w:lsdException w:name="List Table 6 Colorful Accent 1" w:uiPriority="51"/>
-    <w:lsdException w:name="List Table 7 Colorful Accent 1" w:uiPriority="52"/>
-    <w:lsdException w:name="List Table 1 Light Accent 2" w:uiPriority="46"/>
-    <w:lsdException w:name="List Table 2 Accent 2" w:uiPriority="47"/>
-    <w:lsdException w:name="List Table 3 Accent 2" w:uiPriority="48"/>
-    <w:lsdException w:name="List Table 4 Accent 2" w:uiPriority="49"/>
-    <w:lsdException w:name="List Table 5 Dark Accent 2" w:uiPriority="50"/>
-    <w:lsdException w:name="List Table 6 Colorful Accent 2" w:uiPriority="51"/>
-    <w:lsdException w:name="List Table 7 Colorful Accent 2" w:uiPriority="52"/>
-    <w:lsdException w:name="List Table 1 Light Accent 3" w:uiPriority="46"/>
-    <w:lsdException w:name="List Table 2 Accent 3" w:uiPriority="47"/>
-    <w:lsdException w:name="List Table 3 Accent 3" w:uiPriority="48"/>
-    <w:lsdException w:name="List Table 4 Accent 3" w:uiPriority="49"/>
-    <w:lsdException w:name="List Table 5 Dark Accent 3" w:uiPriority="50"/>
-    <w:lsdException w:name="List Table 6 Colorful Accent 3" w:uiPriority="51"/>
-    <w:lsdException w:name="List Table 7 Colorful Accent 3" w:uiPriority="52"/>
-    <w:lsdException w:name="List Table 1 Light Accent 4" w:uiPriority="46"/>
-    <w:lsdException w:name="List Table 2 Accent 4" w:uiPriority="47"/>
-    <w:lsdException w:name="List Table 3 Accent 4" w:uiPriority="48"/>
-    <w:lsdException w:name="List Table 4 Accent 4" w:uiPriority="49"/>
-    <w:lsdException w:name="List Table 5 Dark Accent 4" w:uiPriority="50"/>
-    <w:lsdException w:name="List Table 6 Colorful Accent 4" w:uiPriority="51"/>
-    <w:lsdException w:name="List Table 7 Colorful Accent 4" w:uiPriority="52"/>
-    <w:lsdException w:name="List Table 1 Light Accent 5" w:uiPriority="46"/>
-    <w:lsdException w:name="List Table 2 Accent 5" w:uiPriority="47"/>
-    <w:lsdException w:name="List Table 3 Accent 5" w:uiPriority="48"/>
-    <w:lsdException w:name="List Table 4 Accent 5" w:uiPriority="49"/>
-    <w:lsdException w:name="List Table 5 Dark Accent 5" w:uiPriority="50"/>
-    <w:lsdException w:name="List Table 6 Colorful Accent 5" w:uiPriority="51"/>
-    <w:lsdException w:name="List Table 7 Colorful Accent 5" w:uiPriority="52"/>
-    <w:lsdException w:name="List Table 1 Light Accent 6" w:uiPriority="46"/>
-    <w:lsdException w:name="List Table 2 Accent 6" w:uiPriority="47"/>
-    <w:lsdException w:name="List Table 3 Accent 6" w:uiPriority="48"/>
-    <w:lsdException w:name="List Table 4 Accent 6" w:uiPriority="49"/>
-    <w:lsdException w:name="List Table 5 Dark Accent 6" w:uiPriority="50"/>
-    <w:lsdException w:name="List Table 6 Colorful Accent 6" w:uiPriority="51"/>
-    <w:lsdException w:name="List Table 7 Colorful Accent 6" w:uiPriority="52"/>
-    <w:lsdException w:name="Mention" w:semiHidden="1" w:unhideWhenUsed="1"/>
-    <w:lsdException w:name="Smart Hyperlink" w:semiHidden="1" w:unhideWhenUsed="1"/>
-    <w:lsdException w:name="Hashtag" w:semiHidden="1" w:unhideWhenUsed="1"/>
-    <w:lsdException w:name="Unresolved Mention" w:semiHidden="1" w:unhideWhenUsed="1"/>
-    <w:lsdException w:name="Smart Link" w:semiHidden="1" w:unhideWhenUsed="1"/>
+  <w:latentStyles w:count="260" w:defQFormat="0" w:defUnhideWhenUsed="1" w:defSemiHidden="1" w:defUIPriority="99" w:defLockedState="0">
+    <w:lsdException w:qFormat="1" w:unhideWhenUsed="0" w:uiPriority="0" w:semiHidden="0" w:name="Normal"/>
+    <w:lsdException w:qFormat="1" w:unhideWhenUsed="0" w:uiPriority="9" w:semiHidden="0" w:name="heading 1"/>
+    <w:lsdException w:qFormat="1" w:uiPriority="9" w:name="heading 2"/>
+    <w:lsdException w:qFormat="1" w:uiPriority="9" w:name="heading 3"/>
+    <w:lsdException w:qFormat="1" w:uiPriority="9" w:name="heading 4"/>
+    <w:lsdException w:qFormat="1" w:uiPriority="9" w:name="heading 5"/>
+    <w:lsdException w:qFormat="1" w:uiPriority="9" w:name="heading 6"/>
+    <w:lsdException w:qFormat="1" w:uiPriority="9" w:name="heading 7"/>
+    <w:lsdException w:qFormat="1" w:uiPriority="9" w:name="heading 8"/>
+    <w:lsdException w:qFormat="1" w:uiPriority="9" w:name="heading 9"/>
+    <w:lsdException w:uiPriority="99" w:name="index 1"/>
+    <w:lsdException w:uiPriority="99" w:name="index 2"/>
+    <w:lsdException w:uiPriority="99" w:name="index 3"/>
+    <w:lsdException w:uiPriority="99" w:name="index 4"/>
+    <w:lsdException w:uiPriority="99" w:name="index 5"/>
+    <w:lsdException w:uiPriority="99" w:name="index 6"/>
+    <w:lsdException w:uiPriority="99" w:name="index 7"/>
+    <w:lsdException w:uiPriority="99" w:name="index 8"/>
+    <w:lsdException w:uiPriority="99" w:name="index 9"/>
+    <w:lsdException w:uiPriority="39" w:name="toc 1"/>
+    <w:lsdException w:uiPriority="39" w:name="toc 2"/>
+    <w:lsdException w:uiPriority="39" w:name="toc 3"/>
+    <w:lsdException w:uiPriority="39" w:name="toc 4"/>
+    <w:lsdException w:uiPriority="39" w:name="toc 5"/>
+    <w:lsdException w:uiPriority="39" w:name="toc 6"/>
+    <w:lsdException w:uiPriority="39" w:name="toc 7"/>
+    <w:lsdException w:uiPriority="39" w:name="toc 8"/>
+    <w:lsdException w:uiPriority="39" w:name="toc 9"/>
+    <w:lsdException w:uiPriority="99" w:name="Normal Indent"/>
+    <w:lsdException w:uiPriority="99" w:name="footnote text"/>
+    <w:lsdException w:uiPriority="99" w:name="annotation text"/>
+    <w:lsdException w:uiPriority="99" w:name="header"/>
+    <w:lsdException w:uiPriority="99" w:name="footer"/>
+    <w:lsdException w:uiPriority="99" w:name="index heading"/>
+    <w:lsdException w:qFormat="1" w:uiPriority="35" w:name="caption"/>
+    <w:lsdException w:uiPriority="99" w:name="table of figures"/>
+    <w:lsdException w:uiPriority="99" w:name="envelope address"/>
+    <w:lsdException w:uiPriority="99" w:name="envelope return"/>
+    <w:lsdException w:uiPriority="99" w:name="footnote reference"/>
+    <w:lsdException w:uiPriority="99" w:name="annotation reference"/>
+    <w:lsdException w:uiPriority="99" w:name="line number"/>
+    <w:lsdException w:uiPriority="99" w:name="page number"/>
+    <w:lsdException w:uiPriority="99" w:name="endnote reference"/>
+    <w:lsdException w:uiPriority="99" w:name="endnote text"/>
+    <w:lsdException w:uiPriority="99" w:name="table of authorities"/>
+    <w:lsdException w:uiPriority="99" w:name="macro"/>
+    <w:lsdException w:uiPriority="99" w:name="toa heading"/>
+    <w:lsdException w:uiPriority="99" w:name="List"/>
+    <w:lsdException w:uiPriority="99" w:name="List Bullet"/>
+    <w:lsdException w:uiPriority="99" w:name="List Number"/>
+    <w:lsdException w:uiPriority="99" w:name="List 2"/>
+    <w:lsdException w:uiPriority="99" w:name="List 3"/>
+    <w:lsdException w:uiPriority="99" w:name="List 4"/>
+    <w:lsdException w:uiPriority="99" w:name="List 5"/>
+    <w:lsdException w:uiPriority="99" w:name="List Bullet 2"/>
+    <w:lsdException w:uiPriority="99" w:name="List Bullet 3"/>
+    <w:lsdException w:uiPriority="99" w:name="List Bullet 4"/>
+    <w:lsdException w:uiPriority="99" w:name="List Bullet 5"/>
+    <w:lsdException w:uiPriority="99" w:name="List Number 2"/>
+    <w:lsdException w:uiPriority="99" w:name="List Number 3"/>
+    <w:lsdException w:uiPriority="99" w:name="List Number 4"/>
+    <w:lsdException w:uiPriority="99" w:name="List Number 5"/>
+    <w:lsdException w:qFormat="1" w:unhideWhenUsed="0" w:uiPriority="10" w:semiHidden="0" w:name="Title"/>
+    <w:lsdException w:uiPriority="99" w:name="Closing"/>
+    <w:lsdException w:uiPriority="99" w:name="Signature"/>
+    <w:lsdException w:qFormat="1" w:uiPriority="1" w:name="Default Paragraph Font"/>
+    <w:lsdException w:uiPriority="99" w:name="Body Text"/>
+    <w:lsdException w:uiPriority="99" w:name="Body Text Indent"/>
+    <w:lsdException w:uiPriority="99" w:name="List Continue"/>
+    <w:lsdException w:uiPriority="99" w:name="List Continue 2"/>
+    <w:lsdException w:uiPriority="99" w:name="List Continue 3"/>
+    <w:lsdException w:uiPriority="99" w:name="List Continue 4"/>
+    <w:lsdException w:uiPriority="99" w:name="List Continue 5"/>
+    <w:lsdException w:uiPriority="99" w:name="Message Header"/>
+    <w:lsdException w:qFormat="1" w:unhideWhenUsed="0" w:uiPriority="11" w:semiHidden="0" w:name="Subtitle"/>
+    <w:lsdException w:uiPriority="99" w:name="Salutation"/>
+    <w:lsdException w:uiPriority="99" w:name="Date"/>
+    <w:lsdException w:uiPriority="99" w:name="Body Text First Indent"/>
+    <w:lsdException w:uiPriority="99" w:name="Body Text First Indent 2"/>
+    <w:lsdException w:uiPriority="99" w:name="Note Heading"/>
+    <w:lsdException w:uiPriority="99" w:name="Body Text 2"/>
+    <w:lsdException w:uiPriority="99" w:name="Body Text 3"/>
+    <w:lsdException w:uiPriority="99" w:name="Body Text Indent 2"/>
+    <w:lsdException w:uiPriority="99" w:name="Body Text Indent 3"/>
+    <w:lsdException w:uiPriority="99" w:name="Block Text"/>
+    <w:lsdException w:uiPriority="99" w:name="Hyperlink"/>
+    <w:lsdException w:uiPriority="99" w:name="FollowedHyperlink"/>
+    <w:lsdException w:qFormat="1" w:unhideWhenUsed="0" w:uiPriority="22" w:semiHidden="0" w:name="Strong"/>
+    <w:lsdException w:qFormat="1" w:unhideWhenUsed="0" w:uiPriority="20" w:semiHidden="0" w:name="Emphasis"/>
+    <w:lsdException w:uiPriority="99" w:name="Document Map"/>
+    <w:lsdException w:uiPriority="99" w:name="Plain Text"/>
+    <w:lsdException w:uiPriority="99" w:name="E-mail Signature"/>
+    <w:lsdException w:uiPriority="99" w:name="Normal (Web)"/>
+    <w:lsdException w:uiPriority="99" w:name="HTML Acronym"/>
+    <w:lsdException w:uiPriority="99" w:name="HTML Address"/>
+    <w:lsdException w:uiPriority="99" w:name="HTML Cite"/>
+    <w:lsdException w:uiPriority="99" w:name="HTML Code"/>
+    <w:lsdException w:uiPriority="99" w:name="HTML Definition"/>
+    <w:lsdException w:uiPriority="99" w:name="HTML Keyboard"/>
+    <w:lsdException w:uiPriority="99" w:name="HTML Preformatted"/>
+    <w:lsdException w:uiPriority="99" w:name="HTML Sample"/>
+    <w:lsdException w:uiPriority="99" w:name="HTML Typewriter"/>
+    <w:lsdException w:uiPriority="99" w:name="HTML Variable"/>
+    <w:lsdException w:qFormat="1" w:uiPriority="99" w:name="Normal Table"/>
+    <w:lsdException w:uiPriority="99" w:name="annotation subject"/>
+    <w:lsdException w:uiPriority="99" w:name="Table Simple 1"/>
+    <w:lsdException w:uiPriority="99" w:name="Table Simple 2"/>
+    <w:lsdException w:uiPriority="99" w:name="Table Simple 3"/>
+    <w:lsdException w:uiPriority="99" w:name="Table Classic 1"/>
+    <w:lsdException w:uiPriority="99" w:name="Table Classic 2"/>
+    <w:lsdException w:uiPriority="99" w:name="Table Classic 3"/>
+    <w:lsdException w:uiPriority="99" w:name="Table Classic 4"/>
+    <w:lsdException w:uiPriority="99" w:name="Table Colorful 1"/>
+    <w:lsdException w:uiPriority="99" w:name="Table Colorful 2"/>
+    <w:lsdException w:uiPriority="99" w:name="Table Colorful 3"/>
+    <w:lsdException w:uiPriority="99" w:name="Table Columns 1"/>
+    <w:lsdException w:uiPriority="99" w:name="Table Columns 2"/>
+    <w:lsdException w:uiPriority="99" w:name="Table Columns 3"/>
+    <w:lsdException w:uiPriority="99" w:name="Table Columns 4"/>
+    <w:lsdException w:uiPriority="99" w:name="Table Columns 5"/>
+    <w:lsdException w:uiPriority="99" w:name="Table Grid 1"/>
+    <w:lsdException w:uiPriority="99" w:name="Table Grid 2"/>
+    <w:lsdException w:uiPriority="99" w:name="Table Grid 3"/>
+    <w:lsdException w:uiPriority="99" w:name="Table Grid 4"/>
+    <w:lsdException w:uiPriority="99" w:name="Table Grid 5"/>
+    <w:lsdException w:uiPriority="99" w:name="Table Grid 6"/>
+    <w:lsdException w:uiPriority="99" w:name="Table Grid 7"/>
+    <w:lsdException w:uiPriority="99" w:name="Table Grid 8"/>
+    <w:lsdException w:uiPriority="99" w:name="Table List 1"/>
+    <w:lsdException w:uiPriority="99" w:name="Table List 2"/>
+    <w:lsdException w:uiPriority="99" w:name="Table List 3"/>
+    <w:lsdException w:uiPriority="99" w:name="Table List 4"/>
+    <w:lsdException w:uiPriority="99" w:name="Table List 5"/>
+    <w:lsdException w:uiPriority="99" w:name="Table List 6"/>
+    <w:lsdException w:uiPriority="99" w:name="Table List 7"/>
+    <w:lsdException w:uiPriority="99" w:name="Table List 8"/>
+    <w:lsdException w:uiPriority="99" w:name="Table 3D effects 1"/>
+    <w:lsdException w:uiPriority="99" w:name="Table 3D effects 2"/>
+    <w:lsdException w:uiPriority="99" w:name="Table 3D effects 3"/>
+    <w:lsdException w:uiPriority="99" w:name="Table Contemporary"/>
+    <w:lsdException w:uiPriority="99" w:name="Table Elegant"/>
+    <w:lsdException w:uiPriority="99" w:name="Table Professional"/>
+    <w:lsdException w:uiPriority="99" w:name="Table Subtle 1"/>
+    <w:lsdException w:uiPriority="99" w:name="Table Subtle 2"/>
+    <w:lsdException w:uiPriority="99" w:name="Table Web 1"/>
+    <w:lsdException w:uiPriority="99" w:name="Table Web 2"/>
+    <w:lsdException w:uiPriority="99" w:name="Table Web 3"/>
+    <w:lsdException w:uiPriority="99" w:name="Balloon Text"/>
+    <w:lsdException w:unhideWhenUsed="0" w:uiPriority="39" w:semiHidden="0" w:name="Table Grid"/>
+    <w:lsdException w:uiPriority="99" w:name="Table Theme"/>
+    <w:lsdException w:unhideWhenUsed="0" w:uiPriority="60" w:semiHidden="0" w:name="Light Shading"/>
+    <w:lsdException w:unhideWhenUsed="0" w:uiPriority="61" w:semiHidden="0" w:name="Light List"/>
+    <w:lsdException w:unhideWhenUsed="0" w:uiPriority="62" w:semiHidden="0" w:name="Light Grid"/>
+    <w:lsdException w:unhideWhenUsed="0" w:uiPriority="63" w:semiHidden="0" w:name="Medium Shading 1"/>
+    <w:lsdException w:unhideWhenUsed="0" w:uiPriority="64" w:semiHidden="0" w:name="Medium Shading 2"/>
+    <w:lsdException w:unhideWhenUsed="0" w:uiPriority="65" w:semiHidden="0" w:name="Medium List 1"/>
+    <w:lsdException w:unhideWhenUsed="0" w:uiPriority="66" w:semiHidden="0" w:name="Medium List 2"/>
+    <w:lsdException w:unhideWhenUsed="0" w:uiPriority="67" w:semiHidden="0" w:name="Medium Grid 1"/>
+    <w:lsdException w:unhideWhenUsed="0" w:uiPriority="68" w:semiHidden="0" w:name="Medium Grid 2"/>
+    <w:lsdException w:unhideWhenUsed="0" w:uiPriority="69" w:semiHidden="0" w:name="Medium Grid 3"/>
+    <w:lsdException w:unhideWhenUsed="0" w:uiPriority="70" w:semiHidden="0" w:name="Dark List"/>
+    <w:lsdException w:unhideWhenUsed="0" w:uiPriority="71" w:semiHidden="0" w:name="Colorful Shading"/>
+    <w:lsdException w:unhideWhenUsed="0" w:uiPriority="72" w:semiHidden="0" w:name="Colorful List"/>
+    <w:lsdException w:unhideWhenUsed="0" w:uiPriority="73" w:semiHidden="0" w:name="Colorful Grid"/>
+    <w:lsdException w:unhideWhenUsed="0" w:uiPriority="60" w:semiHidden="0" w:name="Light Shading Accent 1"/>
+    <w:lsdException w:unhideWhenUsed="0" w:uiPriority="61" w:semiHidden="0" w:name="Light List Accent 1"/>
+    <w:lsdException w:unhideWhenUsed="0" w:uiPriority="62" w:semiHidden="0" w:name="Light Grid Accent 1"/>
+    <w:lsdException w:unhideWhenUsed="0" w:uiPriority="63" w:semiHidden="0" w:name="Medium Shading 1 Accent 1"/>
+    <w:lsdException w:unhideWhenUsed="0" w:uiPriority="64" w:semiHidden="0" w:name="Medium Shading 2 Accent 1"/>
+    <w:lsdException w:unhideWhenUsed="0" w:uiPriority="65" w:semiHidden="0" w:name="Medium List 1 Accent 1"/>
+    <w:lsdException w:unhideWhenUsed="0" w:uiPriority="66" w:semiHidden="0" w:name="Medium List 2 Accent 1"/>
+    <w:lsdException w:unhideWhenUsed="0" w:uiPriority="67" w:semiHidden="0" w:name="Medium Grid 1 Accent 1"/>
+    <w:lsdException w:unhideWhenUsed="0" w:uiPriority="68" w:semiHidden="0" w:name="Medium Grid 2 Accent 1"/>
+    <w:lsdException w:unhideWhenUsed="0" w:uiPriority="69" w:semiHidden="0" w:name="Medium Grid 3 Accent 1"/>
+    <w:lsdException w:unhideWhenUsed="0" w:uiPriority="70" w:semiHidden="0" w:name="Dark List Accent 1"/>
+    <w:lsdException w:unhideWhenUsed="0" w:uiPriority="71" w:semiHidden="0" w:name="Colorful Shading Accent 1"/>
+    <w:lsdException w:unhideWhenUsed="0" w:uiPriority="72" w:semiHidden="0" w:name="Colorful List Accent 1"/>
+    <w:lsdException w:unhideWhenUsed="0" w:uiPriority="73" w:semiHidden="0" w:name="Colorful Grid Accent 1"/>
+    <w:lsdException w:unhideWhenUsed="0" w:uiPriority="60" w:semiHidden="0" w:name="Light Shading Accent 2"/>
+    <w:lsdException w:unhideWhenUsed="0" w:uiPriority="61" w:semiHidden="0" w:name="Light List Accent 2"/>
+    <w:lsdException w:unhideWhenUsed="0" w:uiPriority="62" w:semiHidden="0" w:name="Light Grid Accent 2"/>
+    <w:lsdException w:unhideWhenUsed="0" w:uiPriority="63" w:semiHidden="0" w:name="Medium Shading 1 Accent 2"/>
+    <w:lsdException w:unhideWhenUsed="0" w:uiPriority="64" w:semiHidden="0" w:name="Medium Shading 2 Accent 2"/>
+    <w:lsdException w:unhideWhenUsed="0" w:uiPriority="65" w:semiHidden="0" w:name="Medium List 1 Accent 2"/>
+    <w:lsdException w:unhideWhenUsed="0" w:uiPriority="66" w:semiHidden="0" w:name="Medium List 2 Accent 2"/>
+    <w:lsdException w:unhideWhenUsed="0" w:uiPriority="67" w:semiHidden="0" w:name="Medium Grid 1 Accent 2"/>
+    <w:lsdException w:unhideWhenUsed="0" w:uiPriority="68" w:semiHidden="0" w:name="Medium Grid 2 Accent 2"/>
+    <w:lsdException w:unhideWhenUsed="0" w:uiPriority="69" w:semiHidden="0" w:name="Medium Grid 3 Accent 2"/>
+    <w:lsdException w:unhideWhenUsed="0" w:uiPriority="70" w:semiHidden="0" w:name="Dark List Accent 2"/>
+    <w:lsdException w:unhideWhenUsed="0" w:uiPriority="71" w:semiHidden="0" w:name="Colorful Shading Accent 2"/>
+    <w:lsdException w:unhideWhenUsed="0" w:uiPriority="72" w:semiHidden="0" w:name="Colorful List Accent 2"/>
+    <w:lsdException w:unhideWhenUsed="0" w:uiPriority="73" w:semiHidden="0" w:name="Colorful Grid Accent 2"/>
+    <w:lsdException w:unhideWhenUsed="0" w:uiPriority="60" w:semiHidden="0" w:name="Light Shading Accent 3"/>
+    <w:lsdException w:unhideWhenUsed="0" w:uiPriority="61" w:semiHidden="0" w:name="Light List Accent 3"/>
+    <w:lsdException w:unhideWhenUsed="0" w:uiPriority="62" w:semiHidden="0" w:name="Light Grid Accent 3"/>
+    <w:lsdException w:unhideWhenUsed="0" w:uiPriority="63" w:semiHidden="0" w:name="Medium Shading 1 Accent 3"/>
+    <w:lsdException w:unhideWhenUsed="0" w:uiPriority="64" w:semiHidden="0" w:name="Medium Shading 2 Accent 3"/>
+    <w:lsdException w:unhideWhenUsed="0" w:uiPriority="65" w:semiHidden="0" w:name="Medium List 1 Accent 3"/>
+    <w:lsdException w:unhideWhenUsed="0" w:uiPriority="66" w:semiHidden="0" w:name="Medium List 2 Accent 3"/>
+    <w:lsdException w:unhideWhenUsed="0" w:uiPriority="67" w:semiHidden="0" w:name="Medium Grid 1 Accent 3"/>
+    <w:lsdException w:unhideWhenUsed="0" w:uiPriority="68" w:semiHidden="0" w:name="Medium Grid 2 Accent 3"/>
+    <w:lsdException w:unhideWhenUsed="0" w:uiPriority="69" w:semiHidden="0" w:name="Medium Grid 3 Accent 3"/>
+    <w:lsdException w:unhideWhenUsed="0" w:uiPriority="70" w:semiHidden="0" w:name="Dark List Accent 3"/>
+    <w:lsdException w:unhideWhenUsed="0" w:uiPriority="71" w:semiHidden="0" w:name="Colorful Shading Accent 3"/>
+    <w:lsdException w:unhideWhenUsed="0" w:uiPriority="72" w:semiHidden="0" w:name="Colorful List Accent 3"/>
+    <w:lsdException w:unhideWhenUsed="0" w:uiPriority="73" w:semiHidden="0" w:name="Colorful Grid Accent 3"/>
+    <w:lsdException w:unhideWhenUsed="0" w:uiPriority="60" w:semiHidden="0" w:name="Light Shading Accent 4"/>
+    <w:lsdException w:unhideWhenUsed="0" w:uiPriority="61" w:semiHidden="0" w:name="Light List Accent 4"/>
+    <w:lsdException w:unhideWhenUsed="0" w:uiPriority="62" w:semiHidden="0" w:name="Light Grid Accent 4"/>
+    <w:lsdException w:unhideWhenUsed="0" w:uiPriority="63" w:semiHidden="0" w:name="Medium Shading 1 Accent 4"/>
+    <w:lsdException w:unhideWhenUsed="0" w:uiPriority="64" w:semiHidden="0" w:name="Medium Shading 2 Accent 4"/>
+    <w:lsdException w:unhideWhenUsed="0" w:uiPriority="65" w:semiHidden="0" w:name="Medium List 1 Accent 4"/>
+    <w:lsdException w:unhideWhenUsed="0" w:uiPriority="66" w:semiHidden="0" w:name="Medium List 2 Accent 4"/>
+    <w:lsdException w:unhideWhenUsed="0" w:uiPriority="67" w:semiHidden="0" w:name="Medium Grid 1 Accent 4"/>
+    <w:lsdException w:unhideWhenUsed="0" w:uiPriority="68" w:semiHidden="0" w:name="Medium Grid 2 Accent 4"/>
+    <w:lsdException w:unhideWhenUsed="0" w:uiPriority="69" w:semiHidden="0" w:name="Medium Grid 3 Accent 4"/>
+    <w:lsdException w:unhideWhenUsed="0" w:uiPriority="70" w:semiHidden="0" w:name="Dark List Accent 4"/>
+    <w:lsdException w:unhideWhenUsed="0" w:uiPriority="71" w:semiHidden="0" w:name="Colorful Shading Accent 4"/>
+    <w:lsdException w:unhideWhenUsed="0" w:uiPriority="72" w:semiHidden="0" w:name="Colorful List Accent 4"/>
+    <w:lsdException w:unhideWhenUsed="0" w:uiPriority="73" w:semiHidden="0" w:name="Colorful Grid Accent 4"/>
+    <w:lsdException w:unhideWhenUsed="0" w:uiPriority="60" w:semiHidden="0" w:name="Light Shading Accent 5"/>
+    <w:lsdException w:unhideWhenUsed="0" w:uiPriority="61" w:semiHidden="0" w:name="Light List Accent 5"/>
+    <w:lsdException w:unhideWhenUsed="0" w:uiPriority="62" w:semiHidden="0" w:name="Light Grid Accent 5"/>
+    <w:lsdException w:unhideWhenUsed="0" w:uiPriority="63" w:semiHidden="0" w:name="Medium Shading 1 Accent 5"/>
+    <w:lsdException w:unhideWhenUsed="0" w:uiPriority="64" w:semiHidden="0" w:name="Medium Shading 2 Accent 5"/>
+    <w:lsdException w:unhideWhenUsed="0" w:uiPriority="65" w:semiHidden="0" w:name="Medium List 1 Accent 5"/>
+    <w:lsdException w:unhideWhenUsed="0" w:uiPriority="66" w:semiHidden="0" w:name="Medium List 2 Accent 5"/>
+    <w:lsdException w:unhideWhenUsed="0" w:uiPriority="67" w:semiHidden="0" w:name="Medium Grid 1 Accent 5"/>
+    <w:lsdException w:unhideWhenUsed="0" w:uiPriority="68" w:semiHidden="0" w:name="Medium Grid 2 Accent 5"/>
+    <w:lsdException w:unhideWhenUsed="0" w:uiPriority="69" w:semiHidden="0" w:name="Medium Grid 3 Accent 5"/>
+    <w:lsdException w:unhideWhenUsed="0" w:uiPriority="70" w:semiHidden="0" w:name="Dark List Accent 5"/>
+    <w:lsdException w:unhideWhenUsed="0" w:uiPriority="71" w:semiHidden="0" w:name="Colorful Shading Accent 5"/>
+    <w:lsdException w:unhideWhenUsed="0" w:uiPriority="72" w:semiHidden="0" w:name="Colorful List Accent 5"/>
+    <w:lsdException w:unhideWhenUsed="0" w:uiPriority="73" w:semiHidden="0" w:name="Colorful Grid Accent 5"/>
+    <w:lsdException w:unhideWhenUsed="0" w:uiPriority="60" w:semiHidden="0" w:name="Light Shading Accent 6"/>
+    <w:lsdException w:unhideWhenUsed="0" w:uiPriority="61" w:semiHidden="0" w:name="Light List Accent 6"/>
+    <w:lsdException w:unhideWhenUsed="0" w:uiPriority="62" w:semiHidden="0" w:name="Light Grid Accent 6"/>
+    <w:lsdException w:unhideWhenUsed="0" w:uiPriority="63" w:semiHidden="0" w:name="Medium Shading 1 Accent 6"/>
+    <w:lsdException w:unhideWhenUsed="0" w:uiPriority="64" w:semiHidden="0" w:name="Medium Shading 2 Accent 6"/>
+    <w:lsdException w:unhideWhenUsed="0" w:uiPriority="65" w:semiHidden="0" w:name="Medium List 1 Accent 6"/>
+    <w:lsdException w:unhideWhenUsed="0" w:uiPriority="66" w:semiHidden="0" w:name="Medium List 2 Accent 6"/>
+    <w:lsdException w:unhideWhenUsed="0" w:uiPriority="67" w:semiHidden="0" w:name="Medium Grid 1 Accent 6"/>
+    <w:lsdException w:unhideWhenUsed="0" w:uiPriority="68" w:semiHidden="0" w:name="Medium Grid 2 Accent 6"/>
+    <w:lsdException w:unhideWhenUsed="0" w:uiPriority="69" w:semiHidden="0" w:name="Medium Grid 3 Accent 6"/>
+    <w:lsdException w:unhideWhenUsed="0" w:uiPriority="70" w:semiHidden="0" w:name="Dark List Accent 6"/>
+    <w:lsdException w:unhideWhenUsed="0" w:uiPriority="71" w:semiHidden="0" w:name="Colorful Shading Accent 6"/>
+    <w:lsdException w:unhideWhenUsed="0" w:uiPriority="72" w:semiHidden="0" w:name="Colorful List Accent 6"/>
+    <w:lsdException w:unhideWhenUsed="0" w:uiPriority="73" w:semiHidden="0" w:name="Colorful Grid Accent 6"/>
   </w:latentStyles>
-  <w:style w:type="paragraph" w:default="1" w:styleId="Normal">
+  <w:style w:type="paragraph" w:default="1" w:styleId="1">
     <w:name w:val="Normal"/>
     <w:qFormat/>
+    <w:uiPriority w:val="0"/>
+    <w:pPr>
+      <w:spacing w:line="276" w:lineRule="auto"/>
+    </w:pPr>
+    <w:rPr>
+      <w:rFonts w:ascii="Arial" w:hAnsi="Arial" w:eastAsia="Arial" w:cs="Arial"/>
+      <w:sz w:val="22"/>
+      <w:szCs w:val="22"/>
+      <w:lang w:val="pt-BR" w:eastAsia="pt-BR" w:bidi="ar-SA"/>
+    </w:rPr>
   </w:style>
-  <w:style w:type="paragraph" w:styleId="Ttulo1">
+  <w:style w:type="paragraph" w:styleId="2">
     <w:name w:val="heading 1"/>
-    <w:basedOn w:val="Normal"/>
-    <w:next w:val="Normal"/>
+    <w:basedOn w:val="1"/>
+    <w:next w:val="1"/>
+    <w:qFormat/>
     <w:uiPriority w:val="9"/>
-    <w:qFormat/>
     <w:pPr>
       <w:keepNext/>
       <w:keepLines/>
@@ -3307,14 +4131,14 @@
       <w:szCs w:val="40"/>
     </w:rPr>
   </w:style>
-  <w:style w:type="paragraph" w:styleId="Ttulo2">
+  <w:style w:type="paragraph" w:styleId="3">
     <w:name w:val="heading 2"/>
-    <w:basedOn w:val="Normal"/>
-    <w:next w:val="Normal"/>
-    <w:uiPriority w:val="9"/>
+    <w:basedOn w:val="1"/>
+    <w:next w:val="1"/>
     <w:semiHidden/>
     <w:unhideWhenUsed/>
     <w:qFormat/>
+    <w:uiPriority w:val="9"/>
     <w:pPr>
       <w:keepNext/>
       <w:keepLines/>
@@ -3326,14 +4150,14 @@
       <w:szCs w:val="32"/>
     </w:rPr>
   </w:style>
-  <w:style w:type="paragraph" w:styleId="Ttulo3">
+  <w:style w:type="paragraph" w:styleId="4">
     <w:name w:val="heading 3"/>
-    <w:basedOn w:val="Normal"/>
-    <w:next w:val="Normal"/>
-    <w:uiPriority w:val="9"/>
+    <w:basedOn w:val="1"/>
+    <w:next w:val="1"/>
     <w:semiHidden/>
     <w:unhideWhenUsed/>
     <w:qFormat/>
+    <w:uiPriority w:val="9"/>
     <w:pPr>
       <w:keepNext/>
       <w:keepLines/>
@@ -3346,14 +4170,14 @@
       <w:szCs w:val="28"/>
     </w:rPr>
   </w:style>
-  <w:style w:type="paragraph" w:styleId="Ttulo4">
+  <w:style w:type="paragraph" w:styleId="5">
     <w:name w:val="heading 4"/>
-    <w:basedOn w:val="Normal"/>
-    <w:next w:val="Normal"/>
-    <w:uiPriority w:val="9"/>
+    <w:basedOn w:val="1"/>
+    <w:next w:val="1"/>
     <w:semiHidden/>
     <w:unhideWhenUsed/>
     <w:qFormat/>
+    <w:uiPriority w:val="9"/>
     <w:pPr>
       <w:keepNext/>
       <w:keepLines/>
@@ -3366,14 +4190,14 @@
       <w:szCs w:val="24"/>
     </w:rPr>
   </w:style>
-  <w:style w:type="paragraph" w:styleId="Ttulo5">
+  <w:style w:type="paragraph" w:styleId="6">
     <w:name w:val="heading 5"/>
-    <w:basedOn w:val="Normal"/>
-    <w:next w:val="Normal"/>
-    <w:uiPriority w:val="9"/>
+    <w:basedOn w:val="1"/>
+    <w:next w:val="1"/>
     <w:semiHidden/>
     <w:unhideWhenUsed/>
     <w:qFormat/>
+    <w:uiPriority w:val="9"/>
     <w:pPr>
       <w:keepNext/>
       <w:keepLines/>
@@ -3384,14 +4208,14 @@
       <w:color w:val="666666"/>
     </w:rPr>
   </w:style>
-  <w:style w:type="paragraph" w:styleId="Ttulo6">
+  <w:style w:type="paragraph" w:styleId="7">
     <w:name w:val="heading 6"/>
-    <w:basedOn w:val="Normal"/>
-    <w:next w:val="Normal"/>
-    <w:uiPriority w:val="9"/>
+    <w:basedOn w:val="1"/>
+    <w:next w:val="1"/>
     <w:semiHidden/>
     <w:unhideWhenUsed/>
     <w:qFormat/>
+    <w:uiPriority w:val="9"/>
     <w:pPr>
       <w:keepNext/>
       <w:keepLines/>
@@ -3403,19 +4227,20 @@
       <w:color w:val="666666"/>
     </w:rPr>
   </w:style>
-  <w:style w:type="character" w:default="1" w:styleId="Fontepargpadro">
+  <w:style w:type="character" w:default="1" w:styleId="8">
     <w:name w:val="Default Paragraph Font"/>
-    <w:uiPriority w:val="1"/>
     <w:semiHidden/>
     <w:unhideWhenUsed/>
+    <w:qFormat/>
+    <w:uiPriority w:val="1"/>
   </w:style>
-  <w:style w:type="table" w:default="1" w:styleId="Tabelanormal">
+  <w:style w:type="table" w:default="1" w:styleId="9">
     <w:name w:val="Normal Table"/>
-    <w:uiPriority w:val="99"/>
     <w:semiHidden/>
     <w:unhideWhenUsed/>
+    <w:qFormat/>
+    <w:uiPriority w:val="99"/>
     <w:tblPr>
-      <w:tblInd w:w="0" w:type="dxa"/>
       <w:tblCellMar>
         <w:top w:w="0" w:type="dxa"/>
         <w:left w:w="108" w:type="dxa"/>
@@ -3424,45 +4249,12 @@
       </w:tblCellMar>
     </w:tblPr>
   </w:style>
-  <w:style w:type="numbering" w:default="1" w:styleId="Semlista">
-    <w:name w:val="No List"/>
-    <w:uiPriority w:val="99"/>
-    <w:semiHidden/>
-    <w:unhideWhenUsed/>
-  </w:style>
-  <w:style w:type="table" w:customStyle="1" w:styleId="TableNormal">
-    <w:name w:val="Table Normal"/>
-    <w:tblPr>
-      <w:tblCellMar>
-        <w:top w:w="0" w:type="dxa"/>
-        <w:left w:w="0" w:type="dxa"/>
-        <w:bottom w:w="0" w:type="dxa"/>
-        <w:right w:w="0" w:type="dxa"/>
-      </w:tblCellMar>
-    </w:tblPr>
-  </w:style>
-  <w:style w:type="paragraph" w:styleId="Ttulo">
-    <w:name w:val="Title"/>
-    <w:basedOn w:val="Normal"/>
-    <w:next w:val="Normal"/>
-    <w:uiPriority w:val="10"/>
+  <w:style w:type="paragraph" w:styleId="10">
+    <w:name w:val="Subtitle"/>
+    <w:basedOn w:val="1"/>
+    <w:next w:val="1"/>
     <w:qFormat/>
-    <w:pPr>
-      <w:keepNext/>
-      <w:keepLines/>
-      <w:spacing w:after="60"/>
-    </w:pPr>
-    <w:rPr>
-      <w:sz w:val="52"/>
-      <w:szCs w:val="52"/>
-    </w:rPr>
-  </w:style>
-  <w:style w:type="paragraph" w:styleId="Subttulo">
-    <w:name w:val="Subtitle"/>
-    <w:basedOn w:val="Normal"/>
-    <w:next w:val="Normal"/>
     <w:uiPriority w:val="11"/>
-    <w:qFormat/>
     <w:pPr>
       <w:keepNext/>
       <w:keepLines/>
@@ -3474,11 +4266,41 @@
       <w:szCs w:val="30"/>
     </w:rPr>
   </w:style>
-  <w:style w:type="table" w:customStyle="1" w:styleId="a">
-    <w:basedOn w:val="TableNormal"/>
+  <w:style w:type="paragraph" w:styleId="11">
+    <w:name w:val="Title"/>
+    <w:basedOn w:val="1"/>
+    <w:next w:val="1"/>
+    <w:qFormat/>
+    <w:uiPriority w:val="10"/>
+    <w:pPr>
+      <w:keepNext/>
+      <w:keepLines/>
+      <w:spacing w:after="60"/>
+    </w:pPr>
+    <w:rPr>
+      <w:sz w:val="52"/>
+      <w:szCs w:val="52"/>
+    </w:rPr>
+  </w:style>
+  <w:style w:type="table" w:customStyle="1" w:styleId="12">
+    <w:name w:val="Table Normal1"/>
+    <w:qFormat/>
+    <w:uiPriority w:val="0"/>
     <w:tblPr>
-      <w:tblStyleRowBandSize w:val="1"/>
-      <w:tblStyleColBandSize w:val="1"/>
+      <w:tblCellMar>
+        <w:top w:w="0" w:type="dxa"/>
+        <w:left w:w="0" w:type="dxa"/>
+        <w:bottom w:w="0" w:type="dxa"/>
+        <w:right w:w="0" w:type="dxa"/>
+      </w:tblCellMar>
+    </w:tblPr>
+  </w:style>
+  <w:style w:type="table" w:customStyle="1" w:styleId="13">
+    <w:name w:val="_Style 12"/>
+    <w:basedOn w:val="12"/>
+    <w:qFormat/>
+    <w:uiPriority w:val="0"/>
+    <w:tblPr>
       <w:tblCellMar>
         <w:top w:w="100" w:type="dxa"/>
         <w:left w:w="100" w:type="dxa"/>
@@ -3487,11 +4309,12 @@
       </w:tblCellMar>
     </w:tblPr>
   </w:style>
-  <w:style w:type="table" w:customStyle="1" w:styleId="a0">
-    <w:basedOn w:val="TableNormal"/>
+  <w:style w:type="table" w:customStyle="1" w:styleId="14">
+    <w:name w:val="_Style 13"/>
+    <w:basedOn w:val="12"/>
+    <w:qFormat/>
+    <w:uiPriority w:val="0"/>
     <w:tblPr>
-      <w:tblStyleRowBandSize w:val="1"/>
-      <w:tblStyleColBandSize w:val="1"/>
       <w:tblCellMar>
         <w:top w:w="100" w:type="dxa"/>
         <w:left w:w="100" w:type="dxa"/>
@@ -3500,11 +4323,12 @@
       </w:tblCellMar>
     </w:tblPr>
   </w:style>
-  <w:style w:type="table" w:customStyle="1" w:styleId="a1">
-    <w:basedOn w:val="TableNormal"/>
+  <w:style w:type="table" w:customStyle="1" w:styleId="15">
+    <w:name w:val="_Style 14"/>
+    <w:basedOn w:val="12"/>
+    <w:qFormat/>
+    <w:uiPriority w:val="0"/>
     <w:tblPr>
-      <w:tblStyleRowBandSize w:val="1"/>
-      <w:tblStyleColBandSize w:val="1"/>
       <w:tblCellMar>
         <w:top w:w="100" w:type="dxa"/>
         <w:left w:w="100" w:type="dxa"/>
@@ -3513,11 +4337,12 @@
       </w:tblCellMar>
     </w:tblPr>
   </w:style>
-  <w:style w:type="table" w:customStyle="1" w:styleId="a2">
-    <w:basedOn w:val="TableNormal"/>
+  <w:style w:type="table" w:customStyle="1" w:styleId="16">
+    <w:name w:val="_Style 15"/>
+    <w:basedOn w:val="12"/>
+    <w:qFormat/>
+    <w:uiPriority w:val="0"/>
     <w:tblPr>
-      <w:tblStyleRowBandSize w:val="1"/>
-      <w:tblStyleColBandSize w:val="1"/>
       <w:tblCellMar>
         <w:top w:w="100" w:type="dxa"/>
         <w:left w:w="100" w:type="dxa"/>
@@ -3526,11 +4351,12 @@
       </w:tblCellMar>
     </w:tblPr>
   </w:style>
-  <w:style w:type="table" w:customStyle="1" w:styleId="a3">
-    <w:basedOn w:val="TableNormal"/>
+  <w:style w:type="table" w:customStyle="1" w:styleId="17">
+    <w:name w:val="_Style 16"/>
+    <w:basedOn w:val="12"/>
+    <w:qFormat/>
+    <w:uiPriority w:val="0"/>
     <w:tblPr>
-      <w:tblStyleRowBandSize w:val="1"/>
-      <w:tblStyleColBandSize w:val="1"/>
       <w:tblCellMar>
         <w:top w:w="100" w:type="dxa"/>
         <w:left w:w="100" w:type="dxa"/>
@@ -3660,7 +4486,7 @@
         <a:solidFill>
           <a:schemeClr val="phClr"/>
         </a:solidFill>
-        <a:gradFill rotWithShape="1">
+        <a:gradFill rotWithShape="true">
           <a:gsLst>
             <a:gs pos="0">
               <a:schemeClr val="phClr">
@@ -3681,9 +4507,9 @@
               </a:schemeClr>
             </a:gs>
           </a:gsLst>
-          <a:lin ang="16200000" scaled="1"/>
+          <a:lin ang="16200000" scaled="true"/>
         </a:gradFill>
-        <a:gradFill rotWithShape="1">
+        <a:gradFill rotWithShape="true">
           <a:gsLst>
             <a:gs pos="0">
               <a:schemeClr val="phClr">
@@ -3700,7 +4526,7 @@
               </a:schemeClr>
             </a:gs>
           </a:gsLst>
-          <a:lin ang="16200000" scaled="0"/>
+          <a:lin ang="16200000" scaled="false"/>
         </a:gradFill>
       </a:fillStyleLst>
       <a:lnStyleLst>
@@ -3770,7 +4596,7 @@
         <a:solidFill>
           <a:schemeClr val="phClr"/>
         </a:solidFill>
-        <a:gradFill rotWithShape="1">
+        <a:gradFill rotWithShape="true">
           <a:gsLst>
             <a:gs pos="0">
               <a:schemeClr val="phClr">
@@ -3796,7 +4622,7 @@
             <a:fillToRect l="50000" t="-80000" r="50000" b="180000"/>
           </a:path>
         </a:gradFill>
-        <a:gradFill rotWithShape="1">
+        <a:gradFill rotWithShape="true">
           <a:gsLst>
             <a:gs pos="0">
               <a:schemeClr val="phClr">
@@ -3858,6 +4684,21 @@
       </a:style>
     </a:lnDef>
   </a:objectDefaults>
-  <a:extraClrSchemeLst/>
 </a:theme>
+</file>
+
+<file path=customXml/item1.xml><?xml version="1.0" encoding="utf-8"?>
+<s:customData xmlns="http://www.wps.cn/officeDocument/2013/wpsCustomData" xmlns:s="http://www.wps.cn/officeDocument/2013/wpsCustomData">
+  <customSectProps>
+    <customSectPr/>
+  </customSectProps>
+</s:customData>
+</file>
+
+<file path=customXml/itemProps1.xml><?xml version="1.0" encoding="utf-8"?>
+<ds:datastoreItem xmlns:ds="http://schemas.openxmlformats.org/officeDocument/2006/customXml" ds:itemID="{B1977F7D-205B-4081-913C-38D41E755F92}">
+  <ds:schemaRefs>
+    <ds:schemaRef ds:uri="http://www.wps.cn/officeDocument/2013/wpsCustomData"/>
+  </ds:schemaRefs>
+</ds:datastoreItem>
 </file>
</xml_diff>